<commit_message>
Realizado analisis de complejidad
</commit_message>
<xml_diff>
--- a/InformeTPO - Grupo 5.docx
+++ b/InformeTPO - Grupo 5.docx
@@ -70,27 +70,7 @@
           <w:szCs w:val="72"/>
           <w:lang w:val="es-MX"/>
         </w:rPr>
-        <w:t>T</w:t>
-      </w:r>
-      <w:r>
-        <w:rPr>
-          <w:rFonts w:ascii="Cambria" w:hAnsi="Cambria"/>
-          <w:b/>
-          <w:sz w:val="72"/>
-          <w:szCs w:val="72"/>
-          <w:lang w:val="es-MX"/>
-        </w:rPr>
-        <w:t>í</w:t>
-      </w:r>
-      <w:r>
-        <w:rPr>
-          <w:rFonts w:ascii="Cambria" w:hAnsi="Cambria"/>
-          <w:b/>
-          <w:sz w:val="72"/>
-          <w:szCs w:val="72"/>
-          <w:lang w:val="es-MX"/>
-        </w:rPr>
-        <w:t>tulo Informe</w:t>
+        <w:t>Cálculo de Combinaciones posibles</w:t>
       </w:r>
     </w:p>
     <w:p>
@@ -352,25 +332,18 @@
     </w:p>
     <w:p>
       <w:pPr>
+        <w:jc w:val="right"/>
         <w:rPr>
           <w:sz w:val="28"/>
           <w:szCs w:val="28"/>
         </w:rPr>
       </w:pPr>
-    </w:p>
-    <w:p>
-      <w:pPr>
-        <w:jc w:val="right"/>
+      <w:r>
         <w:rPr>
           <w:sz w:val="28"/>
           <w:szCs w:val="28"/>
         </w:rPr>
-      </w:pPr>
-      <w:r>
-        <w:rPr>
-          <w:sz w:val="28"/>
-          <w:szCs w:val="28"/>
-        </w:rPr>
+        <w:lastRenderedPageBreak/>
         <w:t xml:space="preserve">Buenos  Aires, XX de </w:t>
       </w:r>
       <w:r>
@@ -432,7 +405,6 @@
           <w:szCs w:val="28"/>
           <w:lang w:val="es-MX"/>
         </w:rPr>
-        <w:lastRenderedPageBreak/>
         <w:t>Tabla de Contenidos</w:t>
       </w:r>
     </w:p>
@@ -990,13 +962,94 @@
           <w:lang w:val="es-MX"/>
         </w:rPr>
       </w:pPr>
-      <w:r>
+    </w:p>
+    <w:p>
+      <w:pPr>
         <w:rPr>
           <w:b/>
           <w:lang w:val="es-MX"/>
         </w:rPr>
-        <w:br w:type="page"/>
-      </w:r>
+      </w:pPr>
+    </w:p>
+    <w:p>
+      <w:pPr>
+        <w:rPr>
+          <w:b/>
+          <w:lang w:val="es-MX"/>
+        </w:rPr>
+      </w:pPr>
+    </w:p>
+    <w:p>
+      <w:pPr>
+        <w:rPr>
+          <w:b/>
+          <w:lang w:val="es-MX"/>
+        </w:rPr>
+      </w:pPr>
+    </w:p>
+    <w:p>
+      <w:pPr>
+        <w:rPr>
+          <w:b/>
+          <w:lang w:val="es-MX"/>
+        </w:rPr>
+      </w:pPr>
+    </w:p>
+    <w:p>
+      <w:pPr>
+        <w:rPr>
+          <w:b/>
+          <w:lang w:val="es-MX"/>
+        </w:rPr>
+      </w:pPr>
+    </w:p>
+    <w:p>
+      <w:pPr>
+        <w:rPr>
+          <w:b/>
+          <w:lang w:val="es-MX"/>
+        </w:rPr>
+      </w:pPr>
+    </w:p>
+    <w:p>
+      <w:pPr>
+        <w:rPr>
+          <w:b/>
+          <w:lang w:val="es-MX"/>
+        </w:rPr>
+      </w:pPr>
+    </w:p>
+    <w:p>
+      <w:pPr>
+        <w:rPr>
+          <w:b/>
+          <w:lang w:val="es-MX"/>
+        </w:rPr>
+      </w:pPr>
+    </w:p>
+    <w:p>
+      <w:pPr>
+        <w:rPr>
+          <w:b/>
+          <w:lang w:val="es-MX"/>
+        </w:rPr>
+      </w:pPr>
+    </w:p>
+    <w:p>
+      <w:pPr>
+        <w:rPr>
+          <w:b/>
+          <w:lang w:val="es-MX"/>
+        </w:rPr>
+      </w:pPr>
+    </w:p>
+    <w:p>
+      <w:pPr>
+        <w:rPr>
+          <w:b/>
+          <w:lang w:val="es-MX"/>
+        </w:rPr>
+      </w:pPr>
     </w:p>
     <w:p>
       <w:pPr>
@@ -1018,6 +1071,7 @@
           <w:szCs w:val="32"/>
           <w:lang w:val="es-MX"/>
         </w:rPr>
+        <w:lastRenderedPageBreak/>
         <w:t>Introducción</w:t>
       </w:r>
       <w:bookmarkEnd w:id="0"/>
@@ -1035,33 +1089,21 @@
       <w:pPr>
         <w:rPr>
           <w:rFonts w:ascii="Arial" w:hAnsi="Arial" w:cs="Arial"/>
-          <w:i/>
+          <w:iCs/>
+          <w:sz w:val="24"/>
+          <w:szCs w:val="24"/>
           <w:lang w:val="es-MX"/>
         </w:rPr>
       </w:pPr>
       <w:r>
         <w:rPr>
           <w:rFonts w:ascii="Arial" w:hAnsi="Arial" w:cs="Arial"/>
-          <w:i/>
-          <w:lang w:val="es-MX"/>
-        </w:rPr>
-        <w:t>&lt;&lt;</w:t>
-      </w:r>
-      <w:r>
-        <w:rPr>
-          <w:rFonts w:ascii="Arial" w:hAnsi="Arial" w:cs="Arial"/>
-          <w:i/>
-          <w:lang w:val="es-MX"/>
-        </w:rPr>
-        <w:t xml:space="preserve">Descripción del </w:t>
-      </w:r>
-      <w:r>
-        <w:rPr>
-          <w:rFonts w:ascii="Arial" w:hAnsi="Arial" w:cs="Arial"/>
-          <w:i/>
-          <w:lang w:val="es-MX"/>
-        </w:rPr>
-        <w:t>Trabajo&gt;&gt;</w:t>
+          <w:iCs/>
+          <w:sz w:val="24"/>
+          <w:szCs w:val="24"/>
+          <w:lang w:val="es-MX"/>
+        </w:rPr>
+        <w:t>El objetivo del proyecto es realizar un algoritmo, que dado un listado de operadores y numeros a usar, obtener todas las combinaciones posibles que den un numero “X” dado. Los operadores deben ser todos utilizados y del listado de números se deben solamente utilizar “n” números a la vez.</w:t>
       </w:r>
     </w:p>
     <w:p>
@@ -1328,51 +1370,6 @@
     <w:p>
       <w:pPr>
         <w:rPr>
-          <w:rFonts w:ascii="Arial" w:hAnsi="Arial" w:cs="Arial"/>
-          <w:i/>
-          <w:lang w:val="es-MX"/>
-        </w:rPr>
-      </w:pPr>
-    </w:p>
-    <w:p>
-      <w:pPr>
-        <w:rPr>
-          <w:rFonts w:ascii="Arial" w:hAnsi="Arial" w:cs="Arial"/>
-          <w:i/>
-          <w:lang w:val="es-MX"/>
-        </w:rPr>
-      </w:pPr>
-    </w:p>
-    <w:p>
-      <w:pPr>
-        <w:rPr>
-          <w:rFonts w:ascii="Arial" w:hAnsi="Arial" w:cs="Arial"/>
-          <w:i/>
-          <w:lang w:val="es-MX"/>
-        </w:rPr>
-      </w:pPr>
-    </w:p>
-    <w:p>
-      <w:pPr>
-        <w:rPr>
-          <w:rFonts w:ascii="Arial" w:hAnsi="Arial" w:cs="Arial"/>
-          <w:i/>
-          <w:lang w:val="es-MX"/>
-        </w:rPr>
-      </w:pPr>
-    </w:p>
-    <w:p>
-      <w:pPr>
-        <w:rPr>
-          <w:rFonts w:ascii="Arial" w:hAnsi="Arial" w:cs="Arial"/>
-          <w:i/>
-          <w:lang w:val="es-MX"/>
-        </w:rPr>
-      </w:pPr>
-    </w:p>
-    <w:p>
-      <w:pPr>
-        <w:rPr>
           <w:rStyle w:val="Strong"/>
         </w:rPr>
       </w:pPr>
@@ -1380,6 +1377,7 @@
         <w:rPr>
           <w:rStyle w:val="Strong"/>
         </w:rPr>
+        <w:lastRenderedPageBreak/>
         <w:t>Algoritmo buscarCombinaciones</w:t>
       </w:r>
     </w:p>
@@ -1491,7 +1489,7 @@
           <w:iCs/>
           <w:lang w:val="es-MX"/>
         </w:rPr>
-        <w:t>Double</w:t>
+        <w:t>Entero</w:t>
       </w:r>
       <w:r>
         <w:rPr>
@@ -1634,7 +1632,23 @@
           <w:iCs/>
           <w:lang w:val="es-MX"/>
         </w:rPr>
-        <w:t>()</w:t>
+        <w:t>(</w:t>
+      </w:r>
+      <w:r>
+        <w:rPr>
+          <w:rFonts w:ascii="Times New Roman" w:hAnsi="Times New Roman"/>
+          <w:iCs/>
+          <w:lang w:val="es-MX"/>
+        </w:rPr>
+        <w:t>List&lt;Combinacion&gt; listadoCombinaciones</w:t>
+      </w:r>
+      <w:r>
+        <w:rPr>
+          <w:rFonts w:ascii="Times New Roman" w:hAnsi="Times New Roman"/>
+          <w:iCs/>
+          <w:lang w:val="es-MX"/>
+        </w:rPr>
+        <w:t>)</w:t>
       </w:r>
     </w:p>
     <w:p>
@@ -2181,7 +2195,6 @@
           <w:iCs/>
           <w:lang w:val="es-MX"/>
         </w:rPr>
-        <w:lastRenderedPageBreak/>
         <w:tab/>
         <w:t>Fin Sino</w:t>
       </w:r>
@@ -2278,7 +2291,23 @@
           <w:lang w:val="es-MX"/>
         </w:rPr>
         <w:tab/>
-        <w:t>marcarUsado(i, listaOperadoresUsados)</w:t>
+        <w:t>marcarUsado</w:t>
+      </w:r>
+      <w:r>
+        <w:rPr>
+          <w:rFonts w:ascii="Times New Roman" w:hAnsi="Times New Roman"/>
+          <w:iCs/>
+          <w:lang w:val="es-MX"/>
+        </w:rPr>
+        <w:t>Operador</w:t>
+      </w:r>
+      <w:r>
+        <w:rPr>
+          <w:rFonts w:ascii="Times New Roman" w:hAnsi="Times New Roman"/>
+          <w:iCs/>
+          <w:lang w:val="es-MX"/>
+        </w:rPr>
+        <w:t>(i, listaOperadoresUsados)</w:t>
       </w:r>
     </w:p>
     <w:p>
@@ -2296,6 +2325,7 @@
           <w:iCs/>
           <w:lang w:val="es-MX"/>
         </w:rPr>
+        <w:lastRenderedPageBreak/>
         <w:t>buscarCombinaciones(n, x, l</w:t>
       </w:r>
       <w:r>
@@ -2394,7 +2424,23 @@
           <w:lang w:val="es-MX"/>
         </w:rPr>
         <w:tab/>
-        <w:t>desmarcarUsado(i, listaOperadoresUsados)</w:t>
+        <w:t>desmarcarUsado</w:t>
+      </w:r>
+      <w:r>
+        <w:rPr>
+          <w:rFonts w:ascii="Times New Roman" w:hAnsi="Times New Roman"/>
+          <w:iCs/>
+          <w:lang w:val="es-MX"/>
+        </w:rPr>
+        <w:t>Operador</w:t>
+      </w:r>
+      <w:r>
+        <w:rPr>
+          <w:rFonts w:ascii="Times New Roman" w:hAnsi="Times New Roman"/>
+          <w:iCs/>
+          <w:lang w:val="es-MX"/>
+        </w:rPr>
+        <w:t>(i, listaOperadoresUsados)</w:t>
       </w:r>
     </w:p>
     <w:p>
@@ -2491,99 +2537,6 @@
           <w:lang w:val="es-MX"/>
         </w:rPr>
       </w:pPr>
-      <w:r>
-        <w:rPr>
-          <w:rFonts w:ascii="Times New Roman" w:hAnsi="Times New Roman"/>
-          <w:iCs/>
-          <w:highlight w:val="yellow"/>
-          <w:lang w:val="es-MX"/>
-        </w:rPr>
-        <w:t>Explicacion de algunos atributos a usar:</w:t>
-      </w:r>
-    </w:p>
-    <w:p>
-      <w:pPr>
-        <w:rPr>
-          <w:rFonts w:ascii="Times New Roman" w:hAnsi="Times New Roman"/>
-          <w:iCs/>
-          <w:highlight w:val="yellow"/>
-          <w:lang w:val="es-MX"/>
-        </w:rPr>
-      </w:pPr>
-      <w:r>
-        <w:rPr>
-          <w:rFonts w:ascii="Times New Roman" w:hAnsi="Times New Roman"/>
-          <w:iCs/>
-          <w:highlight w:val="yellow"/>
-          <w:lang w:val="es-MX"/>
-        </w:rPr>
-        <w:t>ordenNumeros: Son los numeros elegidos puestos en un array.</w:t>
-      </w:r>
-    </w:p>
-    <w:p>
-      <w:pPr>
-        <w:rPr>
-          <w:rFonts w:ascii="Times New Roman" w:hAnsi="Times New Roman"/>
-          <w:iCs/>
-          <w:highlight w:val="yellow"/>
-          <w:lang w:val="es-MX"/>
-        </w:rPr>
-      </w:pPr>
-      <w:r>
-        <w:rPr>
-          <w:rFonts w:ascii="Times New Roman" w:hAnsi="Times New Roman"/>
-          <w:iCs/>
-          <w:highlight w:val="yellow"/>
-          <w:lang w:val="es-MX"/>
-        </w:rPr>
-        <w:t>ordenOperadores: Son los operadores elegidos puestos en un array.</w:t>
-      </w:r>
-    </w:p>
-    <w:p>
-      <w:pPr>
-        <w:rPr>
-          <w:rFonts w:ascii="Times New Roman" w:hAnsi="Times New Roman"/>
-          <w:iCs/>
-          <w:highlight w:val="yellow"/>
-          <w:lang w:val="es-MX"/>
-        </w:rPr>
-      </w:pPr>
-      <w:r>
-        <w:rPr>
-          <w:rFonts w:ascii="Times New Roman" w:hAnsi="Times New Roman"/>
-          <w:iCs/>
-          <w:highlight w:val="yellow"/>
-          <w:lang w:val="es-MX"/>
-        </w:rPr>
-        <w:t>Combinacion: Sería donde podemos guardar el array de ordenNumeros y ordenOperadores para guardar que esa combinacion es correcta y sirve.</w:t>
-      </w:r>
-    </w:p>
-    <w:p>
-      <w:pPr>
-        <w:rPr>
-          <w:rFonts w:ascii="Times New Roman" w:hAnsi="Times New Roman"/>
-          <w:iCs/>
-          <w:lang w:val="es-MX"/>
-        </w:rPr>
-      </w:pPr>
-      <w:r>
-        <w:rPr>
-          <w:rFonts w:ascii="Times New Roman" w:hAnsi="Times New Roman"/>
-          <w:iCs/>
-          <w:highlight w:val="yellow"/>
-          <w:lang w:val="es-MX"/>
-        </w:rPr>
-        <w:t>listadoCombinaciones: Guardamos las combinaciones (Solo se guardarían las que son correctas) y devolvemos el array al final del algoritmo.</w:t>
-      </w:r>
-    </w:p>
-    <w:p>
-      <w:pPr>
-        <w:rPr>
-          <w:rFonts w:ascii="Times New Roman" w:hAnsi="Times New Roman"/>
-          <w:iCs/>
-          <w:lang w:val="es-MX"/>
-        </w:rPr>
-      </w:pPr>
     </w:p>
     <w:p>
       <w:pPr>
@@ -2684,7 +2637,6 @@
           <w:iCs/>
           <w:lang w:val="es-MX"/>
         </w:rPr>
-        <w:lastRenderedPageBreak/>
         <w:t>Devolver listaUsados.obtener(x) = 0</w:t>
       </w:r>
     </w:p>
@@ -2734,7 +2686,55 @@
           <w:iCs/>
           <w:lang w:val="es-MX"/>
         </w:rPr>
-        <w:t>: (Entero x,  List&lt;&gt; listaNumeros,  List&lt;&gt; listaNumerosUsados,  List&lt;&gt; ordenNumeros)</w:t>
+        <w:t>: (Entero x,  List&lt;</w:t>
+      </w:r>
+      <w:r>
+        <w:rPr>
+          <w:rFonts w:ascii="Times New Roman" w:hAnsi="Times New Roman"/>
+          <w:iCs/>
+          <w:lang w:val="es-MX"/>
+        </w:rPr>
+        <w:t>Double</w:t>
+      </w:r>
+      <w:r>
+        <w:rPr>
+          <w:rFonts w:ascii="Times New Roman" w:hAnsi="Times New Roman"/>
+          <w:iCs/>
+          <w:lang w:val="es-MX"/>
+        </w:rPr>
+        <w:t>&gt; listaNumeros,  List&lt;</w:t>
+      </w:r>
+      <w:r>
+        <w:rPr>
+          <w:rFonts w:ascii="Times New Roman" w:hAnsi="Times New Roman"/>
+          <w:iCs/>
+          <w:lang w:val="es-MX"/>
+        </w:rPr>
+        <w:t>Entero</w:t>
+      </w:r>
+      <w:r>
+        <w:rPr>
+          <w:rFonts w:ascii="Times New Roman" w:hAnsi="Times New Roman"/>
+          <w:iCs/>
+          <w:lang w:val="es-MX"/>
+        </w:rPr>
+        <w:t>&gt; listaNumerosUsados,  List&lt;</w:t>
+      </w:r>
+      <w:r>
+        <w:rPr>
+          <w:rFonts w:ascii="Times New Roman" w:hAnsi="Times New Roman"/>
+          <w:iCs/>
+          <w:lang w:val="es-MX"/>
+        </w:rPr>
+        <w:t>Double</w:t>
+      </w:r>
+      <w:r>
+        <w:rPr>
+          <w:rFonts w:ascii="Times New Roman" w:hAnsi="Times New Roman"/>
+          <w:iCs/>
+          <w:lang w:val="es-MX"/>
+        </w:rPr>
+        <w:t>&gt; ordenNumeros)</w:t>
       </w:r>
     </w:p>
     <w:p>
@@ -2853,6 +2853,23 @@
           <w:lang w:val="es-MX"/>
         </w:rPr>
       </w:pPr>
+      <w:r>
+        <w:rPr>
+          <w:rFonts w:ascii="Times New Roman" w:hAnsi="Times New Roman"/>
+          <w:iCs/>
+          <w:lang w:val="es-MX"/>
+        </w:rPr>
+        <w:br/>
+      </w:r>
+    </w:p>
+    <w:p>
+      <w:pPr>
+        <w:rPr>
+          <w:rFonts w:ascii="Times New Roman" w:hAnsi="Times New Roman"/>
+          <w:iCs/>
+          <w:lang w:val="es-MX"/>
+        </w:rPr>
+      </w:pPr>
     </w:p>
     <w:p>
       <w:pPr>
@@ -2864,6 +2881,7 @@
         <w:rPr>
           <w:rStyle w:val="Strong"/>
         </w:rPr>
+        <w:lastRenderedPageBreak/>
         <w:t xml:space="preserve">Algoritmo </w:t>
       </w:r>
       <w:r>
@@ -2903,7 +2921,55 @@
           <w:iCs/>
           <w:lang w:val="es-MX"/>
         </w:rPr>
-        <w:t>: (Entero x,  List&lt;&gt; listaNumeros,  List&lt;&gt; listaNumerosUsados,  List&lt;&gt; ordenNumeros)</w:t>
+        <w:t>: (Entero x,  List&lt;</w:t>
+      </w:r>
+      <w:r>
+        <w:rPr>
+          <w:rFonts w:ascii="Times New Roman" w:hAnsi="Times New Roman"/>
+          <w:iCs/>
+          <w:lang w:val="es-MX"/>
+        </w:rPr>
+        <w:t>Double</w:t>
+      </w:r>
+      <w:r>
+        <w:rPr>
+          <w:rFonts w:ascii="Times New Roman" w:hAnsi="Times New Roman"/>
+          <w:iCs/>
+          <w:lang w:val="es-MX"/>
+        </w:rPr>
+        <w:t>&gt; listaNumeros,  List&lt;</w:t>
+      </w:r>
+      <w:r>
+        <w:rPr>
+          <w:rFonts w:ascii="Times New Roman" w:hAnsi="Times New Roman"/>
+          <w:iCs/>
+          <w:lang w:val="es-MX"/>
+        </w:rPr>
+        <w:t>Entero</w:t>
+      </w:r>
+      <w:r>
+        <w:rPr>
+          <w:rFonts w:ascii="Times New Roman" w:hAnsi="Times New Roman"/>
+          <w:iCs/>
+          <w:lang w:val="es-MX"/>
+        </w:rPr>
+        <w:t>&gt; listaNumerosUsados,  List&lt;</w:t>
+      </w:r>
+      <w:r>
+        <w:rPr>
+          <w:rFonts w:ascii="Times New Roman" w:hAnsi="Times New Roman"/>
+          <w:iCs/>
+          <w:lang w:val="es-MX"/>
+        </w:rPr>
+        <w:t>Double</w:t>
+      </w:r>
+      <w:r>
+        <w:rPr>
+          <w:rFonts w:ascii="Times New Roman" w:hAnsi="Times New Roman"/>
+          <w:iCs/>
+          <w:lang w:val="es-MX"/>
+        </w:rPr>
+        <w:t>&gt; ordenNumeros)</w:t>
       </w:r>
     </w:p>
     <w:p>
@@ -2969,15 +3035,201 @@
           <w:iCs/>
           <w:lang w:val="es-MX"/>
         </w:rPr>
-        <w:t xml:space="preserve"> Reemplazar (x, </w:t>
-      </w:r>
-      <w:r>
-        <w:rPr>
-          <w:rFonts w:ascii="Times New Roman" w:hAnsi="Times New Roman"/>
-          <w:iCs/>
-          <w:lang w:val="es-MX"/>
-        </w:rPr>
-        <w:t>0</w:t>
+        <w:t xml:space="preserve"> Reemplazar (x, 0)</w:t>
+      </w:r>
+    </w:p>
+    <w:p>
+      <w:pPr>
+        <w:rPr>
+          <w:rFonts w:ascii="Times New Roman" w:hAnsi="Times New Roman"/>
+          <w:iCs/>
+          <w:lang w:val="es-MX"/>
+        </w:rPr>
+      </w:pPr>
+      <w:r>
+        <w:rPr>
+          <w:rFonts w:ascii="Times New Roman" w:hAnsi="Times New Roman"/>
+          <w:iCs/>
+          <w:lang w:val="es-MX"/>
+        </w:rPr>
+        <w:t xml:space="preserve">ordenNumeros </w:t>
+      </w:r>
+      <w:r>
+        <w:rPr>
+          <w:rFonts w:ascii="Times New Roman" w:hAnsi="Times New Roman"/>
+          <w:iCs/>
+          <w:lang w:val="es-MX"/>
+        </w:rPr>
+        <w:sym w:font="Wingdings" w:char="F0DF"/>
+      </w:r>
+      <w:r>
+        <w:rPr>
+          <w:rFonts w:ascii="Times New Roman" w:hAnsi="Times New Roman"/>
+          <w:iCs/>
+          <w:lang w:val="es-MX"/>
+        </w:rPr>
+        <w:t xml:space="preserve"> Quitar(indiceNumero)</w:t>
+      </w:r>
+    </w:p>
+    <w:p>
+      <w:pPr>
+        <w:rPr>
+          <w:rFonts w:ascii="Times New Roman" w:hAnsi="Times New Roman"/>
+          <w:iCs/>
+          <w:lang w:val="es-MX"/>
+        </w:rPr>
+      </w:pPr>
+    </w:p>
+    <w:p>
+      <w:pPr>
+        <w:rPr>
+          <w:rFonts w:ascii="Times New Roman" w:hAnsi="Times New Roman"/>
+          <w:iCs/>
+          <w:lang w:val="es-MX"/>
+        </w:rPr>
+      </w:pPr>
+    </w:p>
+    <w:p>
+      <w:pPr>
+        <w:rPr>
+          <w:rFonts w:ascii="Times New Roman" w:hAnsi="Times New Roman"/>
+          <w:iCs/>
+          <w:lang w:val="es-MX"/>
+        </w:rPr>
+      </w:pPr>
+    </w:p>
+    <w:p>
+      <w:pPr>
+        <w:rPr>
+          <w:rStyle w:val="Strong"/>
+        </w:rPr>
+      </w:pPr>
+      <w:r>
+        <w:rPr>
+          <w:rStyle w:val="Strong"/>
+        </w:rPr>
+        <w:t>Algoritmo marcarUsado</w:t>
+      </w:r>
+      <w:r>
+        <w:rPr>
+          <w:rStyle w:val="Strong"/>
+        </w:rPr>
+        <w:t>Operador</w:t>
+      </w:r>
+    </w:p>
+    <w:p>
+      <w:pPr>
+        <w:rPr>
+          <w:rFonts w:ascii="Times New Roman" w:hAnsi="Times New Roman"/>
+          <w:iCs/>
+          <w:lang w:val="es-MX"/>
+        </w:rPr>
+      </w:pPr>
+      <w:r>
+        <w:rPr>
+          <w:rFonts w:ascii="Times New Roman" w:hAnsi="Times New Roman"/>
+          <w:b/>
+          <w:bCs/>
+          <w:iCs/>
+          <w:lang w:val="es-MX"/>
+        </w:rPr>
+        <w:t>Entrada</w:t>
+      </w:r>
+      <w:r>
+        <w:rPr>
+          <w:rFonts w:ascii="Times New Roman" w:hAnsi="Times New Roman"/>
+          <w:iCs/>
+          <w:lang w:val="es-MX"/>
+        </w:rPr>
+        <w:t>: (Entero x,  List&lt;</w:t>
+      </w:r>
+      <w:r>
+        <w:rPr>
+          <w:rFonts w:ascii="Times New Roman" w:hAnsi="Times New Roman"/>
+          <w:iCs/>
+          <w:lang w:val="es-MX"/>
+        </w:rPr>
+        <w:t>String</w:t>
+      </w:r>
+      <w:r>
+        <w:rPr>
+          <w:rFonts w:ascii="Times New Roman" w:hAnsi="Times New Roman"/>
+          <w:iCs/>
+          <w:lang w:val="es-MX"/>
+        </w:rPr>
+        <w:t>&gt; lista</w:t>
+      </w:r>
+      <w:r>
+        <w:rPr>
+          <w:rFonts w:ascii="Times New Roman" w:hAnsi="Times New Roman"/>
+          <w:iCs/>
+          <w:lang w:val="es-MX"/>
+        </w:rPr>
+        <w:t>Operadores</w:t>
+      </w:r>
+      <w:r>
+        <w:rPr>
+          <w:rFonts w:ascii="Times New Roman" w:hAnsi="Times New Roman"/>
+          <w:iCs/>
+          <w:lang w:val="es-MX"/>
+        </w:rPr>
+        <w:t>,  List&lt;</w:t>
+      </w:r>
+      <w:r>
+        <w:rPr>
+          <w:rFonts w:ascii="Times New Roman" w:hAnsi="Times New Roman"/>
+          <w:iCs/>
+          <w:lang w:val="es-MX"/>
+        </w:rPr>
+        <w:t>Entero</w:t>
+      </w:r>
+      <w:r>
+        <w:rPr>
+          <w:rFonts w:ascii="Times New Roman" w:hAnsi="Times New Roman"/>
+          <w:iCs/>
+          <w:lang w:val="es-MX"/>
+        </w:rPr>
+        <w:t>&gt; lista</w:t>
+      </w:r>
+      <w:r>
+        <w:rPr>
+          <w:rFonts w:ascii="Times New Roman" w:hAnsi="Times New Roman"/>
+          <w:iCs/>
+          <w:lang w:val="es-MX"/>
+        </w:rPr>
+        <w:t>Operadores</w:t>
+      </w:r>
+      <w:r>
+        <w:rPr>
+          <w:rFonts w:ascii="Times New Roman" w:hAnsi="Times New Roman"/>
+          <w:iCs/>
+          <w:lang w:val="es-MX"/>
+        </w:rPr>
+        <w:t>Usados,  List&lt;</w:t>
+      </w:r>
+      <w:r>
+        <w:rPr>
+          <w:rFonts w:ascii="Times New Roman" w:hAnsi="Times New Roman"/>
+          <w:iCs/>
+          <w:lang w:val="es-MX"/>
+        </w:rPr>
+        <w:t>String</w:t>
+      </w:r>
+      <w:r>
+        <w:rPr>
+          <w:rFonts w:ascii="Times New Roman" w:hAnsi="Times New Roman"/>
+          <w:iCs/>
+          <w:lang w:val="es-MX"/>
+        </w:rPr>
+        <w:t>&gt; orden</w:t>
+      </w:r>
+      <w:r>
+        <w:rPr>
+          <w:rFonts w:ascii="Times New Roman" w:hAnsi="Times New Roman"/>
+          <w:iCs/>
+          <w:lang w:val="es-MX"/>
+        </w:rPr>
+        <w:t>Operadores</w:t>
       </w:r>
       <w:r>
         <w:rPr>
@@ -3002,7 +3254,15 @@
           <w:iCs/>
           <w:lang w:val="es-MX"/>
         </w:rPr>
-        <w:t xml:space="preserve">ordenNumeros </w:t>
+        <w:t>operador</w:t>
+      </w:r>
+      <w:r>
+        <w:rPr>
+          <w:rFonts w:ascii="Times New Roman" w:hAnsi="Times New Roman"/>
+          <w:iCs/>
+          <w:lang w:val="es-MX"/>
+        </w:rPr>
+        <w:t xml:space="preserve">Usado </w:t>
       </w:r>
       <w:r>
         <w:rPr>
@@ -3018,6 +3278,104 @@
           <w:iCs/>
           <w:lang w:val="es-MX"/>
         </w:rPr>
+        <w:t xml:space="preserve"> lista</w:t>
+      </w:r>
+      <w:r>
+        <w:rPr>
+          <w:rFonts w:ascii="Times New Roman" w:hAnsi="Times New Roman"/>
+          <w:iCs/>
+          <w:lang w:val="es-MX"/>
+        </w:rPr>
+        <w:t>Operadores</w:t>
+      </w:r>
+      <w:r>
+        <w:rPr>
+          <w:rFonts w:ascii="Times New Roman" w:hAnsi="Times New Roman"/>
+          <w:iCs/>
+          <w:lang w:val="es-MX"/>
+        </w:rPr>
+        <w:t>.obtener(x)</w:t>
+      </w:r>
+    </w:p>
+    <w:p>
+      <w:pPr>
+        <w:rPr>
+          <w:rFonts w:ascii="Times New Roman" w:hAnsi="Times New Roman"/>
+          <w:iCs/>
+          <w:lang w:val="es-MX"/>
+        </w:rPr>
+      </w:pPr>
+      <w:r>
+        <w:rPr>
+          <w:rFonts w:ascii="Times New Roman" w:hAnsi="Times New Roman"/>
+          <w:iCs/>
+          <w:lang w:val="es-MX"/>
+        </w:rPr>
+        <w:t>lista</w:t>
+      </w:r>
+      <w:r>
+        <w:rPr>
+          <w:rFonts w:ascii="Times New Roman" w:hAnsi="Times New Roman"/>
+          <w:iCs/>
+          <w:lang w:val="es-MX"/>
+        </w:rPr>
+        <w:t>Operadores</w:t>
+      </w:r>
+      <w:r>
+        <w:rPr>
+          <w:rFonts w:ascii="Times New Roman" w:hAnsi="Times New Roman"/>
+          <w:iCs/>
+          <w:lang w:val="es-MX"/>
+        </w:rPr>
+        <w:t xml:space="preserve">Usados </w:t>
+      </w:r>
+      <w:r>
+        <w:rPr>
+          <w:rFonts w:ascii="Times New Roman" w:hAnsi="Times New Roman"/>
+          <w:iCs/>
+          <w:lang w:val="es-MX"/>
+        </w:rPr>
+        <w:sym w:font="Wingdings" w:char="F0DF"/>
+      </w:r>
+      <w:r>
+        <w:rPr>
+          <w:rFonts w:ascii="Times New Roman" w:hAnsi="Times New Roman"/>
+          <w:iCs/>
+          <w:lang w:val="es-MX"/>
+        </w:rPr>
+        <w:t xml:space="preserve"> Reemplazar (x, 1)</w:t>
+      </w:r>
+    </w:p>
+    <w:p>
+      <w:pPr>
+        <w:rPr>
+          <w:rFonts w:ascii="Times New Roman" w:hAnsi="Times New Roman"/>
+          <w:iCs/>
+          <w:lang w:val="es-MX"/>
+        </w:rPr>
+      </w:pPr>
+      <w:r>
+        <w:rPr>
+          <w:rFonts w:ascii="Times New Roman" w:hAnsi="Times New Roman"/>
+          <w:iCs/>
+          <w:lang w:val="es-MX"/>
+        </w:rPr>
+        <w:t>orde</w:t>
+      </w:r>
+      <w:r>
+        <w:rPr>
+          <w:rFonts w:ascii="Times New Roman" w:hAnsi="Times New Roman"/>
+          <w:iCs/>
+          <w:lang w:val="es-MX"/>
+        </w:rPr>
+        <w:t>nOperadores</w:t>
+      </w:r>
+      <w:r>
+        <w:rPr>
+          <w:rFonts w:ascii="Times New Roman" w:hAnsi="Times New Roman"/>
+          <w:iCs/>
+          <w:lang w:val="es-MX"/>
+        </w:rPr>
         <w:t xml:space="preserve"> </w:t>
       </w:r>
       <w:r>
@@ -3026,77 +3384,204 @@
           <w:iCs/>
           <w:lang w:val="es-MX"/>
         </w:rPr>
-        <w:t>Quitar</w:t>
-      </w:r>
-      <w:r>
-        <w:rPr>
-          <w:rFonts w:ascii="Times New Roman" w:hAnsi="Times New Roman"/>
-          <w:iCs/>
-          <w:lang w:val="es-MX"/>
-        </w:rPr>
-        <w:t>(</w:t>
-      </w:r>
-      <w:r>
-        <w:rPr>
-          <w:rFonts w:ascii="Times New Roman" w:hAnsi="Times New Roman"/>
-          <w:iCs/>
-          <w:lang w:val="es-MX"/>
-        </w:rPr>
-        <w:t>indiceNumero</w:t>
-      </w:r>
-      <w:r>
-        <w:rPr>
-          <w:rFonts w:ascii="Times New Roman" w:hAnsi="Times New Roman"/>
-          <w:iCs/>
-          <w:lang w:val="es-MX"/>
-        </w:rPr>
-        <w:t>)</w:t>
-      </w:r>
-    </w:p>
-    <w:p>
-      <w:pPr>
-        <w:rPr>
-          <w:rFonts w:ascii="Times New Roman" w:hAnsi="Times New Roman"/>
-          <w:iCs/>
-          <w:lang w:val="es-MX"/>
-        </w:rPr>
-      </w:pPr>
-    </w:p>
-    <w:p>
-      <w:pPr>
-        <w:rPr>
-          <w:rFonts w:ascii="Times New Roman" w:hAnsi="Times New Roman"/>
-          <w:iCs/>
-          <w:lang w:val="es-MX"/>
-        </w:rPr>
-      </w:pPr>
-    </w:p>
-    <w:p>
-      <w:pPr>
-        <w:rPr>
-          <w:rFonts w:ascii="Times New Roman" w:hAnsi="Times New Roman"/>
-          <w:iCs/>
-          <w:lang w:val="es-MX"/>
-        </w:rPr>
-      </w:pPr>
-    </w:p>
-    <w:p>
-      <w:pPr>
-        <w:rPr>
-          <w:rFonts w:ascii="Times New Roman" w:hAnsi="Times New Roman"/>
-          <w:iCs/>
-          <w:lang w:val="es-MX"/>
-        </w:rPr>
-      </w:pPr>
-    </w:p>
-    <w:p>
-      <w:pPr>
-        <w:rPr>
-          <w:rFonts w:ascii="Times New Roman" w:hAnsi="Times New Roman"/>
-          <w:iCs/>
-          <w:lang w:val="es-MX"/>
-        </w:rPr>
-      </w:pPr>
+        <w:sym w:font="Wingdings" w:char="F0DF"/>
+      </w:r>
+      <w:r>
+        <w:rPr>
+          <w:rFonts w:ascii="Times New Roman" w:hAnsi="Times New Roman"/>
+          <w:iCs/>
+          <w:lang w:val="es-MX"/>
+        </w:rPr>
+        <w:t xml:space="preserve"> Agregar(</w:t>
+      </w:r>
+      <w:r>
+        <w:rPr>
+          <w:rFonts w:ascii="Times New Roman" w:hAnsi="Times New Roman"/>
+          <w:iCs/>
+          <w:lang w:val="es-MX"/>
+        </w:rPr>
+        <w:t>operador</w:t>
+      </w:r>
+      <w:r>
+        <w:rPr>
+          <w:rFonts w:ascii="Times New Roman" w:hAnsi="Times New Roman"/>
+          <w:iCs/>
+          <w:lang w:val="es-MX"/>
+        </w:rPr>
+        <w:t>Usado)</w:t>
+      </w:r>
+    </w:p>
+    <w:p>
+      <w:pPr>
+        <w:rPr>
+          <w:rFonts w:ascii="Times New Roman" w:hAnsi="Times New Roman"/>
+          <w:iCs/>
+          <w:lang w:val="es-MX"/>
+        </w:rPr>
+      </w:pPr>
+    </w:p>
+    <w:p>
+      <w:pPr>
+        <w:rPr>
+          <w:rFonts w:ascii="Times New Roman" w:hAnsi="Times New Roman"/>
+          <w:iCs/>
+          <w:lang w:val="es-MX"/>
+        </w:rPr>
+      </w:pPr>
+    </w:p>
+    <w:p>
+      <w:pPr>
+        <w:rPr>
+          <w:rFonts w:ascii="Times New Roman" w:hAnsi="Times New Roman"/>
+          <w:iCs/>
+          <w:lang w:val="es-MX"/>
+        </w:rPr>
+      </w:pPr>
+    </w:p>
+    <w:p>
+      <w:pPr>
+        <w:rPr>
+          <w:rStyle w:val="Strong"/>
+        </w:rPr>
+      </w:pPr>
+      <w:r>
+        <w:rPr>
+          <w:rStyle w:val="Strong"/>
+        </w:rPr>
+        <w:t>Algoritmo desmarcarUsado</w:t>
+      </w:r>
+      <w:r>
+        <w:rPr>
+          <w:rStyle w:val="Strong"/>
+        </w:rPr>
+        <w:t>Operador</w:t>
+      </w:r>
+    </w:p>
+    <w:p>
+      <w:pPr>
+        <w:rPr>
+          <w:rFonts w:ascii="Times New Roman" w:hAnsi="Times New Roman"/>
+          <w:iCs/>
+          <w:lang w:val="es-MX"/>
+        </w:rPr>
+      </w:pPr>
+      <w:r>
+        <w:rPr>
+          <w:rFonts w:ascii="Times New Roman" w:hAnsi="Times New Roman"/>
+          <w:b/>
+          <w:bCs/>
+          <w:iCs/>
+          <w:lang w:val="es-MX"/>
+        </w:rPr>
+        <w:t>Entrada</w:t>
+      </w:r>
+      <w:r>
+        <w:rPr>
+          <w:rFonts w:ascii="Times New Roman" w:hAnsi="Times New Roman"/>
+          <w:iCs/>
+          <w:lang w:val="es-MX"/>
+        </w:rPr>
+        <w:t>: (Entero x,  List&lt;String&gt; listaOperadores,  List&lt;Entero&gt; listaOperadoresUsados,  List&lt;String&gt; ordenOperadores)</w:t>
+      </w:r>
+    </w:p>
+    <w:p>
+      <w:pPr>
+        <w:rPr>
+          <w:rFonts w:ascii="Times New Roman" w:hAnsi="Times New Roman"/>
+          <w:iCs/>
+          <w:lang w:val="es-MX"/>
+        </w:rPr>
+      </w:pPr>
+      <w:r>
+        <w:rPr>
+          <w:rFonts w:ascii="Times New Roman" w:hAnsi="Times New Roman"/>
+          <w:iCs/>
+          <w:lang w:val="es-MX"/>
+        </w:rPr>
+        <w:t xml:space="preserve">indiceOperador </w:t>
+      </w:r>
+      <w:r>
+        <w:rPr>
+          <w:rFonts w:ascii="Times New Roman" w:hAnsi="Times New Roman"/>
+          <w:iCs/>
+          <w:lang w:val="es-MX"/>
+        </w:rPr>
+        <w:sym w:font="Wingdings" w:char="F0DF"/>
+      </w:r>
+      <w:r>
+        <w:rPr>
+          <w:rFonts w:ascii="Times New Roman" w:hAnsi="Times New Roman"/>
+          <w:iCs/>
+          <w:lang w:val="es-MX"/>
+        </w:rPr>
+        <w:t xml:space="preserve"> ordenOperadores.tamaño - 1</w:t>
+      </w:r>
+    </w:p>
+    <w:p>
+      <w:pPr>
+        <w:rPr>
+          <w:rFonts w:ascii="Times New Roman" w:hAnsi="Times New Roman"/>
+          <w:iCs/>
+          <w:lang w:val="es-MX"/>
+        </w:rPr>
+      </w:pPr>
+      <w:r>
+        <w:rPr>
+          <w:rFonts w:ascii="Times New Roman" w:hAnsi="Times New Roman"/>
+          <w:iCs/>
+          <w:lang w:val="es-MX"/>
+        </w:rPr>
+        <w:t xml:space="preserve">listaOperadoresUsados </w:t>
+      </w:r>
+      <w:r>
+        <w:rPr>
+          <w:rFonts w:ascii="Times New Roman" w:hAnsi="Times New Roman"/>
+          <w:iCs/>
+          <w:lang w:val="es-MX"/>
+        </w:rPr>
+        <w:sym w:font="Wingdings" w:char="F0DF"/>
+      </w:r>
+      <w:r>
+        <w:rPr>
+          <w:rFonts w:ascii="Times New Roman" w:hAnsi="Times New Roman"/>
+          <w:iCs/>
+          <w:lang w:val="es-MX"/>
+        </w:rPr>
+        <w:t xml:space="preserve"> Reemplazar (x, 0)</w:t>
+      </w:r>
+    </w:p>
+    <w:p>
+      <w:pPr>
+        <w:rPr>
+          <w:rFonts w:ascii="Times New Roman" w:hAnsi="Times New Roman"/>
+          <w:iCs/>
+          <w:lang w:val="es-MX"/>
+        </w:rPr>
+      </w:pPr>
+      <w:r>
+        <w:rPr>
+          <w:rFonts w:ascii="Times New Roman" w:hAnsi="Times New Roman"/>
+          <w:iCs/>
+          <w:lang w:val="es-MX"/>
+        </w:rPr>
+        <w:t xml:space="preserve">ordenOperadores </w:t>
+      </w:r>
+      <w:r>
+        <w:rPr>
+          <w:rFonts w:ascii="Times New Roman" w:hAnsi="Times New Roman"/>
+          <w:iCs/>
+          <w:lang w:val="es-MX"/>
+        </w:rPr>
+        <w:sym w:font="Wingdings" w:char="F0DF"/>
+      </w:r>
+      <w:r>
+        <w:rPr>
+          <w:rFonts w:ascii="Times New Roman" w:hAnsi="Times New Roman"/>
+          <w:iCs/>
+          <w:lang w:val="es-MX"/>
+        </w:rPr>
+        <w:t xml:space="preserve"> Quitar(indiceOperador)</w:t>
+      </w:r>
     </w:p>
     <w:p>
       <w:pPr>
@@ -3145,6 +3630,7 @@
           <w:iCs/>
           <w:lang w:val="es-MX"/>
         </w:rPr>
+        <w:lastRenderedPageBreak/>
         <w:t>Entrada</w:t>
       </w:r>
       <w:r>
@@ -3254,7 +3740,6 @@
           <w:iCs/>
           <w:lang w:val="es-MX"/>
         </w:rPr>
-        <w:lastRenderedPageBreak/>
         <w:t xml:space="preserve">List&lt;&gt; numerosAux </w:t>
       </w:r>
       <w:r>
@@ -3523,7 +4008,7 @@
           <w:iCs/>
           <w:lang w:val="es-MX"/>
         </w:rPr>
-        <w:t xml:space="preserve"> Quitar(j) //Elimino el operador ya usado</w:t>
+        <w:t xml:space="preserve"> Quitar(j) </w:t>
       </w:r>
     </w:p>
     <w:p>
@@ -3557,7 +4042,7 @@
           <w:iCs/>
           <w:lang w:val="es-MX"/>
         </w:rPr>
-        <w:t xml:space="preserve"> Quitar(j+1) //Elimino uno de los numeros usados</w:t>
+        <w:t xml:space="preserve"> Quitar(j+1) </w:t>
       </w:r>
     </w:p>
     <w:p>
@@ -3591,7 +4076,7 @@
           <w:iCs/>
           <w:lang w:val="es-MX"/>
         </w:rPr>
-        <w:t xml:space="preserve"> Reemplazar(j, calculoAux) //Guardo el resultado //reemplazando el otro numero usado</w:t>
+        <w:t xml:space="preserve"> Reemplazar(j, calculoAux) </w:t>
       </w:r>
     </w:p>
     <w:p>
@@ -3931,8 +4416,18 @@
           <w:iCs/>
           <w:lang w:val="es-MX"/>
         </w:rPr>
-        <w:t>Devolver numerosAux[0] = x //¿El ultimo valor que me quedó guardado es el que yo deseaba?</w:t>
-      </w:r>
+        <w:lastRenderedPageBreak/>
+        <w:t xml:space="preserve">Devolver numerosAux[0] = x </w:t>
+      </w:r>
+    </w:p>
+    <w:p>
+      <w:pPr>
+        <w:rPr>
+          <w:rFonts w:ascii="Times New Roman" w:hAnsi="Times New Roman"/>
+          <w:iCs/>
+          <w:lang w:val="es-MX"/>
+        </w:rPr>
+      </w:pPr>
     </w:p>
     <w:p>
       <w:pPr>
@@ -4176,32 +4671,14 @@
           <w:lang w:val="es-MX"/>
         </w:rPr>
       </w:pPr>
-    </w:p>
-    <w:p>
-      <w:pPr>
-        <w:rPr>
-          <w:rFonts w:ascii="Times New Roman" w:hAnsi="Times New Roman"/>
-          <w:iCs/>
-          <w:lang w:val="es-MX"/>
-        </w:rPr>
-      </w:pPr>
-      <w:r>
-        <w:rPr>
-          <w:rFonts w:ascii="Times New Roman" w:hAnsi="Times New Roman"/>
-          <w:iCs/>
-          <w:lang w:val="es-MX"/>
-        </w:rPr>
-        <w:t>200 + 30 / 40 * 50 - 10</w:t>
-      </w:r>
-    </w:p>
-    <w:p>
-      <w:pPr>
-        <w:rPr>
-          <w:rFonts w:ascii="Times New Roman" w:hAnsi="Times New Roman"/>
-          <w:iCs/>
-          <w:lang w:val="es-MX"/>
-        </w:rPr>
-      </w:pPr>
+      <w:r>
+        <w:rPr>
+          <w:rFonts w:ascii="Times New Roman" w:hAnsi="Times New Roman"/>
+          <w:iCs/>
+          <w:lang w:val="es-MX"/>
+        </w:rPr>
+        <w:t xml:space="preserve"> </w:t>
+      </w:r>
     </w:p>
     <w:p>
       <w:pPr>
@@ -4243,6 +4720,69 @@
         </w:rPr>
         <w:tab/>
       </w:r>
+    </w:p>
+    <w:p>
+      <w:pPr>
+        <w:rPr>
+          <w:rFonts w:ascii="Times New Roman" w:hAnsi="Times New Roman"/>
+          <w:iCs/>
+          <w:lang w:val="es-MX"/>
+        </w:rPr>
+      </w:pPr>
+    </w:p>
+    <w:p>
+      <w:pPr>
+        <w:rPr>
+          <w:rFonts w:ascii="Times New Roman" w:hAnsi="Times New Roman"/>
+          <w:iCs/>
+          <w:lang w:val="es-MX"/>
+        </w:rPr>
+      </w:pPr>
+    </w:p>
+    <w:p>
+      <w:pPr>
+        <w:rPr>
+          <w:rFonts w:ascii="Times New Roman" w:hAnsi="Times New Roman"/>
+          <w:iCs/>
+          <w:lang w:val="es-MX"/>
+        </w:rPr>
+      </w:pPr>
+    </w:p>
+    <w:p>
+      <w:pPr>
+        <w:rPr>
+          <w:rFonts w:ascii="Times New Roman" w:hAnsi="Times New Roman"/>
+          <w:iCs/>
+          <w:lang w:val="es-MX"/>
+        </w:rPr>
+      </w:pPr>
+    </w:p>
+    <w:p>
+      <w:pPr>
+        <w:rPr>
+          <w:rFonts w:ascii="Times New Roman" w:hAnsi="Times New Roman"/>
+          <w:iCs/>
+          <w:lang w:val="es-MX"/>
+        </w:rPr>
+      </w:pPr>
+    </w:p>
+    <w:p>
+      <w:pPr>
+        <w:rPr>
+          <w:rFonts w:ascii="Times New Roman" w:hAnsi="Times New Roman"/>
+          <w:iCs/>
+          <w:lang w:val="es-MX"/>
+        </w:rPr>
+      </w:pPr>
+    </w:p>
+    <w:p>
+      <w:pPr>
+        <w:rPr>
+          <w:rFonts w:ascii="Times New Roman" w:hAnsi="Times New Roman"/>
+          <w:iCs/>
+          <w:lang w:val="es-MX"/>
+        </w:rPr>
+      </w:pPr>
     </w:p>
     <w:p>
       <w:pPr>
@@ -4260,9 +4800,368 @@
           <w:color w:val="auto"/>
           <w:lang w:val="es-MX"/>
         </w:rPr>
+        <w:lastRenderedPageBreak/>
         <w:t>Análisis de Complejidad Temporal</w:t>
       </w:r>
       <w:bookmarkEnd w:id="4"/>
+    </w:p>
+    <w:p>
+      <w:pPr>
+        <w:rPr>
+          <w:lang w:val="es-MX"/>
+        </w:rPr>
+      </w:pPr>
+    </w:p>
+    <w:p>
+      <w:pPr>
+        <w:pStyle w:val="Heading2"/>
+        <w:rPr>
+          <w:rFonts w:ascii="Arial" w:hAnsi="Arial" w:cs="Arial"/>
+          <w:color w:val="auto"/>
+          <w:lang w:val="es-MX"/>
+        </w:rPr>
+      </w:pPr>
+      <w:r>
+        <w:rPr>
+          <w:rFonts w:ascii="Arial" w:hAnsi="Arial" w:cs="Arial"/>
+          <w:color w:val="auto"/>
+          <w:lang w:val="es-MX"/>
+        </w:rPr>
+        <w:t>Análisis de Complejidad Teórica:</w:t>
+      </w:r>
+    </w:p>
+    <w:p>
+      <w:pPr>
+        <w:rPr>
+          <w:lang w:val="es-MX"/>
+        </w:rPr>
+      </w:pPr>
+    </w:p>
+    <w:p>
+      <w:pPr>
+        <w:rPr>
+          <w:rStyle w:val="Strong"/>
+        </w:rPr>
+      </w:pPr>
+      <w:r>
+        <w:rPr>
+          <w:rStyle w:val="Strong"/>
+        </w:rPr>
+        <w:t>Algoritmo buscarCombinaciones</w:t>
+      </w:r>
+    </w:p>
+    <w:p>
+      <w:pPr>
+        <w:rPr>
+          <w:rFonts w:ascii="Times New Roman" w:hAnsi="Times New Roman"/>
+          <w:iCs/>
+          <w:lang w:val="es-MX"/>
+        </w:rPr>
+      </w:pPr>
+      <w:r>
+        <w:rPr>
+          <w:rFonts w:ascii="Times New Roman" w:hAnsi="Times New Roman"/>
+          <w:iCs/>
+          <w:lang w:val="es-MX"/>
+        </w:rPr>
+        <w:t xml:space="preserve">Costo: P! * </w:t>
+      </w:r>
+      <w:r>
+        <w:rPr>
+          <w:rFonts w:ascii="Times New Roman" w:hAnsi="Times New Roman"/>
+          <w:iCs/>
+          <w:lang w:val="es-MX"/>
+        </w:rPr>
+        <w:t>V n r</w:t>
+      </w:r>
+    </w:p>
+    <w:p>
+      <w:pPr>
+        <w:rPr>
+          <w:rFonts w:ascii="Times New Roman" w:hAnsi="Times New Roman"/>
+          <w:iCs/>
+          <w:lang w:val="es-MX"/>
+        </w:rPr>
+      </w:pPr>
+      <w:r>
+        <w:rPr>
+          <w:rFonts w:ascii="Times New Roman" w:hAnsi="Times New Roman"/>
+          <w:iCs/>
+          <w:lang w:val="es-MX"/>
+        </w:rPr>
+        <w:t>Siendo P = la cantidad de Operadores disponibles y P! referiendose a todas las permutaciones de orden de estas.</w:t>
+      </w:r>
+    </w:p>
+    <w:p>
+      <w:pPr>
+        <w:rPr>
+          <w:rFonts w:ascii="Times New Roman" w:hAnsi="Times New Roman"/>
+          <w:iCs/>
+          <w:lang w:val="es-MX"/>
+        </w:rPr>
+      </w:pPr>
+      <w:r>
+        <w:rPr>
+          <w:rFonts w:ascii="Times New Roman" w:hAnsi="Times New Roman"/>
+          <w:iCs/>
+          <w:lang w:val="es-MX"/>
+        </w:rPr>
+        <w:t>Siendo V n r = El calculo de la variación sin repetición de N numeros en R puestos.</w:t>
+      </w:r>
+    </w:p>
+    <w:p>
+      <w:pPr>
+        <w:rPr>
+          <w:rFonts w:ascii="Times New Roman" w:hAnsi="Times New Roman"/>
+          <w:iCs/>
+          <w:lang w:val="es-MX"/>
+        </w:rPr>
+      </w:pPr>
+      <w:r>
+        <w:rPr>
+          <w:rFonts w:ascii="Times New Roman" w:hAnsi="Times New Roman"/>
+          <w:iCs/>
+          <w:lang w:val="es-MX"/>
+        </w:rPr>
+        <w:t>N = La cantidad de números disponibles</w:t>
+      </w:r>
+    </w:p>
+    <w:p>
+      <w:pPr>
+        <w:rPr>
+          <w:rFonts w:ascii="Times New Roman" w:hAnsi="Times New Roman"/>
+          <w:iCs/>
+          <w:lang w:val="es-MX"/>
+        </w:rPr>
+      </w:pPr>
+      <w:r>
+        <w:rPr>
+          <w:rFonts w:ascii="Times New Roman" w:hAnsi="Times New Roman"/>
+          <w:iCs/>
+          <w:lang w:val="es-MX"/>
+        </w:rPr>
+        <w:t>R = La cantidad de números a usar.</w:t>
+      </w:r>
+    </w:p>
+    <w:p>
+      <w:pPr>
+        <w:rPr>
+          <w:rFonts w:ascii="Times New Roman" w:hAnsi="Times New Roman"/>
+          <w:iCs/>
+          <w:lang w:val="es-MX"/>
+        </w:rPr>
+      </w:pPr>
+    </w:p>
+    <w:p>
+      <w:pPr>
+        <w:rPr>
+          <w:lang w:val="es-MX"/>
+        </w:rPr>
+      </w:pPr>
+      <w:r>
+        <w:rPr>
+          <w:rFonts w:ascii="Times New Roman" w:hAnsi="Times New Roman"/>
+          <w:iCs/>
+          <w:lang w:val="es-MX"/>
+        </w:rPr>
+        <w:t>Tal costo es obtenido debido a que el algoritmo diseñado calcula todas las permutaciones posibles de orden de los operadores y cada variacion de los numeros a usar para cada una de tales permutaciones.</w:t>
+      </w:r>
+    </w:p>
+    <w:p>
+      <w:pPr>
+        <w:rPr>
+          <w:lang w:val="es-MX"/>
+        </w:rPr>
+      </w:pPr>
+    </w:p>
+    <w:p>
+      <w:pPr>
+        <w:rPr>
+          <w:lang w:val="es-MX"/>
+        </w:rPr>
+      </w:pPr>
+    </w:p>
+    <w:p>
+      <w:pPr>
+        <w:rPr>
+          <w:rStyle w:val="Strong"/>
+        </w:rPr>
+      </w:pPr>
+      <w:r>
+        <w:rPr>
+          <w:rStyle w:val="Strong"/>
+        </w:rPr>
+        <w:t>Algoritmo puedeUsarse</w:t>
+      </w:r>
+    </w:p>
+    <w:p>
+      <w:pPr>
+        <w:rPr>
+          <w:lang w:val="es-MX"/>
+        </w:rPr>
+      </w:pPr>
+      <w:r>
+        <w:rPr>
+          <w:rFonts w:ascii="Times New Roman" w:hAnsi="Times New Roman"/>
+          <w:iCs/>
+          <w:lang w:val="es-MX"/>
+        </w:rPr>
+        <w:t>Costo: 0(1) - Constante</w:t>
+      </w:r>
+    </w:p>
+    <w:p>
+      <w:pPr>
+        <w:rPr>
+          <w:lang w:val="es-MX"/>
+        </w:rPr>
+      </w:pPr>
+    </w:p>
+    <w:p>
+      <w:pPr>
+        <w:rPr>
+          <w:rStyle w:val="Strong"/>
+        </w:rPr>
+      </w:pPr>
+      <w:r>
+        <w:rPr>
+          <w:rStyle w:val="Strong"/>
+        </w:rPr>
+        <w:t>Algoritmo marcarUsado</w:t>
+      </w:r>
+      <w:r>
+        <w:rPr>
+          <w:rStyle w:val="Strong"/>
+        </w:rPr>
+        <w:t>Numero</w:t>
+      </w:r>
+    </w:p>
+    <w:p>
+      <w:pPr>
+        <w:rPr>
+          <w:rFonts w:ascii="Times New Roman" w:hAnsi="Times New Roman"/>
+          <w:iCs/>
+          <w:lang w:val="es-MX"/>
+        </w:rPr>
+      </w:pPr>
+      <w:r>
+        <w:rPr>
+          <w:rFonts w:ascii="Times New Roman" w:hAnsi="Times New Roman"/>
+          <w:iCs/>
+          <w:lang w:val="es-MX"/>
+        </w:rPr>
+        <w:t>Costo: 0(n) en promedio – Dado por la función Agregar.</w:t>
+      </w:r>
+    </w:p>
+    <w:p>
+      <w:pPr>
+        <w:rPr>
+          <w:rFonts w:ascii="Times New Roman" w:hAnsi="Times New Roman"/>
+          <w:iCs/>
+          <w:lang w:val="es-MX"/>
+        </w:rPr>
+      </w:pPr>
+      <w:r>
+        <w:rPr>
+          <w:rFonts w:ascii="Times New Roman" w:hAnsi="Times New Roman"/>
+          <w:iCs/>
+          <w:lang w:val="es-MX"/>
+        </w:rPr>
+        <w:t>Costo Constante en caso de que la función agregar funcione en complejidad O(1)</w:t>
+      </w:r>
+    </w:p>
+    <w:p>
+      <w:pPr>
+        <w:rPr>
+          <w:lang w:val="es-MX"/>
+        </w:rPr>
+      </w:pPr>
+    </w:p>
+    <w:p>
+      <w:pPr>
+        <w:rPr>
+          <w:lang w:val="es-MX"/>
+        </w:rPr>
+      </w:pPr>
+    </w:p>
+    <w:p>
+      <w:pPr>
+        <w:rPr>
+          <w:lang w:val="es-MX"/>
+        </w:rPr>
+      </w:pPr>
+    </w:p>
+    <w:p>
+      <w:pPr>
+        <w:rPr>
+          <w:rStyle w:val="Strong"/>
+        </w:rPr>
+      </w:pPr>
+      <w:r>
+        <w:rPr>
+          <w:rStyle w:val="Strong"/>
+        </w:rPr>
+        <w:lastRenderedPageBreak/>
+        <w:t xml:space="preserve">Algoritmo </w:t>
+      </w:r>
+      <w:r>
+        <w:rPr>
+          <w:rStyle w:val="Strong"/>
+        </w:rPr>
+        <w:t>des</w:t>
+      </w:r>
+      <w:r>
+        <w:rPr>
+          <w:rStyle w:val="Strong"/>
+        </w:rPr>
+        <w:t>marcarUsado</w:t>
+      </w:r>
+      <w:r>
+        <w:rPr>
+          <w:rStyle w:val="Strong"/>
+        </w:rPr>
+        <w:t>Numero</w:t>
+      </w:r>
+    </w:p>
+    <w:p>
+      <w:pPr>
+        <w:rPr>
+          <w:rFonts w:ascii="Times New Roman" w:hAnsi="Times New Roman"/>
+          <w:iCs/>
+          <w:lang w:val="es-MX"/>
+        </w:rPr>
+      </w:pPr>
+      <w:r>
+        <w:rPr>
+          <w:rFonts w:ascii="Times New Roman" w:hAnsi="Times New Roman"/>
+          <w:iCs/>
+          <w:lang w:val="es-MX"/>
+        </w:rPr>
+        <w:t>Costo: 0(n)– Dado por la función Quitar.</w:t>
+      </w:r>
+    </w:p>
+    <w:p>
+      <w:pPr>
+        <w:rPr>
+          <w:rFonts w:ascii="Times New Roman" w:hAnsi="Times New Roman"/>
+          <w:iCs/>
+          <w:lang w:val="es-MX"/>
+        </w:rPr>
+      </w:pPr>
+      <w:r>
+        <w:rPr>
+          <w:rFonts w:ascii="Times New Roman" w:hAnsi="Times New Roman"/>
+          <w:iCs/>
+          <w:lang w:val="es-MX"/>
+        </w:rPr>
+        <w:t>Costo Constante en caso de que la función Quitar funcione en complejidad O(1)</w:t>
+      </w:r>
+    </w:p>
+    <w:p>
+      <w:pPr>
+        <w:rPr>
+          <w:lang w:val="es-MX"/>
+        </w:rPr>
+      </w:pPr>
     </w:p>
     <w:p>
       <w:pPr>
@@ -4276,51 +5175,299 @@
     <w:p>
       <w:pPr>
         <w:rPr>
+          <w:rStyle w:val="Strong"/>
+        </w:rPr>
+      </w:pPr>
+      <w:r>
+        <w:rPr>
+          <w:rStyle w:val="Strong"/>
+        </w:rPr>
+        <w:t>Algoritmo marcarUsado</w:t>
+      </w:r>
+      <w:r>
+        <w:rPr>
+          <w:rStyle w:val="Strong"/>
+        </w:rPr>
+        <w:t>Operador</w:t>
+      </w:r>
+    </w:p>
+    <w:p>
+      <w:pPr>
+        <w:rPr>
+          <w:rFonts w:ascii="Times New Roman" w:hAnsi="Times New Roman"/>
+          <w:iCs/>
+          <w:lang w:val="es-MX"/>
+        </w:rPr>
+      </w:pPr>
+      <w:r>
+        <w:rPr>
+          <w:rFonts w:ascii="Times New Roman" w:hAnsi="Times New Roman"/>
+          <w:iCs/>
+          <w:lang w:val="es-MX"/>
+        </w:rPr>
+        <w:t>Costo: 0(n) en promedio – Dado por la función Agregar.</w:t>
+      </w:r>
+    </w:p>
+    <w:p>
+      <w:pPr>
+        <w:rPr>
+          <w:rFonts w:ascii="Times New Roman" w:hAnsi="Times New Roman"/>
+          <w:iCs/>
+          <w:lang w:val="es-MX"/>
+        </w:rPr>
+      </w:pPr>
+      <w:r>
+        <w:rPr>
+          <w:rFonts w:ascii="Times New Roman" w:hAnsi="Times New Roman"/>
+          <w:iCs/>
+          <w:lang w:val="es-MX"/>
+        </w:rPr>
+        <w:t>Costo Constante en caso de que la función agregar funcione en complejidad O(1)</w:t>
+      </w:r>
+    </w:p>
+    <w:p>
+      <w:pPr>
+        <w:rPr>
           <w:rFonts w:ascii="Arial" w:hAnsi="Arial" w:cs="Arial"/>
           <w:i/>
           <w:lang w:val="es-MX"/>
         </w:rPr>
       </w:pPr>
-      <w:r>
+    </w:p>
+    <w:p>
+      <w:pPr>
         <w:rPr>
           <w:rFonts w:ascii="Arial" w:hAnsi="Arial" w:cs="Arial"/>
           <w:i/>
           <w:lang w:val="es-MX"/>
         </w:rPr>
-        <w:t>&lt;&lt;Análisis de la complejidad temporal de</w:t>
-      </w:r>
-      <w:r>
+      </w:pPr>
+    </w:p>
+    <w:p>
+      <w:pPr>
+        <w:rPr>
+          <w:rStyle w:val="Strong"/>
+        </w:rPr>
+      </w:pPr>
+      <w:r>
+        <w:rPr>
+          <w:rStyle w:val="Strong"/>
+        </w:rPr>
+        <w:t>Algoritmo desmarcarUsado</w:t>
+      </w:r>
+      <w:r>
+        <w:rPr>
+          <w:rStyle w:val="Strong"/>
+        </w:rPr>
+        <w:t>Operador</w:t>
+      </w:r>
+    </w:p>
+    <w:p>
+      <w:pPr>
+        <w:rPr>
+          <w:rFonts w:ascii="Times New Roman" w:hAnsi="Times New Roman"/>
+          <w:iCs/>
+          <w:lang w:val="es-MX"/>
+        </w:rPr>
+      </w:pPr>
+      <w:r>
+        <w:rPr>
+          <w:rFonts w:ascii="Times New Roman" w:hAnsi="Times New Roman"/>
+          <w:iCs/>
+          <w:lang w:val="es-MX"/>
+        </w:rPr>
+        <w:t>Costo: 0(n)– Dado por la función Quitar.</w:t>
+      </w:r>
+    </w:p>
+    <w:p>
+      <w:pPr>
+        <w:rPr>
+          <w:rFonts w:ascii="Times New Roman" w:hAnsi="Times New Roman"/>
+          <w:iCs/>
+          <w:lang w:val="es-MX"/>
+        </w:rPr>
+      </w:pPr>
+      <w:r>
+        <w:rPr>
+          <w:rFonts w:ascii="Times New Roman" w:hAnsi="Times New Roman"/>
+          <w:iCs/>
+          <w:lang w:val="es-MX"/>
+        </w:rPr>
+        <w:t>Costo Constante en caso de que la función Quitar funcione en complejidad O(1)</w:t>
+      </w:r>
+    </w:p>
+    <w:p>
+      <w:pPr>
         <w:rPr>
           <w:rFonts w:ascii="Arial" w:hAnsi="Arial" w:cs="Arial"/>
           <w:i/>
           <w:lang w:val="es-MX"/>
         </w:rPr>
-        <w:t>l algoritmo diseñado y del programa en java</w:t>
-      </w:r>
-      <w:r>
+      </w:pPr>
+    </w:p>
+    <w:p>
+      <w:pPr>
         <w:rPr>
           <w:rFonts w:ascii="Arial" w:hAnsi="Arial" w:cs="Arial"/>
           <w:i/>
           <w:lang w:val="es-MX"/>
         </w:rPr>
-        <w:t>.</w:t>
-      </w:r>
-      <w:r>
+      </w:pPr>
+    </w:p>
+    <w:p>
+      <w:pPr>
+        <w:tabs>
+          <w:tab w:val="left" w:pos="5568"/>
+        </w:tabs>
+        <w:rPr>
+          <w:rStyle w:val="Strong"/>
+        </w:rPr>
+      </w:pPr>
+      <w:r>
+        <w:rPr>
+          <w:rStyle w:val="Strong"/>
+        </w:rPr>
+        <w:t>Algoritmo calcularCombinacion</w:t>
+      </w:r>
+      <w:r>
+        <w:rPr>
+          <w:rStyle w:val="Strong"/>
+        </w:rPr>
+        <w:tab/>
+      </w:r>
+    </w:p>
+    <w:p>
+      <w:pPr>
+        <w:rPr>
+          <w:rFonts w:ascii="Times New Roman" w:hAnsi="Times New Roman"/>
+          <w:iCs/>
+          <w:lang w:val="es-MX"/>
+        </w:rPr>
+      </w:pPr>
+      <w:r>
+        <w:rPr>
+          <w:rFonts w:ascii="Times New Roman" w:hAnsi="Times New Roman"/>
+          <w:iCs/>
+          <w:lang w:val="es-MX"/>
+        </w:rPr>
+        <w:t>Costo: O(2J) Siendo J la cantidad de operadores.</w:t>
+      </w:r>
+    </w:p>
+    <w:p>
+      <w:pPr>
         <w:rPr>
           <w:rFonts w:ascii="Arial" w:hAnsi="Arial" w:cs="Arial"/>
           <w:i/>
           <w:lang w:val="es-MX"/>
         </w:rPr>
-        <w:t>&gt;&gt;</w:t>
-      </w:r>
+      </w:pPr>
+    </w:p>
+    <w:p>
+      <w:pPr>
+        <w:rPr>
+          <w:rStyle w:val="Strong"/>
+        </w:rPr>
+      </w:pPr>
+      <w:r>
+        <w:rPr>
+          <w:rStyle w:val="Strong"/>
+        </w:rPr>
+        <w:t>Algoritmo calculoSimple</w:t>
+      </w:r>
+    </w:p>
+    <w:p>
+      <w:pPr>
+        <w:rPr>
+          <w:rFonts w:ascii="Times New Roman" w:hAnsi="Times New Roman"/>
+          <w:iCs/>
+          <w:lang w:val="es-MX"/>
+        </w:rPr>
+      </w:pPr>
+      <w:r>
+        <w:rPr>
+          <w:rFonts w:ascii="Times New Roman" w:hAnsi="Times New Roman"/>
+          <w:iCs/>
+          <w:lang w:val="es-MX"/>
+        </w:rPr>
+        <w:t>Costo: Constante</w:t>
+      </w:r>
+    </w:p>
+    <w:p>
+      <w:pPr>
+        <w:rPr>
+          <w:rFonts w:ascii="Times New Roman" w:hAnsi="Times New Roman"/>
+          <w:iCs/>
+          <w:lang w:val="es-MX"/>
+        </w:rPr>
+      </w:pPr>
+    </w:p>
+    <w:p>
+      <w:pPr>
+        <w:pStyle w:val="Heading2"/>
+        <w:rPr>
+          <w:rFonts w:ascii="Arial" w:hAnsi="Arial" w:cs="Arial"/>
+          <w:color w:val="auto"/>
+          <w:lang w:val="es-MX"/>
+        </w:rPr>
+      </w:pPr>
+      <w:r>
+        <w:rPr>
+          <w:rFonts w:ascii="Arial" w:hAnsi="Arial" w:cs="Arial"/>
+          <w:color w:val="auto"/>
+          <w:lang w:val="es-MX"/>
+        </w:rPr>
+        <w:t>Análisis de Complejidad Práctica:</w:t>
+      </w:r>
+    </w:p>
+    <w:p>
+      <w:pPr>
+        <w:rPr>
+          <w:rFonts w:ascii="Times New Roman" w:hAnsi="Times New Roman"/>
+          <w:iCs/>
+          <w:lang w:val="es-MX"/>
+        </w:rPr>
+      </w:pPr>
+    </w:p>
+    <w:p>
+      <w:pPr>
+        <w:rPr>
+          <w:rFonts w:ascii="Arial" w:hAnsi="Arial" w:cs="Arial"/>
+          <w:iCs/>
+          <w:sz w:val="24"/>
+          <w:szCs w:val="24"/>
+          <w:lang w:val="es-MX"/>
+        </w:rPr>
+      </w:pPr>
       <w:r>
         <w:rPr>
           <w:rFonts w:ascii="Arial" w:hAnsi="Arial" w:cs="Arial"/>
           <w:i/>
           <w:lang w:val="es-MX"/>
         </w:rPr>
-        <w:t xml:space="preserve"> </w:t>
-      </w:r>
+        <w:t>&lt;&lt;Todavía por realizar&gt;&gt;</w:t>
+      </w:r>
+    </w:p>
+    <w:p>
+      <w:pPr>
+        <w:rPr>
+          <w:rFonts w:ascii="Arial" w:hAnsi="Arial" w:cs="Arial"/>
+          <w:iCs/>
+          <w:sz w:val="24"/>
+          <w:szCs w:val="24"/>
+          <w:lang w:val="es-MX"/>
+        </w:rPr>
+      </w:pPr>
+    </w:p>
+    <w:p>
+      <w:pPr>
+        <w:rPr>
+          <w:rFonts w:ascii="Arial" w:hAnsi="Arial" w:cs="Arial"/>
+          <w:iCs/>
+          <w:sz w:val="24"/>
+          <w:szCs w:val="24"/>
+          <w:lang w:val="es-MX"/>
+        </w:rPr>
+      </w:pPr>
     </w:p>
     <w:p>
       <w:pPr>
@@ -4386,7 +5533,6 @@
           <w:i/>
           <w:lang w:val="es-MX"/>
         </w:rPr>
-        <w:lastRenderedPageBreak/>
         <w:t>&lt;&lt;Descripción resumida del problema, estrategia utilizada y justificaciones y análisis de los resultados&gt;&gt;</w:t>
       </w:r>
     </w:p>
@@ -6164,6 +7310,24 @@
 </a:theme>
 </file>
 
+<file path=word/webextensions/taskpanes.xml><?xml version="1.0" encoding="utf-8"?>
+<wetp:taskpanes xmlns:wetp="http://schemas.microsoft.com/office/webextensions/taskpanes/2010/11">
+  <wetp:taskpane dockstate="right" visibility="0" width="350" row="0">
+    <wetp:webextensionref xmlns:r="http://schemas.openxmlformats.org/officeDocument/2006/relationships" r:id="rId1"/>
+  </wetp:taskpane>
+</wetp:taskpanes>
+</file>
+
+<file path=word/webextensions/webextension1.xml><?xml version="1.0" encoding="utf-8"?>
+<we:webextension xmlns:we="http://schemas.microsoft.com/office/webextensions/webextension/2010/11" id="{2CB7B222-30E0-104C-8DF6-BED071C0058C}">
+  <we:reference id="wa104099688" version="1.3.0.0" store="en-US" storeType="OMEX"/>
+  <we:alternateReferences/>
+  <we:properties/>
+  <we:bindings/>
+  <we:snapshot xmlns:r="http://schemas.openxmlformats.org/officeDocument/2006/relationships"/>
+</we:webextension>
+</file>
+
 <file path=customXml/item1.xml><?xml version="1.0" encoding="utf-8"?>
 <ct:contentTypeSchema xmlns:ct="http://schemas.microsoft.com/office/2006/metadata/contentType" xmlns:ma="http://schemas.microsoft.com/office/2006/metadata/properties/metaAttributes" ct:_="" ma:_="" ma:contentTypeName="Document" ma:contentTypeID="0x010100900591FE01F62142A4AD2530F024751F" ma:contentTypeVersion="5" ma:contentTypeDescription="Create a new document." ma:contentTypeScope="" ma:versionID="8bc2cd261a69248b86993630fce0837a">
   <xsd:schema xmlns:xsd="http://www.w3.org/2001/XMLSchema" xmlns:xs="http://www.w3.org/2001/XMLSchema" xmlns:p="http://schemas.microsoft.com/office/2006/metadata/properties" xmlns:ns2="fa0453c9-9d97-4900-9744-04399406ca54" targetNamespace="http://schemas.microsoft.com/office/2006/metadata/properties" ma:root="true" ma:fieldsID="158957f6ad6bb716c82663883df2e0af" ns2:_="">

</xml_diff>

<commit_message>
Ultimo cambio a Documento
</commit_message>
<xml_diff>
--- a/InformeTPO - Grupo 5.docx
+++ b/InformeTPO - Grupo 5.docx
@@ -70,7 +70,37 @@
           <w:szCs w:val="72"/>
           <w:lang w:val="es-MX"/>
         </w:rPr>
-        <w:t>Cálculo de Combinaciones posibles</w:t>
+        <w:t xml:space="preserve">Cálculo de Combinaciones </w:t>
+      </w:r>
+      <w:r>
+        <w:rPr>
+          <w:rFonts w:ascii="Cambria" w:hAnsi="Cambria"/>
+          <w:b/>
+          <w:sz w:val="72"/>
+          <w:szCs w:val="72"/>
+          <w:lang w:val="es-MX"/>
+        </w:rPr>
+        <w:t>P</w:t>
+      </w:r>
+      <w:r>
+        <w:rPr>
+          <w:rFonts w:ascii="Cambria" w:hAnsi="Cambria"/>
+          <w:b/>
+          <w:sz w:val="72"/>
+          <w:szCs w:val="72"/>
+          <w:lang w:val="es-MX"/>
+        </w:rPr>
+        <w:t>osibles</w:t>
+      </w:r>
+      <w:r>
+        <w:rPr>
+          <w:rFonts w:ascii="Cambria" w:hAnsi="Cambria"/>
+          <w:b/>
+          <w:sz w:val="72"/>
+          <w:szCs w:val="72"/>
+          <w:lang w:val="es-MX"/>
+        </w:rPr>
+        <w:t xml:space="preserve"> para un valor</w:t>
       </w:r>
     </w:p>
     <w:p>
@@ -344,7 +374,21 @@
           <w:szCs w:val="28"/>
         </w:rPr>
         <w:lastRenderedPageBreak/>
-        <w:t xml:space="preserve">Buenos  Aires, XX de </w:t>
+        <w:t xml:space="preserve">Buenos  Aires, </w:t>
+      </w:r>
+      <w:r>
+        <w:rPr>
+          <w:sz w:val="28"/>
+          <w:szCs w:val="28"/>
+        </w:rPr>
+        <w:t>07</w:t>
+      </w:r>
+      <w:r>
+        <w:rPr>
+          <w:sz w:val="28"/>
+          <w:szCs w:val="28"/>
+        </w:rPr>
+        <w:t xml:space="preserve"> de </w:t>
       </w:r>
       <w:r>
         <w:rPr>
@@ -1206,165 +1250,101 @@
     </w:p>
     <w:p>
       <w:pPr>
+        <w:pStyle w:val="Heading2"/>
+        <w:rPr>
+          <w:rFonts w:ascii="Arial" w:hAnsi="Arial" w:cs="Arial"/>
+          <w:color w:val="auto"/>
+          <w:lang w:val="es-MX"/>
+        </w:rPr>
+      </w:pPr>
+      <w:bookmarkStart w:id="3" w:name="_Toc135681734"/>
+      <w:r>
+        <w:rPr>
+          <w:rFonts w:ascii="Arial" w:hAnsi="Arial" w:cs="Arial"/>
+          <w:color w:val="auto"/>
+          <w:lang w:val="es-MX"/>
+        </w:rPr>
+        <w:t>Pseudocódigo del  Algoritmo de Resolución del Problema</w:t>
+      </w:r>
+      <w:bookmarkEnd w:id="3"/>
+    </w:p>
+    <w:p>
+      <w:pPr>
+        <w:rPr>
+          <w:lang w:val="es-MX"/>
+        </w:rPr>
+      </w:pPr>
+    </w:p>
+    <w:p>
+      <w:pPr>
         <w:rPr>
           <w:rFonts w:ascii="Arial" w:hAnsi="Arial" w:cs="Arial"/>
           <w:i/>
           <w:lang w:val="es-MX"/>
         </w:rPr>
       </w:pPr>
-      <w:r>
+    </w:p>
+    <w:p>
+      <w:pPr>
         <w:rPr>
           <w:rFonts w:ascii="Arial" w:hAnsi="Arial" w:cs="Arial"/>
           <w:i/>
           <w:lang w:val="es-MX"/>
         </w:rPr>
-        <w:t>&lt;&lt;</w:t>
-      </w:r>
-      <w:r>
+      </w:pPr>
+    </w:p>
+    <w:p>
+      <w:pPr>
         <w:rPr>
           <w:rFonts w:ascii="Arial" w:hAnsi="Arial" w:cs="Arial"/>
           <w:i/>
           <w:lang w:val="es-MX"/>
         </w:rPr>
-        <w:t>Descripción de</w:t>
-      </w:r>
-      <w:r>
+      </w:pPr>
+    </w:p>
+    <w:p>
+      <w:pPr>
         <w:rPr>
           <w:rFonts w:ascii="Arial" w:hAnsi="Arial" w:cs="Arial"/>
           <w:i/>
           <w:lang w:val="es-MX"/>
         </w:rPr>
-        <w:t xml:space="preserve"> </w:t>
-      </w:r>
-      <w:r>
+      </w:pPr>
+    </w:p>
+    <w:p>
+      <w:pPr>
         <w:rPr>
           <w:rFonts w:ascii="Arial" w:hAnsi="Arial" w:cs="Arial"/>
           <w:i/>
           <w:lang w:val="es-MX"/>
         </w:rPr>
-        <w:t>l</w:t>
-      </w:r>
-      <w:r>
+      </w:pPr>
+    </w:p>
+    <w:p>
+      <w:pPr>
         <w:rPr>
           <w:rFonts w:ascii="Arial" w:hAnsi="Arial" w:cs="Arial"/>
           <w:i/>
           <w:lang w:val="es-MX"/>
         </w:rPr>
-        <w:t>a estrategia de resolución utilizada</w:t>
-      </w:r>
-      <w:r>
+      </w:pPr>
+    </w:p>
+    <w:p>
+      <w:pPr>
         <w:rPr>
           <w:rFonts w:ascii="Arial" w:hAnsi="Arial" w:cs="Arial"/>
           <w:i/>
           <w:lang w:val="es-MX"/>
         </w:rPr>
-        <w:t xml:space="preserve"> y  técnica aplicada </w:t>
-      </w:r>
-      <w:r>
+      </w:pPr>
+    </w:p>
+    <w:p>
+      <w:pPr>
         <w:rPr>
           <w:rFonts w:ascii="Arial" w:hAnsi="Arial" w:cs="Arial"/>
           <w:i/>
           <w:lang w:val="es-MX"/>
         </w:rPr>
-        <w:t xml:space="preserve"> &gt;&gt;</w:t>
-      </w:r>
-    </w:p>
-    <w:p>
-      <w:pPr>
-        <w:pStyle w:val="Heading2"/>
-        <w:rPr>
-          <w:rFonts w:ascii="Arial" w:hAnsi="Arial" w:cs="Arial"/>
-          <w:color w:val="auto"/>
-          <w:lang w:val="es-MX"/>
-        </w:rPr>
-      </w:pPr>
-      <w:bookmarkStart w:id="3" w:name="_Toc135681734"/>
-      <w:r>
-        <w:rPr>
-          <w:rFonts w:ascii="Arial" w:hAnsi="Arial" w:cs="Arial"/>
-          <w:color w:val="auto"/>
-          <w:lang w:val="es-MX"/>
-        </w:rPr>
-        <w:t>Pseudocódigo del  Algoritmo de Resolución del Problema</w:t>
-      </w:r>
-      <w:bookmarkEnd w:id="3"/>
-    </w:p>
-    <w:p>
-      <w:pPr>
-        <w:rPr>
-          <w:lang w:val="es-MX"/>
-        </w:rPr>
-      </w:pPr>
-    </w:p>
-    <w:p>
-      <w:pPr>
-        <w:rPr>
-          <w:rFonts w:ascii="Arial" w:hAnsi="Arial" w:cs="Arial"/>
-          <w:i/>
-          <w:lang w:val="es-MX"/>
-        </w:rPr>
-      </w:pPr>
-      <w:r>
-        <w:rPr>
-          <w:rFonts w:ascii="Arial" w:hAnsi="Arial" w:cs="Arial"/>
-          <w:i/>
-          <w:lang w:val="es-MX"/>
-        </w:rPr>
-        <w:t>&lt;&lt;Escribir el pseudocódigo correspondiente para la resolución del problema de acuerdo a la estrategia utilizada &gt;&gt;</w:t>
-      </w:r>
-    </w:p>
-    <w:p>
-      <w:pPr>
-        <w:rPr>
-          <w:rFonts w:ascii="Arial" w:hAnsi="Arial" w:cs="Arial"/>
-          <w:i/>
-          <w:lang w:val="es-MX"/>
-        </w:rPr>
-      </w:pPr>
-    </w:p>
-    <w:p>
-      <w:pPr>
-        <w:rPr>
-          <w:rFonts w:ascii="Arial" w:hAnsi="Arial" w:cs="Arial"/>
-          <w:i/>
-          <w:lang w:val="es-MX"/>
-        </w:rPr>
-      </w:pPr>
-    </w:p>
-    <w:p>
-      <w:pPr>
-        <w:rPr>
-          <w:rFonts w:ascii="Arial" w:hAnsi="Arial" w:cs="Arial"/>
-          <w:i/>
-          <w:lang w:val="es-MX"/>
-        </w:rPr>
-      </w:pPr>
-    </w:p>
-    <w:p>
-      <w:pPr>
-        <w:rPr>
-          <w:rFonts w:ascii="Arial" w:hAnsi="Arial" w:cs="Arial"/>
-          <w:i/>
-          <w:lang w:val="es-MX"/>
-        </w:rPr>
-      </w:pPr>
-    </w:p>
-    <w:p>
-      <w:pPr>
-        <w:rPr>
-          <w:rFonts w:ascii="Arial" w:hAnsi="Arial" w:cs="Arial"/>
-          <w:i/>
-          <w:lang w:val="es-MX"/>
-        </w:rPr>
-      </w:pPr>
-    </w:p>
-    <w:p>
-      <w:pPr>
-        <w:rPr>
-          <w:rFonts w:ascii="Arial" w:hAnsi="Arial" w:cs="Arial"/>
-          <w:i/>
-          <w:lang w:val="es-MX"/>
-        </w:rPr>
       </w:pPr>
     </w:p>
     <w:p>
@@ -1378,7 +1358,13 @@
           <w:rStyle w:val="Strong"/>
         </w:rPr>
         <w:lastRenderedPageBreak/>
-        <w:t>Algoritmo buscarCombinaciones</w:t>
+        <w:t xml:space="preserve">Algoritmo </w:t>
+      </w:r>
+      <w:r>
+        <w:rPr>
+          <w:rStyle w:val="Strong"/>
+        </w:rPr>
+        <w:t>obtenerOperaciones</w:t>
       </w:r>
     </w:p>
     <w:p>
@@ -1425,23 +1411,32 @@
           <w:iCs/>
           <w:lang w:val="es-MX"/>
         </w:rPr>
-        <w:t>Entero</w:t>
-      </w:r>
-      <w:r>
-        <w:rPr>
-          <w:rFonts w:ascii="Times New Roman" w:hAnsi="Times New Roman"/>
-          <w:iCs/>
-          <w:lang w:val="es-MX"/>
-        </w:rPr>
-        <w:t xml:space="preserve"> n,  </w:t>
-      </w:r>
-      <w:r>
-        <w:rPr>
-          <w:rFonts w:ascii="Times New Roman" w:hAnsi="Times New Roman"/>
-          <w:iCs/>
-          <w:lang w:val="es-MX"/>
-        </w:rPr>
-        <w:t>Double</w:t>
+        <w:t>List&lt;Entero&gt; numeros, List&lt;Operadores&gt; operadores,  Entero valorBuscado, Entero numerosUsar)</w:t>
+      </w:r>
+    </w:p>
+    <w:p>
+      <w:pPr>
+        <w:rPr>
+          <w:rFonts w:ascii="Times New Roman" w:hAnsi="Times New Roman"/>
+          <w:iCs/>
+          <w:lang w:val="es-MX"/>
+        </w:rPr>
+      </w:pPr>
+      <w:r>
+        <w:rPr>
+          <w:rFonts w:ascii="Times New Roman" w:hAnsi="Times New Roman"/>
+          <w:iCs/>
+          <w:lang w:val="es-MX"/>
+        </w:rPr>
+        <w:t xml:space="preserve">List&lt;Double&gt; numerosDouble </w:t>
+      </w:r>
+      <w:r>
+        <w:rPr>
+          <w:rFonts w:ascii="Times New Roman" w:hAnsi="Times New Roman"/>
+          <w:iCs/>
+          <w:lang w:val="es-MX"/>
+        </w:rPr>
+        <w:sym w:font="Wingdings" w:char="F0DF"/>
       </w:r>
       <w:r>
         <w:rPr>
@@ -1457,143 +1452,406 @@
           <w:iCs/>
           <w:lang w:val="es-MX"/>
         </w:rPr>
-        <w:t>x</w:t>
-      </w:r>
-      <w:r>
-        <w:rPr>
-          <w:rFonts w:ascii="Times New Roman" w:hAnsi="Times New Roman"/>
-          <w:iCs/>
-          <w:lang w:val="es-MX"/>
-        </w:rPr>
-        <w:t>, List&lt;</w:t>
-      </w:r>
-      <w:r>
-        <w:rPr>
-          <w:rFonts w:ascii="Times New Roman" w:hAnsi="Times New Roman"/>
-          <w:iCs/>
-          <w:lang w:val="es-MX"/>
-        </w:rPr>
-        <w:t>String</w:t>
-      </w:r>
-      <w:r>
-        <w:rPr>
-          <w:rFonts w:ascii="Times New Roman" w:hAnsi="Times New Roman"/>
-          <w:iCs/>
-          <w:lang w:val="es-MX"/>
-        </w:rPr>
-        <w:t>&gt; listaOperadores, List&lt;</w:t>
-      </w:r>
-      <w:r>
-        <w:rPr>
-          <w:rFonts w:ascii="Times New Roman" w:hAnsi="Times New Roman"/>
-          <w:iCs/>
-          <w:lang w:val="es-MX"/>
-        </w:rPr>
-        <w:t>Entero</w:t>
-      </w:r>
-      <w:r>
-        <w:rPr>
-          <w:rFonts w:ascii="Times New Roman" w:hAnsi="Times New Roman"/>
-          <w:iCs/>
-          <w:lang w:val="es-MX"/>
-        </w:rPr>
-        <w:t xml:space="preserve">&gt; listaOperadoresUsados, </w:t>
-      </w:r>
-      <w:r>
-        <w:rPr>
-          <w:rFonts w:ascii="Times New Roman" w:hAnsi="Times New Roman"/>
-          <w:iCs/>
-          <w:lang w:val="es-MX"/>
-        </w:rPr>
-        <w:t xml:space="preserve"> List&lt;</w:t>
-      </w:r>
-      <w:r>
-        <w:rPr>
-          <w:rFonts w:ascii="Times New Roman" w:hAnsi="Times New Roman"/>
-          <w:iCs/>
-          <w:lang w:val="es-MX"/>
-        </w:rPr>
-        <w:t>String</w:t>
-      </w:r>
-      <w:r>
-        <w:rPr>
-          <w:rFonts w:ascii="Times New Roman" w:hAnsi="Times New Roman"/>
-          <w:iCs/>
-          <w:lang w:val="es-MX"/>
-        </w:rPr>
-        <w:t xml:space="preserve">&gt; ordenOperadores, </w:t>
-      </w:r>
-      <w:r>
-        <w:rPr>
-          <w:rFonts w:ascii="Times New Roman" w:hAnsi="Times New Roman"/>
-          <w:iCs/>
-          <w:lang w:val="es-MX"/>
-        </w:rPr>
-        <w:t>List&lt;</w:t>
-      </w:r>
-      <w:r>
-        <w:rPr>
-          <w:rFonts w:ascii="Times New Roman" w:hAnsi="Times New Roman"/>
-          <w:iCs/>
-          <w:lang w:val="es-MX"/>
-        </w:rPr>
-        <w:t>Double</w:t>
-      </w:r>
-      <w:r>
-        <w:rPr>
-          <w:rFonts w:ascii="Times New Roman" w:hAnsi="Times New Roman"/>
-          <w:iCs/>
-          <w:lang w:val="es-MX"/>
-        </w:rPr>
-        <w:t>&gt; listaNumeros, List&lt;</w:t>
-      </w:r>
-      <w:r>
-        <w:rPr>
-          <w:rFonts w:ascii="Times New Roman" w:hAnsi="Times New Roman"/>
-          <w:iCs/>
-          <w:lang w:val="es-MX"/>
-        </w:rPr>
-        <w:t>Entero</w:t>
-      </w:r>
-      <w:r>
-        <w:rPr>
-          <w:rFonts w:ascii="Times New Roman" w:hAnsi="Times New Roman"/>
-          <w:iCs/>
-          <w:lang w:val="es-MX"/>
-        </w:rPr>
-        <w:t xml:space="preserve">&gt; listaNumerosUsados, </w:t>
-      </w:r>
-      <w:r>
-        <w:rPr>
-          <w:rFonts w:ascii="Times New Roman" w:hAnsi="Times New Roman"/>
-          <w:iCs/>
-          <w:lang w:val="es-MX"/>
-        </w:rPr>
-        <w:t>List&lt;</w:t>
-      </w:r>
-      <w:r>
-        <w:rPr>
-          <w:rFonts w:ascii="Times New Roman" w:hAnsi="Times New Roman"/>
-          <w:iCs/>
-          <w:lang w:val="es-MX"/>
-        </w:rPr>
-        <w:t>Double</w:t>
-      </w:r>
-      <w:r>
-        <w:rPr>
-          <w:rFonts w:ascii="Times New Roman" w:hAnsi="Times New Roman"/>
-          <w:iCs/>
-          <w:lang w:val="es-MX"/>
-        </w:rPr>
-        <w:t xml:space="preserve">&gt; ordenNumeros, </w:t>
-      </w:r>
-      <w:r>
-        <w:rPr>
-          <w:rFonts w:ascii="Times New Roman" w:hAnsi="Times New Roman"/>
-          <w:iCs/>
-          <w:lang w:val="es-MX"/>
-        </w:rPr>
-        <w:t>etapaOperadores, etapaNumeros)</w:t>
+        <w:t>I</w:t>
+      </w:r>
+      <w:r>
+        <w:rPr>
+          <w:rFonts w:ascii="Times New Roman" w:hAnsi="Times New Roman"/>
+          <w:iCs/>
+          <w:lang w:val="es-MX"/>
+        </w:rPr>
+        <w:t>nicializar</w:t>
+      </w:r>
+      <w:r>
+        <w:rPr>
+          <w:rFonts w:ascii="Times New Roman" w:hAnsi="Times New Roman"/>
+          <w:iCs/>
+          <w:lang w:val="es-MX"/>
+        </w:rPr>
+        <w:t>(</w:t>
+      </w:r>
+      <w:r>
+        <w:rPr>
+          <w:rFonts w:ascii="Times New Roman" w:hAnsi="Times New Roman"/>
+          <w:iCs/>
+          <w:lang w:val="es-MX"/>
+        </w:rPr>
+        <w:t>)</w:t>
+      </w:r>
+    </w:p>
+    <w:p>
+      <w:pPr>
+        <w:rPr>
+          <w:rFonts w:ascii="Times New Roman" w:hAnsi="Times New Roman"/>
+          <w:iCs/>
+          <w:lang w:val="es-MX"/>
+        </w:rPr>
+      </w:pPr>
+      <w:r>
+        <w:rPr>
+          <w:rFonts w:ascii="Times New Roman" w:hAnsi="Times New Roman"/>
+          <w:iCs/>
+          <w:lang w:val="es-MX"/>
+        </w:rPr>
+        <w:t xml:space="preserve">numerosDouble </w:t>
+      </w:r>
+      <w:r>
+        <w:rPr>
+          <w:rFonts w:ascii="Times New Roman" w:hAnsi="Times New Roman"/>
+          <w:iCs/>
+          <w:lang w:val="es-MX"/>
+        </w:rPr>
+        <w:sym w:font="Wingdings" w:char="F0DF"/>
+      </w:r>
+      <w:r>
+        <w:rPr>
+          <w:rFonts w:ascii="Times New Roman" w:hAnsi="Times New Roman"/>
+          <w:iCs/>
+          <w:lang w:val="es-MX"/>
+        </w:rPr>
+        <w:t xml:space="preserve"> Copiar(numeros)</w:t>
+      </w:r>
+    </w:p>
+    <w:p>
+      <w:pPr>
+        <w:rPr>
+          <w:rFonts w:ascii="Times New Roman" w:hAnsi="Times New Roman"/>
+          <w:iCs/>
+          <w:lang w:val="es-MX"/>
+        </w:rPr>
+      </w:pPr>
+      <w:r>
+        <w:rPr>
+          <w:rFonts w:ascii="Times New Roman" w:hAnsi="Times New Roman"/>
+          <w:iCs/>
+          <w:lang w:val="es-MX"/>
+        </w:rPr>
+        <w:t xml:space="preserve">List&lt;Double&gt; ordenNumeros </w:t>
+      </w:r>
+      <w:r>
+        <w:rPr>
+          <w:rFonts w:ascii="Times New Roman" w:hAnsi="Times New Roman"/>
+          <w:iCs/>
+          <w:lang w:val="es-MX"/>
+        </w:rPr>
+        <w:sym w:font="Wingdings" w:char="F0DF"/>
+      </w:r>
+      <w:r>
+        <w:rPr>
+          <w:rFonts w:ascii="Times New Roman" w:hAnsi="Times New Roman"/>
+          <w:iCs/>
+          <w:lang w:val="es-MX"/>
+        </w:rPr>
+        <w:t xml:space="preserve"> Inicializar()</w:t>
+      </w:r>
+    </w:p>
+    <w:p>
+      <w:pPr>
+        <w:rPr>
+          <w:rFonts w:ascii="Times New Roman" w:hAnsi="Times New Roman"/>
+          <w:iCs/>
+          <w:lang w:val="es-MX"/>
+        </w:rPr>
+      </w:pPr>
+      <w:r>
+        <w:rPr>
+          <w:rFonts w:ascii="Times New Roman" w:hAnsi="Times New Roman"/>
+          <w:iCs/>
+          <w:lang w:val="es-MX"/>
+        </w:rPr>
+        <w:t xml:space="preserve">List&lt;Entero&gt; numerosUsados </w:t>
+      </w:r>
+      <w:r>
+        <w:rPr>
+          <w:rFonts w:ascii="Times New Roman" w:hAnsi="Times New Roman"/>
+          <w:iCs/>
+          <w:lang w:val="es-MX"/>
+        </w:rPr>
+        <w:sym w:font="Wingdings" w:char="F0DF"/>
+      </w:r>
+      <w:r>
+        <w:rPr>
+          <w:rFonts w:ascii="Times New Roman" w:hAnsi="Times New Roman"/>
+          <w:iCs/>
+          <w:lang w:val="es-MX"/>
+        </w:rPr>
+        <w:t xml:space="preserve"> Inicializar()</w:t>
+      </w:r>
+    </w:p>
+    <w:p>
+      <w:pPr>
+        <w:rPr>
+          <w:rFonts w:ascii="Times New Roman" w:hAnsi="Times New Roman"/>
+          <w:iCs/>
+          <w:lang w:val="es-MX"/>
+        </w:rPr>
+      </w:pPr>
+      <w:r>
+        <w:rPr>
+          <w:rFonts w:ascii="Times New Roman" w:hAnsi="Times New Roman"/>
+          <w:iCs/>
+          <w:lang w:val="es-MX"/>
+        </w:rPr>
+        <w:t xml:space="preserve">numerosUsados </w:t>
+      </w:r>
+      <w:r>
+        <w:rPr>
+          <w:rFonts w:ascii="Times New Roman" w:hAnsi="Times New Roman"/>
+          <w:iCs/>
+          <w:lang w:val="es-MX"/>
+        </w:rPr>
+        <w:sym w:font="Wingdings" w:char="F0DF"/>
+      </w:r>
+      <w:r>
+        <w:rPr>
+          <w:rFonts w:ascii="Times New Roman" w:hAnsi="Times New Roman"/>
+          <w:iCs/>
+          <w:lang w:val="es-MX"/>
+        </w:rPr>
+        <w:t xml:space="preserve"> Rellenar(0)</w:t>
+      </w:r>
+    </w:p>
+    <w:p>
+      <w:pPr>
+        <w:rPr>
+          <w:rFonts w:ascii="Times New Roman" w:hAnsi="Times New Roman"/>
+          <w:iCs/>
+          <w:lang w:val="es-MX"/>
+        </w:rPr>
+      </w:pPr>
+      <w:r>
+        <w:rPr>
+          <w:rFonts w:ascii="Times New Roman" w:hAnsi="Times New Roman"/>
+          <w:iCs/>
+          <w:lang w:val="es-MX"/>
+        </w:rPr>
+        <w:t xml:space="preserve">List&lt;Entero&gt; operadoresUsados </w:t>
+      </w:r>
+      <w:r>
+        <w:rPr>
+          <w:rFonts w:ascii="Times New Roman" w:hAnsi="Times New Roman"/>
+          <w:iCs/>
+          <w:lang w:val="es-MX"/>
+        </w:rPr>
+        <w:sym w:font="Wingdings" w:char="F0DF"/>
+      </w:r>
+      <w:r>
+        <w:rPr>
+          <w:rFonts w:ascii="Times New Roman" w:hAnsi="Times New Roman"/>
+          <w:iCs/>
+          <w:lang w:val="es-MX"/>
+        </w:rPr>
+        <w:t xml:space="preserve"> Inicializar()</w:t>
+      </w:r>
+    </w:p>
+    <w:p>
+      <w:pPr>
+        <w:rPr>
+          <w:rFonts w:ascii="Times New Roman" w:hAnsi="Times New Roman"/>
+          <w:iCs/>
+          <w:lang w:val="es-MX"/>
+        </w:rPr>
+      </w:pPr>
+      <w:r>
+        <w:rPr>
+          <w:rFonts w:ascii="Times New Roman" w:hAnsi="Times New Roman"/>
+          <w:iCs/>
+          <w:lang w:val="es-MX"/>
+        </w:rPr>
+        <w:t xml:space="preserve">operadoresUsados </w:t>
+      </w:r>
+      <w:r>
+        <w:rPr>
+          <w:rFonts w:ascii="Times New Roman" w:hAnsi="Times New Roman"/>
+          <w:iCs/>
+          <w:lang w:val="es-MX"/>
+        </w:rPr>
+        <w:sym w:font="Wingdings" w:char="F0DF"/>
+      </w:r>
+      <w:r>
+        <w:rPr>
+          <w:rFonts w:ascii="Times New Roman" w:hAnsi="Times New Roman"/>
+          <w:iCs/>
+          <w:lang w:val="es-MX"/>
+        </w:rPr>
+        <w:t xml:space="preserve"> Rellernar(0)</w:t>
+      </w:r>
+    </w:p>
+    <w:p>
+      <w:pPr>
+        <w:rPr>
+          <w:rFonts w:ascii="Times New Roman" w:hAnsi="Times New Roman"/>
+          <w:iCs/>
+          <w:lang w:val="es-MX"/>
+        </w:rPr>
+      </w:pPr>
+      <w:r>
+        <w:rPr>
+          <w:rFonts w:ascii="Times New Roman" w:hAnsi="Times New Roman"/>
+          <w:iCs/>
+          <w:lang w:val="es-MX"/>
+        </w:rPr>
+        <w:t xml:space="preserve">List&lt;Operadores&gt; ordenOperadores </w:t>
+      </w:r>
+      <w:r>
+        <w:rPr>
+          <w:rFonts w:ascii="Times New Roman" w:hAnsi="Times New Roman"/>
+          <w:iCs/>
+          <w:lang w:val="es-MX"/>
+        </w:rPr>
+        <w:sym w:font="Wingdings" w:char="F0DF"/>
+      </w:r>
+      <w:r>
+        <w:rPr>
+          <w:rFonts w:ascii="Times New Roman" w:hAnsi="Times New Roman"/>
+          <w:iCs/>
+          <w:lang w:val="es-MX"/>
+        </w:rPr>
+        <w:t xml:space="preserve"> Inicializar()</w:t>
+      </w:r>
+    </w:p>
+    <w:p>
+      <w:pPr>
+        <w:rPr>
+          <w:rFonts w:ascii="Times New Roman" w:hAnsi="Times New Roman"/>
+          <w:iCs/>
+          <w:lang w:val="es-MX"/>
+        </w:rPr>
+      </w:pPr>
+      <w:r>
+        <w:rPr>
+          <w:rFonts w:ascii="Times New Roman" w:hAnsi="Times New Roman"/>
+          <w:iCs/>
+          <w:lang w:val="es-MX"/>
+        </w:rPr>
+        <w:t xml:space="preserve">Entero etapaOp </w:t>
+      </w:r>
+      <w:r>
+        <w:rPr>
+          <w:rFonts w:ascii="Times New Roman" w:hAnsi="Times New Roman"/>
+          <w:iCs/>
+          <w:lang w:val="es-MX"/>
+        </w:rPr>
+        <w:sym w:font="Wingdings" w:char="F0DF"/>
+      </w:r>
+      <w:r>
+        <w:rPr>
+          <w:rFonts w:ascii="Times New Roman" w:hAnsi="Times New Roman"/>
+          <w:iCs/>
+          <w:lang w:val="es-MX"/>
+        </w:rPr>
+        <w:t xml:space="preserve"> 0</w:t>
+      </w:r>
+    </w:p>
+    <w:p>
+      <w:pPr>
+        <w:rPr>
+          <w:rFonts w:ascii="Times New Roman" w:hAnsi="Times New Roman"/>
+          <w:iCs/>
+          <w:lang w:val="es-MX"/>
+        </w:rPr>
+      </w:pPr>
+      <w:r>
+        <w:rPr>
+          <w:rFonts w:ascii="Times New Roman" w:hAnsi="Times New Roman"/>
+          <w:iCs/>
+          <w:lang w:val="es-MX"/>
+        </w:rPr>
+        <w:t xml:space="preserve">Entero etapaNum </w:t>
+      </w:r>
+      <w:r>
+        <w:rPr>
+          <w:rFonts w:ascii="Times New Roman" w:hAnsi="Times New Roman"/>
+          <w:iCs/>
+          <w:lang w:val="es-MX"/>
+        </w:rPr>
+        <w:sym w:font="Wingdings" w:char="F0DF"/>
+      </w:r>
+      <w:r>
+        <w:rPr>
+          <w:rFonts w:ascii="Times New Roman" w:hAnsi="Times New Roman"/>
+          <w:iCs/>
+          <w:lang w:val="es-MX"/>
+        </w:rPr>
+        <w:t xml:space="preserve"> 0</w:t>
+      </w:r>
+    </w:p>
+    <w:p>
+      <w:pPr>
+        <w:rPr>
+          <w:rFonts w:ascii="Times New Roman" w:hAnsi="Times New Roman"/>
+          <w:iCs/>
+          <w:lang w:val="es-MX"/>
+        </w:rPr>
+      </w:pPr>
+    </w:p>
+    <w:p>
+      <w:pPr>
+        <w:rPr>
+          <w:rFonts w:ascii="Times New Roman" w:hAnsi="Times New Roman"/>
+          <w:iCs/>
+          <w:lang w:val="es-MX"/>
+        </w:rPr>
+      </w:pPr>
+      <w:r>
+        <w:rPr>
+          <w:rFonts w:ascii="Times New Roman" w:hAnsi="Times New Roman"/>
+          <w:iCs/>
+          <w:lang w:val="es-MX"/>
+        </w:rPr>
+        <w:t xml:space="preserve">List&lt;Combinacion&gt; combinacionesObtenidas </w:t>
+      </w:r>
+      <w:r>
+        <w:rPr>
+          <w:rFonts w:ascii="Times New Roman" w:hAnsi="Times New Roman"/>
+          <w:iCs/>
+          <w:lang w:val="es-MX"/>
+        </w:rPr>
+        <w:sym w:font="Wingdings" w:char="F0DF"/>
+      </w:r>
+      <w:r>
+        <w:rPr>
+          <w:rFonts w:ascii="Times New Roman" w:hAnsi="Times New Roman"/>
+          <w:iCs/>
+          <w:lang w:val="es-MX"/>
+        </w:rPr>
+        <w:t xml:space="preserve"> buscarCombinaciones(numerosUsar, valorBuscado, operadores, operadoresUsados, ordenOperadores, numerosDouble, numerosUsados, ordenNumeros, etapaOp, etapaNum)</w:t>
+      </w:r>
+    </w:p>
+    <w:p>
+      <w:pPr>
+        <w:rPr>
+          <w:rFonts w:ascii="Times New Roman" w:hAnsi="Times New Roman"/>
+          <w:iCs/>
+          <w:lang w:val="es-MX"/>
+        </w:rPr>
+      </w:pPr>
+    </w:p>
+    <w:p>
+      <w:pPr>
+        <w:rPr>
+          <w:rStyle w:val="Strong"/>
+        </w:rPr>
+      </w:pPr>
+    </w:p>
+    <w:p>
+      <w:pPr>
+        <w:rPr>
+          <w:rStyle w:val="Strong"/>
+        </w:rPr>
+      </w:pPr>
+    </w:p>
+    <w:p>
+      <w:pPr>
+        <w:rPr>
+          <w:rStyle w:val="Strong"/>
+        </w:rPr>
+      </w:pPr>
+      <w:r>
+        <w:rPr>
+          <w:rStyle w:val="Strong"/>
+        </w:rPr>
+        <w:t>Algoritmo buscarCombinaciones</w:t>
       </w:r>
     </w:p>
     <w:p>
@@ -1614,7 +1872,7 @@
           <w:szCs w:val="24"/>
           <w:lang w:val="es-MX"/>
         </w:rPr>
-        <w:t>Salida:</w:t>
+        <w:t>Entrada:</w:t>
       </w:r>
       <w:r>
         <w:rPr>
@@ -1640,6 +1898,221 @@
           <w:iCs/>
           <w:lang w:val="es-MX"/>
         </w:rPr>
+        <w:t>Entero</w:t>
+      </w:r>
+      <w:r>
+        <w:rPr>
+          <w:rFonts w:ascii="Times New Roman" w:hAnsi="Times New Roman"/>
+          <w:iCs/>
+          <w:lang w:val="es-MX"/>
+        </w:rPr>
+        <w:t xml:space="preserve"> n,  </w:t>
+      </w:r>
+      <w:r>
+        <w:rPr>
+          <w:rFonts w:ascii="Times New Roman" w:hAnsi="Times New Roman"/>
+          <w:iCs/>
+          <w:lang w:val="es-MX"/>
+        </w:rPr>
+        <w:t>Double</w:t>
+      </w:r>
+      <w:r>
+        <w:rPr>
+          <w:rFonts w:ascii="Times New Roman" w:hAnsi="Times New Roman"/>
+          <w:iCs/>
+          <w:lang w:val="es-MX"/>
+        </w:rPr>
+        <w:t xml:space="preserve"> </w:t>
+      </w:r>
+      <w:r>
+        <w:rPr>
+          <w:rFonts w:ascii="Times New Roman" w:hAnsi="Times New Roman"/>
+          <w:iCs/>
+          <w:lang w:val="es-MX"/>
+        </w:rPr>
+        <w:t>x</w:t>
+      </w:r>
+      <w:r>
+        <w:rPr>
+          <w:rFonts w:ascii="Times New Roman" w:hAnsi="Times New Roman"/>
+          <w:iCs/>
+          <w:lang w:val="es-MX"/>
+        </w:rPr>
+        <w:t>, List&lt;</w:t>
+      </w:r>
+      <w:r>
+        <w:rPr>
+          <w:rFonts w:ascii="Times New Roman" w:hAnsi="Times New Roman"/>
+          <w:iCs/>
+          <w:lang w:val="es-MX"/>
+        </w:rPr>
+        <w:t>Operadores</w:t>
+      </w:r>
+      <w:r>
+        <w:rPr>
+          <w:rFonts w:ascii="Times New Roman" w:hAnsi="Times New Roman"/>
+          <w:iCs/>
+          <w:lang w:val="es-MX"/>
+        </w:rPr>
+        <w:t>&gt; listaOperadores, List&lt;</w:t>
+      </w:r>
+      <w:r>
+        <w:rPr>
+          <w:rFonts w:ascii="Times New Roman" w:hAnsi="Times New Roman"/>
+          <w:iCs/>
+          <w:lang w:val="es-MX"/>
+        </w:rPr>
+        <w:t>Entero</w:t>
+      </w:r>
+      <w:r>
+        <w:rPr>
+          <w:rFonts w:ascii="Times New Roman" w:hAnsi="Times New Roman"/>
+          <w:iCs/>
+          <w:lang w:val="es-MX"/>
+        </w:rPr>
+        <w:t xml:space="preserve">&gt; listaOperadoresUsados, </w:t>
+      </w:r>
+      <w:r>
+        <w:rPr>
+          <w:rFonts w:ascii="Times New Roman" w:hAnsi="Times New Roman"/>
+          <w:iCs/>
+          <w:lang w:val="es-MX"/>
+        </w:rPr>
+        <w:t xml:space="preserve"> List&lt;</w:t>
+      </w:r>
+      <w:r>
+        <w:rPr>
+          <w:rFonts w:ascii="Times New Roman" w:hAnsi="Times New Roman"/>
+          <w:iCs/>
+          <w:lang w:val="es-MX"/>
+        </w:rPr>
+        <w:t>Operadores</w:t>
+      </w:r>
+      <w:r>
+        <w:rPr>
+          <w:rFonts w:ascii="Times New Roman" w:hAnsi="Times New Roman"/>
+          <w:iCs/>
+          <w:lang w:val="es-MX"/>
+        </w:rPr>
+        <w:t xml:space="preserve">&gt; ordenOperadores, </w:t>
+      </w:r>
+      <w:r>
+        <w:rPr>
+          <w:rFonts w:ascii="Times New Roman" w:hAnsi="Times New Roman"/>
+          <w:iCs/>
+          <w:lang w:val="es-MX"/>
+        </w:rPr>
+        <w:t>List&lt;</w:t>
+      </w:r>
+      <w:r>
+        <w:rPr>
+          <w:rFonts w:ascii="Times New Roman" w:hAnsi="Times New Roman"/>
+          <w:iCs/>
+          <w:lang w:val="es-MX"/>
+        </w:rPr>
+        <w:t>Double</w:t>
+      </w:r>
+      <w:r>
+        <w:rPr>
+          <w:rFonts w:ascii="Times New Roman" w:hAnsi="Times New Roman"/>
+          <w:iCs/>
+          <w:lang w:val="es-MX"/>
+        </w:rPr>
+        <w:t>&gt; listaNumeros, List&lt;</w:t>
+      </w:r>
+      <w:r>
+        <w:rPr>
+          <w:rFonts w:ascii="Times New Roman" w:hAnsi="Times New Roman"/>
+          <w:iCs/>
+          <w:lang w:val="es-MX"/>
+        </w:rPr>
+        <w:t>Entero</w:t>
+      </w:r>
+      <w:r>
+        <w:rPr>
+          <w:rFonts w:ascii="Times New Roman" w:hAnsi="Times New Roman"/>
+          <w:iCs/>
+          <w:lang w:val="es-MX"/>
+        </w:rPr>
+        <w:t xml:space="preserve">&gt; listaNumerosUsados, </w:t>
+      </w:r>
+      <w:r>
+        <w:rPr>
+          <w:rFonts w:ascii="Times New Roman" w:hAnsi="Times New Roman"/>
+          <w:iCs/>
+          <w:lang w:val="es-MX"/>
+        </w:rPr>
+        <w:t>List&lt;</w:t>
+      </w:r>
+      <w:r>
+        <w:rPr>
+          <w:rFonts w:ascii="Times New Roman" w:hAnsi="Times New Roman"/>
+          <w:iCs/>
+          <w:lang w:val="es-MX"/>
+        </w:rPr>
+        <w:t>Double</w:t>
+      </w:r>
+      <w:r>
+        <w:rPr>
+          <w:rFonts w:ascii="Times New Roman" w:hAnsi="Times New Roman"/>
+          <w:iCs/>
+          <w:lang w:val="es-MX"/>
+        </w:rPr>
+        <w:t xml:space="preserve">&gt; ordenNumeros, </w:t>
+      </w:r>
+      <w:r>
+        <w:rPr>
+          <w:rFonts w:ascii="Times New Roman" w:hAnsi="Times New Roman"/>
+          <w:iCs/>
+          <w:lang w:val="es-MX"/>
+        </w:rPr>
+        <w:t>etapaOperadores, etapaNumeros)</w:t>
+      </w:r>
+    </w:p>
+    <w:p>
+      <w:pPr>
+        <w:rPr>
+          <w:rFonts w:ascii="Times New Roman" w:hAnsi="Times New Roman"/>
+          <w:iCs/>
+          <w:lang w:val="es-MX"/>
+        </w:rPr>
+      </w:pPr>
+      <w:r>
+        <w:rPr>
+          <w:rFonts w:ascii="Times New Roman" w:hAnsi="Times New Roman"/>
+          <w:b/>
+          <w:bCs/>
+          <w:iCs/>
+          <w:sz w:val="24"/>
+          <w:szCs w:val="24"/>
+          <w:lang w:val="es-MX"/>
+        </w:rPr>
+        <w:t>Salida:</w:t>
+      </w:r>
+      <w:r>
+        <w:rPr>
+          <w:rFonts w:ascii="Times New Roman" w:hAnsi="Times New Roman"/>
+          <w:iCs/>
+          <w:sz w:val="24"/>
+          <w:szCs w:val="24"/>
+          <w:lang w:val="es-MX"/>
+        </w:rPr>
+        <w:t xml:space="preserve"> </w:t>
+      </w:r>
+      <w:r>
+        <w:rPr>
+          <w:rFonts w:ascii="Times New Roman" w:hAnsi="Times New Roman"/>
+          <w:iCs/>
+          <w:lang w:val="es-MX"/>
+        </w:rPr>
+        <w:t>(</w:t>
+      </w:r>
+      <w:r>
+        <w:rPr>
+          <w:rFonts w:ascii="Times New Roman" w:hAnsi="Times New Roman"/>
+          <w:iCs/>
+          <w:lang w:val="es-MX"/>
+        </w:rPr>
         <w:t>List&lt;Combinacion&gt; listadoCombinaciones</w:t>
       </w:r>
       <w:r>
@@ -1674,6 +2147,7 @@
           <w:iCs/>
           <w:lang w:val="es-MX"/>
         </w:rPr>
+        <w:lastRenderedPageBreak/>
         <w:t>Si etapaOperadores = listaOperadores.size</w:t>
       </w:r>
     </w:p>
@@ -2325,7 +2799,6 @@
           <w:iCs/>
           <w:lang w:val="es-MX"/>
         </w:rPr>
-        <w:lastRenderedPageBreak/>
         <w:t>buscarCombinaciones(n, x, l</w:t>
       </w:r>
       <w:r>
@@ -2501,6 +2974,7 @@
           <w:iCs/>
           <w:lang w:val="es-MX"/>
         </w:rPr>
+        <w:lastRenderedPageBreak/>
         <w:t>Fin Sino</w:t>
       </w:r>
     </w:p>
@@ -2584,7 +3058,23 @@
           <w:iCs/>
           <w:lang w:val="es-MX"/>
         </w:rPr>
-        <w:t>: (Entero x, List&lt;&gt; listaUsados)</w:t>
+        <w:t>: (Entero x, List&lt;</w:t>
+      </w:r>
+      <w:r>
+        <w:rPr>
+          <w:rFonts w:ascii="Times New Roman" w:hAnsi="Times New Roman"/>
+          <w:iCs/>
+          <w:lang w:val="es-MX"/>
+        </w:rPr>
+        <w:t>Entero</w:t>
+      </w:r>
+      <w:r>
+        <w:rPr>
+          <w:rFonts w:ascii="Times New Roman" w:hAnsi="Times New Roman"/>
+          <w:iCs/>
+          <w:lang w:val="es-MX"/>
+        </w:rPr>
+        <w:t>&gt; listaUsados)</w:t>
       </w:r>
     </w:p>
     <w:p>
@@ -2881,7 +3371,6 @@
         <w:rPr>
           <w:rStyle w:val="Strong"/>
         </w:rPr>
-        <w:lastRenderedPageBreak/>
         <w:t xml:space="preserve">Algoritmo </w:t>
       </w:r>
       <w:r>
@@ -3149,7 +3638,7 @@
           <w:iCs/>
           <w:lang w:val="es-MX"/>
         </w:rPr>
-        <w:t>String</w:t>
+        <w:t>Operadores</w:t>
       </w:r>
       <w:r>
         <w:rPr>
@@ -3213,7 +3702,7 @@
           <w:iCs/>
           <w:lang w:val="es-MX"/>
         </w:rPr>
-        <w:t>String</w:t>
+        <w:t>Operadores</w:t>
       </w:r>
       <w:r>
         <w:rPr>
@@ -3481,7 +3970,39 @@
           <w:iCs/>
           <w:lang w:val="es-MX"/>
         </w:rPr>
-        <w:t>: (Entero x,  List&lt;String&gt; listaOperadores,  List&lt;Entero&gt; listaOperadoresUsados,  List&lt;String&gt; ordenOperadores)</w:t>
+        <w:t>: (Entero x,  List&lt;</w:t>
+      </w:r>
+      <w:r>
+        <w:rPr>
+          <w:rFonts w:ascii="Times New Roman" w:hAnsi="Times New Roman"/>
+          <w:iCs/>
+          <w:lang w:val="es-MX"/>
+        </w:rPr>
+        <w:t>Operadores</w:t>
+      </w:r>
+      <w:r>
+        <w:rPr>
+          <w:rFonts w:ascii="Times New Roman" w:hAnsi="Times New Roman"/>
+          <w:iCs/>
+          <w:lang w:val="es-MX"/>
+        </w:rPr>
+        <w:t>&gt; listaOperadores,  List&lt;Entero&gt; listaOperadoresUsados,  List&lt;</w:t>
+      </w:r>
+      <w:r>
+        <w:rPr>
+          <w:rFonts w:ascii="Times New Roman" w:hAnsi="Times New Roman"/>
+          <w:iCs/>
+          <w:lang w:val="es-MX"/>
+        </w:rPr>
+        <w:t>Operadores</w:t>
+      </w:r>
+      <w:r>
+        <w:rPr>
+          <w:rFonts w:ascii="Times New Roman" w:hAnsi="Times New Roman"/>
+          <w:iCs/>
+          <w:lang w:val="es-MX"/>
+        </w:rPr>
+        <w:t>&gt; ordenOperadores)</w:t>
       </w:r>
     </w:p>
     <w:p>
@@ -3630,7 +4151,6 @@
           <w:iCs/>
           <w:lang w:val="es-MX"/>
         </w:rPr>
-        <w:lastRenderedPageBreak/>
         <w:t>Entrada</w:t>
       </w:r>
       <w:r>
@@ -3655,7 +4175,39 @@
           <w:iCs/>
           <w:lang w:val="es-MX"/>
         </w:rPr>
-        <w:t>Entero x, List&lt;&gt; operadores,  List&lt;&gt; numeros</w:t>
+        <w:t>Entero x, List&lt;</w:t>
+      </w:r>
+      <w:r>
+        <w:rPr>
+          <w:rFonts w:ascii="Times New Roman" w:hAnsi="Times New Roman"/>
+          <w:iCs/>
+          <w:lang w:val="es-MX"/>
+        </w:rPr>
+        <w:t>Operadores</w:t>
+      </w:r>
+      <w:r>
+        <w:rPr>
+          <w:rFonts w:ascii="Times New Roman" w:hAnsi="Times New Roman"/>
+          <w:iCs/>
+          <w:lang w:val="es-MX"/>
+        </w:rPr>
+        <w:t>&gt; operadores,  List&lt;</w:t>
+      </w:r>
+      <w:r>
+        <w:rPr>
+          <w:rFonts w:ascii="Times New Roman" w:hAnsi="Times New Roman"/>
+          <w:iCs/>
+          <w:lang w:val="es-MX"/>
+        </w:rPr>
+        <w:t>Double</w:t>
+      </w:r>
+      <w:r>
+        <w:rPr>
+          <w:rFonts w:ascii="Times New Roman" w:hAnsi="Times New Roman"/>
+          <w:iCs/>
+          <w:lang w:val="es-MX"/>
+        </w:rPr>
+        <w:t>&gt; numeros</w:t>
       </w:r>
       <w:r>
         <w:rPr>
@@ -3806,6 +4358,7 @@
           <w:iCs/>
           <w:lang w:val="es-MX"/>
         </w:rPr>
+        <w:lastRenderedPageBreak/>
         <w:t xml:space="preserve">Entero j </w:t>
       </w:r>
       <w:r>
@@ -4416,47 +4969,56 @@
           <w:iCs/>
           <w:lang w:val="es-MX"/>
         </w:rPr>
+        <w:t xml:space="preserve">Devolver numerosAux[0] = x </w:t>
+      </w:r>
+    </w:p>
+    <w:p>
+      <w:pPr>
+        <w:rPr>
+          <w:rFonts w:ascii="Times New Roman" w:hAnsi="Times New Roman"/>
+          <w:iCs/>
+          <w:lang w:val="es-MX"/>
+        </w:rPr>
+      </w:pPr>
+    </w:p>
+    <w:p>
+      <w:pPr>
+        <w:rPr>
+          <w:rFonts w:ascii="Times New Roman" w:hAnsi="Times New Roman"/>
+          <w:iCs/>
+          <w:lang w:val="es-MX"/>
+        </w:rPr>
+      </w:pPr>
+    </w:p>
+    <w:p>
+      <w:pPr>
+        <w:rPr>
+          <w:rFonts w:ascii="Times New Roman" w:hAnsi="Times New Roman"/>
+          <w:iCs/>
+          <w:lang w:val="es-MX"/>
+        </w:rPr>
+      </w:pPr>
+    </w:p>
+    <w:p>
+      <w:pPr>
+        <w:rPr>
+          <w:rFonts w:ascii="Times New Roman" w:hAnsi="Times New Roman"/>
+          <w:iCs/>
+          <w:lang w:val="es-MX"/>
+        </w:rPr>
+      </w:pPr>
+    </w:p>
+    <w:p>
+      <w:pPr>
+        <w:rPr>
+          <w:rStyle w:val="Strong"/>
+        </w:rPr>
+      </w:pPr>
+      <w:r>
+        <w:rPr>
+          <w:rStyle w:val="Strong"/>
+        </w:rPr>
         <w:lastRenderedPageBreak/>
-        <w:t xml:space="preserve">Devolver numerosAux[0] = x </w:t>
-      </w:r>
-    </w:p>
-    <w:p>
-      <w:pPr>
-        <w:rPr>
-          <w:rFonts w:ascii="Times New Roman" w:hAnsi="Times New Roman"/>
-          <w:iCs/>
-          <w:lang w:val="es-MX"/>
-        </w:rPr>
-      </w:pPr>
-    </w:p>
-    <w:p>
-      <w:pPr>
-        <w:rPr>
-          <w:rFonts w:ascii="Times New Roman" w:hAnsi="Times New Roman"/>
-          <w:iCs/>
-          <w:lang w:val="es-MX"/>
-        </w:rPr>
-      </w:pPr>
-    </w:p>
-    <w:p>
-      <w:pPr>
-        <w:rPr>
-          <w:rFonts w:ascii="Times New Roman" w:hAnsi="Times New Roman"/>
-          <w:iCs/>
-          <w:lang w:val="es-MX"/>
-        </w:rPr>
-      </w:pPr>
-    </w:p>
-    <w:p>
-      <w:pPr>
-        <w:rPr>
-          <w:rStyle w:val="Strong"/>
-        </w:rPr>
-      </w:pPr>
-      <w:r>
-        <w:rPr>
-          <w:rStyle w:val="Strong"/>
-        </w:rPr>
         <w:t>Algoritmo calculoSimple</w:t>
       </w:r>
     </w:p>
@@ -4484,7 +5046,23 @@
           <w:iCs/>
           <w:lang w:val="es-MX"/>
         </w:rPr>
-        <w:t>: (String operador, Double numero1, Double numero2)</w:t>
+        <w:t>: (</w:t>
+      </w:r>
+      <w:r>
+        <w:rPr>
+          <w:rFonts w:ascii="Times New Roman" w:hAnsi="Times New Roman"/>
+          <w:iCs/>
+          <w:lang w:val="es-MX"/>
+        </w:rPr>
+        <w:t>Operador</w:t>
+      </w:r>
+      <w:r>
+        <w:rPr>
+          <w:rFonts w:ascii="Times New Roman" w:hAnsi="Times New Roman"/>
+          <w:iCs/>
+          <w:lang w:val="es-MX"/>
+        </w:rPr>
+        <w:t xml:space="preserve"> operador, Double numero1, Double numero2)</w:t>
       </w:r>
     </w:p>
     <w:p>
@@ -4537,7 +5115,23 @@
           <w:iCs/>
           <w:lang w:val="es-MX"/>
         </w:rPr>
-        <w:t>Si operador = “*”</w:t>
+        <w:t xml:space="preserve">Si operador = </w:t>
+      </w:r>
+      <w:r>
+        <w:rPr>
+          <w:rFonts w:ascii="Times New Roman" w:hAnsi="Times New Roman"/>
+          <w:iCs/>
+          <w:lang w:val="es-MX"/>
+        </w:rPr>
+        <w:t>MULT</w:t>
+      </w:r>
+      <w:r>
+        <w:rPr>
+          <w:rFonts w:ascii="Times New Roman" w:hAnsi="Times New Roman"/>
+          <w:iCs/>
+          <w:lang w:val="es-MX"/>
+        </w:rPr>
+        <w:t>I</w:t>
       </w:r>
     </w:p>
     <w:p>
@@ -4572,7 +5166,15 @@
           <w:iCs/>
           <w:lang w:val="es-MX"/>
         </w:rPr>
-        <w:t>Sino Si operador = “/”</w:t>
+        <w:t xml:space="preserve">Sino Si operador = </w:t>
+      </w:r>
+      <w:r>
+        <w:rPr>
+          <w:rFonts w:ascii="Times New Roman" w:hAnsi="Times New Roman"/>
+          <w:iCs/>
+          <w:lang w:val="es-MX"/>
+        </w:rPr>
+        <w:t>DIV</w:t>
       </w:r>
     </w:p>
     <w:p>
@@ -4607,7 +5209,15 @@
           <w:iCs/>
           <w:lang w:val="es-MX"/>
         </w:rPr>
-        <w:t>Sino si operador = “+”</w:t>
+        <w:t xml:space="preserve">Sino si operador = </w:t>
+      </w:r>
+      <w:r>
+        <w:rPr>
+          <w:rFonts w:ascii="Times New Roman" w:hAnsi="Times New Roman"/>
+          <w:iCs/>
+          <w:lang w:val="es-MX"/>
+        </w:rPr>
+        <w:t>SUMA</w:t>
       </w:r>
     </w:p>
     <w:p>
@@ -4750,42 +5360,6 @@
     </w:p>
     <w:p>
       <w:pPr>
-        <w:rPr>
-          <w:rFonts w:ascii="Times New Roman" w:hAnsi="Times New Roman"/>
-          <w:iCs/>
-          <w:lang w:val="es-MX"/>
-        </w:rPr>
-      </w:pPr>
-    </w:p>
-    <w:p>
-      <w:pPr>
-        <w:rPr>
-          <w:rFonts w:ascii="Times New Roman" w:hAnsi="Times New Roman"/>
-          <w:iCs/>
-          <w:lang w:val="es-MX"/>
-        </w:rPr>
-      </w:pPr>
-    </w:p>
-    <w:p>
-      <w:pPr>
-        <w:rPr>
-          <w:rFonts w:ascii="Times New Roman" w:hAnsi="Times New Roman"/>
-          <w:iCs/>
-          <w:lang w:val="es-MX"/>
-        </w:rPr>
-      </w:pPr>
-    </w:p>
-    <w:p>
-      <w:pPr>
-        <w:rPr>
-          <w:rFonts w:ascii="Times New Roman" w:hAnsi="Times New Roman"/>
-          <w:iCs/>
-          <w:lang w:val="es-MX"/>
-        </w:rPr>
-      </w:pPr>
-    </w:p>
-    <w:p>
-      <w:pPr>
         <w:pStyle w:val="Heading2"/>
         <w:rPr>
           <w:rFonts w:ascii="Arial" w:hAnsi="Arial" w:cs="Arial"/>
@@ -4800,7 +5374,6 @@
           <w:color w:val="auto"/>
           <w:lang w:val="es-MX"/>
         </w:rPr>
-        <w:lastRenderedPageBreak/>
         <w:t>Análisis de Complejidad Temporal</w:t>
       </w:r>
       <w:bookmarkEnd w:id="4"/>
@@ -4847,6 +5420,55 @@
         <w:rPr>
           <w:rStyle w:val="Strong"/>
         </w:rPr>
+        <w:t xml:space="preserve">Algoritmo </w:t>
+      </w:r>
+      <w:r>
+        <w:rPr>
+          <w:rStyle w:val="Strong"/>
+        </w:rPr>
+        <w:t>obtenerOperaciones</w:t>
+      </w:r>
+    </w:p>
+    <w:p>
+      <w:pPr>
+        <w:rPr>
+          <w:lang w:val="es-MX"/>
+        </w:rPr>
+      </w:pPr>
+      <w:r>
+        <w:rPr>
+          <w:rFonts w:ascii="Times New Roman" w:hAnsi="Times New Roman"/>
+          <w:iCs/>
+          <w:lang w:val="es-MX"/>
+        </w:rPr>
+        <w:t>Costo</w:t>
+      </w:r>
+      <w:r>
+        <w:rPr>
+          <w:rFonts w:ascii="Times New Roman" w:hAnsi="Times New Roman"/>
+          <w:iCs/>
+          <w:lang w:val="es-MX"/>
+        </w:rPr>
+        <w:t>: O(N) Dado por la función copiar.</w:t>
+      </w:r>
+    </w:p>
+    <w:p>
+      <w:pPr>
+        <w:rPr>
+          <w:lang w:val="es-MX"/>
+        </w:rPr>
+      </w:pPr>
+    </w:p>
+    <w:p>
+      <w:pPr>
+        <w:rPr>
+          <w:rStyle w:val="Strong"/>
+        </w:rPr>
+      </w:pPr>
+      <w:r>
+        <w:rPr>
+          <w:rStyle w:val="Strong"/>
+        </w:rPr>
         <w:t>Algoritmo buscarCombinaciones</w:t>
       </w:r>
     </w:p>
@@ -4864,6 +5486,7 @@
           <w:iCs/>
           <w:lang w:val="es-MX"/>
         </w:rPr>
+        <w:lastRenderedPageBreak/>
         <w:t xml:space="preserve">Costo: P! * </w:t>
       </w:r>
       <w:r>
@@ -4874,6 +5497,14 @@
         </w:rPr>
         <w:t>V n r</w:t>
       </w:r>
+      <w:r>
+        <w:rPr>
+          <w:rFonts w:ascii="Times New Roman" w:hAnsi="Times New Roman"/>
+          <w:iCs/>
+          <w:lang w:val="es-MX"/>
+        </w:rPr>
+        <w:t>.</w:t>
+      </w:r>
     </w:p>
     <w:p>
       <w:pPr>
@@ -5100,7 +5731,6 @@
         <w:rPr>
           <w:rStyle w:val="Strong"/>
         </w:rPr>
-        <w:lastRenderedPageBreak/>
         <w:t xml:space="preserve">Algoritmo </w:t>
       </w:r>
       <w:r>
@@ -5468,23 +6098,6 @@
           <w:lang w:val="es-MX"/>
         </w:rPr>
       </w:pPr>
-    </w:p>
-    <w:p>
-      <w:pPr>
-        <w:rPr>
-          <w:rFonts w:ascii="Arial" w:hAnsi="Arial" w:cs="Arial"/>
-          <w:i/>
-          <w:lang w:val="es-MX"/>
-        </w:rPr>
-      </w:pPr>
-      <w:r>
-        <w:rPr>
-          <w:rFonts w:ascii="Arial" w:hAnsi="Arial" w:cs="Arial"/>
-          <w:i/>
-          <w:lang w:val="es-MX"/>
-        </w:rPr>
-        <w:t>Nota: En el Anexo de este documento se definen los costos para las operaciones incluidas en las implementaciones provistas en la librería del TPO. &gt;&gt;</w:t>
-      </w:r>
     </w:p>
     <w:p>
       <w:pPr>
@@ -5498,6 +6111,18 @@
         </w:rPr>
       </w:pPr>
       <w:bookmarkStart w:id="5" w:name="_Toc135681736"/>
+    </w:p>
+    <w:p>
+      <w:pPr>
+        <w:pStyle w:val="Heading1"/>
+        <w:rPr>
+          <w:rFonts w:ascii="Arial" w:hAnsi="Arial" w:cs="Arial"/>
+          <w:color w:val="auto"/>
+          <w:sz w:val="32"/>
+          <w:szCs w:val="32"/>
+          <w:lang w:val="es-MX"/>
+        </w:rPr>
+      </w:pPr>
       <w:r>
         <w:rPr>
           <w:rFonts w:ascii="Arial" w:hAnsi="Arial" w:cs="Arial"/>
@@ -7329,6 +7954,21 @@
 </file>
 
 <file path=customXml/item1.xml><?xml version="1.0" encoding="utf-8"?>
+<p:properties xmlns:p="http://schemas.microsoft.com/office/2006/metadata/properties" xmlns:xsi="http://www.w3.org/2001/XMLSchema-instance" xmlns:pc="http://schemas.microsoft.com/office/infopath/2007/PartnerControls">
+  <documentManagement/>
+</p:properties>
+</file>
+
+<file path=customXml/item2.xml><?xml version="1.0" encoding="utf-8"?>
+<?mso-contentType ?>
+<FormTemplates xmlns="http://schemas.microsoft.com/sharepoint/v3/contenttype/forms">
+  <Display>DocumentLibraryForm</Display>
+  <Edit>DocumentLibraryForm</Edit>
+  <New>DocumentLibraryForm</New>
+</FormTemplates>
+</file>
+
+<file path=customXml/item3.xml><?xml version="1.0" encoding="utf-8"?>
 <ct:contentTypeSchema xmlns:ct="http://schemas.microsoft.com/office/2006/metadata/contentType" xmlns:ma="http://schemas.microsoft.com/office/2006/metadata/properties/metaAttributes" ct:_="" ma:_="" ma:contentTypeName="Document" ma:contentTypeID="0x010100900591FE01F62142A4AD2530F024751F" ma:contentTypeVersion="5" ma:contentTypeDescription="Create a new document." ma:contentTypeScope="" ma:versionID="8bc2cd261a69248b86993630fce0837a">
   <xsd:schema xmlns:xsd="http://www.w3.org/2001/XMLSchema" xmlns:xs="http://www.w3.org/2001/XMLSchema" xmlns:p="http://schemas.microsoft.com/office/2006/metadata/properties" xmlns:ns2="fa0453c9-9d97-4900-9744-04399406ca54" targetNamespace="http://schemas.microsoft.com/office/2006/metadata/properties" ma:root="true" ma:fieldsID="158957f6ad6bb716c82663883df2e0af" ns2:_="">
     <xsd:import namespace="fa0453c9-9d97-4900-9744-04399406ca54"/>
@@ -7478,22 +8118,24 @@
 </ct:contentTypeSchema>
 </file>
 
-<file path=customXml/item2.xml><?xml version="1.0" encoding="utf-8"?>
-<?mso-contentType ?>
-<FormTemplates xmlns="http://schemas.microsoft.com/sharepoint/v3/contenttype/forms">
-  <Display>DocumentLibraryForm</Display>
-  <Edit>DocumentLibraryForm</Edit>
-  <New>DocumentLibraryForm</New>
-</FormTemplates>
+<file path=customXml/itemProps1.xml><?xml version="1.0" encoding="utf-8"?>
+<ds:datastoreItem xmlns:ds="http://schemas.openxmlformats.org/officeDocument/2006/customXml" ds:itemID="{10589949-2987-41EA-8057-8F07B35D66C7}">
+  <ds:schemaRefs>
+    <ds:schemaRef ds:uri="http://schemas.microsoft.com/office/2006/metadata/properties"/>
+    <ds:schemaRef ds:uri="http://schemas.microsoft.com/office/infopath/2007/PartnerControls"/>
+  </ds:schemaRefs>
+</ds:datastoreItem>
 </file>
 
-<file path=customXml/item3.xml><?xml version="1.0" encoding="utf-8"?>
-<p:properties xmlns:p="http://schemas.microsoft.com/office/2006/metadata/properties" xmlns:xsi="http://www.w3.org/2001/XMLSchema-instance" xmlns:pc="http://schemas.microsoft.com/office/infopath/2007/PartnerControls">
-  <documentManagement/>
-</p:properties>
+<file path=customXml/itemProps2.xml><?xml version="1.0" encoding="utf-8"?>
+<ds:datastoreItem xmlns:ds="http://schemas.openxmlformats.org/officeDocument/2006/customXml" ds:itemID="{BE0086F0-30CA-4B67-9EDB-310700281CAB}">
+  <ds:schemaRefs>
+    <ds:schemaRef ds:uri="http://schemas.microsoft.com/sharepoint/v3/contenttype/forms"/>
+  </ds:schemaRefs>
+</ds:datastoreItem>
 </file>
 
-<file path=customXml/itemProps1.xml><?xml version="1.0" encoding="utf-8"?>
+<file path=customXml/itemProps3.xml><?xml version="1.0" encoding="utf-8"?>
 <ds:datastoreItem xmlns:ds="http://schemas.openxmlformats.org/officeDocument/2006/customXml" ds:itemID="{EE6388C7-CBE3-45D8-B0ED-E45C7C706B14}">
   <ds:schemaRefs>
     <ds:schemaRef ds:uri="http://schemas.microsoft.com/office/2006/metadata/contentType"/>
@@ -7509,21 +8151,4 @@
     <ds:schemaRef ds:uri="http://schemas.microsoft.com/internal/obd"/>
   </ds:schemaRefs>
 </ds:datastoreItem>
-</file>
-
-<file path=customXml/itemProps2.xml><?xml version="1.0" encoding="utf-8"?>
-<ds:datastoreItem xmlns:ds="http://schemas.openxmlformats.org/officeDocument/2006/customXml" ds:itemID="{BE0086F0-30CA-4B67-9EDB-310700281CAB}">
-  <ds:schemaRefs>
-    <ds:schemaRef ds:uri="http://schemas.microsoft.com/sharepoint/v3/contenttype/forms"/>
-  </ds:schemaRefs>
-</ds:datastoreItem>
-</file>
-
-<file path=customXml/itemProps3.xml><?xml version="1.0" encoding="utf-8"?>
-<ds:datastoreItem xmlns:ds="http://schemas.openxmlformats.org/officeDocument/2006/customXml" ds:itemID="{10589949-2987-41EA-8057-8F07B35D66C7}">
-  <ds:schemaRefs>
-    <ds:schemaRef ds:uri="http://schemas.microsoft.com/office/2006/metadata/properties"/>
-    <ds:schemaRef ds:uri="http://schemas.microsoft.com/office/infopath/2007/PartnerControls"/>
-  </ds:schemaRefs>
-</ds:datastoreItem>
 </file>
</xml_diff>

<commit_message>
Agregado primer chequeo de posibilidad
</commit_message>
<xml_diff>
--- a/InformeTPO - Grupo 5.docx
+++ b/InformeTPO - Grupo 5.docx
@@ -1403,455 +1403,7 @@
           <w:iCs/>
           <w:lang w:val="es-MX"/>
         </w:rPr>
-        <w:t>(</w:t>
-      </w:r>
-      <w:r>
-        <w:rPr>
-          <w:rFonts w:ascii="Times New Roman" w:hAnsi="Times New Roman"/>
-          <w:iCs/>
-          <w:lang w:val="es-MX"/>
-        </w:rPr>
-        <w:t>List&lt;Entero&gt; numeros, List&lt;Operadores&gt; operadores,  Entero valorBuscado, Entero numerosUsar)</w:t>
-      </w:r>
-    </w:p>
-    <w:p>
-      <w:pPr>
-        <w:rPr>
-          <w:rFonts w:ascii="Times New Roman" w:hAnsi="Times New Roman"/>
-          <w:iCs/>
-          <w:lang w:val="es-MX"/>
-        </w:rPr>
-      </w:pPr>
-      <w:r>
-        <w:rPr>
-          <w:rFonts w:ascii="Times New Roman" w:hAnsi="Times New Roman"/>
-          <w:iCs/>
-          <w:lang w:val="es-MX"/>
-        </w:rPr>
-        <w:t xml:space="preserve">List&lt;Double&gt; numerosDouble </w:t>
-      </w:r>
-      <w:r>
-        <w:rPr>
-          <w:rFonts w:ascii="Times New Roman" w:hAnsi="Times New Roman"/>
-          <w:iCs/>
-          <w:lang w:val="es-MX"/>
-        </w:rPr>
-        <w:sym w:font="Wingdings" w:char="F0DF"/>
-      </w:r>
-      <w:r>
-        <w:rPr>
-          <w:rFonts w:ascii="Times New Roman" w:hAnsi="Times New Roman"/>
-          <w:iCs/>
-          <w:lang w:val="es-MX"/>
-        </w:rPr>
-        <w:t xml:space="preserve"> </w:t>
-      </w:r>
-      <w:r>
-        <w:rPr>
-          <w:rFonts w:ascii="Times New Roman" w:hAnsi="Times New Roman"/>
-          <w:iCs/>
-          <w:lang w:val="es-MX"/>
-        </w:rPr>
-        <w:t>I</w:t>
-      </w:r>
-      <w:r>
-        <w:rPr>
-          <w:rFonts w:ascii="Times New Roman" w:hAnsi="Times New Roman"/>
-          <w:iCs/>
-          <w:lang w:val="es-MX"/>
-        </w:rPr>
-        <w:t>nicializar</w:t>
-      </w:r>
-      <w:r>
-        <w:rPr>
-          <w:rFonts w:ascii="Times New Roman" w:hAnsi="Times New Roman"/>
-          <w:iCs/>
-          <w:lang w:val="es-MX"/>
-        </w:rPr>
-        <w:t>(</w:t>
-      </w:r>
-      <w:r>
-        <w:rPr>
-          <w:rFonts w:ascii="Times New Roman" w:hAnsi="Times New Roman"/>
-          <w:iCs/>
-          <w:lang w:val="es-MX"/>
-        </w:rPr>
-        <w:t>)</w:t>
-      </w:r>
-    </w:p>
-    <w:p>
-      <w:pPr>
-        <w:rPr>
-          <w:rFonts w:ascii="Times New Roman" w:hAnsi="Times New Roman"/>
-          <w:iCs/>
-          <w:lang w:val="es-MX"/>
-        </w:rPr>
-      </w:pPr>
-      <w:r>
-        <w:rPr>
-          <w:rFonts w:ascii="Times New Roman" w:hAnsi="Times New Roman"/>
-          <w:iCs/>
-          <w:lang w:val="es-MX"/>
-        </w:rPr>
-        <w:t xml:space="preserve">numerosDouble </w:t>
-      </w:r>
-      <w:r>
-        <w:rPr>
-          <w:rFonts w:ascii="Times New Roman" w:hAnsi="Times New Roman"/>
-          <w:iCs/>
-          <w:lang w:val="es-MX"/>
-        </w:rPr>
-        <w:sym w:font="Wingdings" w:char="F0DF"/>
-      </w:r>
-      <w:r>
-        <w:rPr>
-          <w:rFonts w:ascii="Times New Roman" w:hAnsi="Times New Roman"/>
-          <w:iCs/>
-          <w:lang w:val="es-MX"/>
-        </w:rPr>
-        <w:t xml:space="preserve"> Copiar(numeros)</w:t>
-      </w:r>
-    </w:p>
-    <w:p>
-      <w:pPr>
-        <w:rPr>
-          <w:rFonts w:ascii="Times New Roman" w:hAnsi="Times New Roman"/>
-          <w:iCs/>
-          <w:lang w:val="es-MX"/>
-        </w:rPr>
-      </w:pPr>
-      <w:r>
-        <w:rPr>
-          <w:rFonts w:ascii="Times New Roman" w:hAnsi="Times New Roman"/>
-          <w:iCs/>
-          <w:lang w:val="es-MX"/>
-        </w:rPr>
-        <w:t xml:space="preserve">List&lt;Double&gt; ordenNumeros </w:t>
-      </w:r>
-      <w:r>
-        <w:rPr>
-          <w:rFonts w:ascii="Times New Roman" w:hAnsi="Times New Roman"/>
-          <w:iCs/>
-          <w:lang w:val="es-MX"/>
-        </w:rPr>
-        <w:sym w:font="Wingdings" w:char="F0DF"/>
-      </w:r>
-      <w:r>
-        <w:rPr>
-          <w:rFonts w:ascii="Times New Roman" w:hAnsi="Times New Roman"/>
-          <w:iCs/>
-          <w:lang w:val="es-MX"/>
-        </w:rPr>
-        <w:t xml:space="preserve"> Inicializar()</w:t>
-      </w:r>
-    </w:p>
-    <w:p>
-      <w:pPr>
-        <w:rPr>
-          <w:rFonts w:ascii="Times New Roman" w:hAnsi="Times New Roman"/>
-          <w:iCs/>
-          <w:lang w:val="es-MX"/>
-        </w:rPr>
-      </w:pPr>
-      <w:r>
-        <w:rPr>
-          <w:rFonts w:ascii="Times New Roman" w:hAnsi="Times New Roman"/>
-          <w:iCs/>
-          <w:lang w:val="es-MX"/>
-        </w:rPr>
-        <w:t xml:space="preserve">List&lt;Entero&gt; numerosUsados </w:t>
-      </w:r>
-      <w:r>
-        <w:rPr>
-          <w:rFonts w:ascii="Times New Roman" w:hAnsi="Times New Roman"/>
-          <w:iCs/>
-          <w:lang w:val="es-MX"/>
-        </w:rPr>
-        <w:sym w:font="Wingdings" w:char="F0DF"/>
-      </w:r>
-      <w:r>
-        <w:rPr>
-          <w:rFonts w:ascii="Times New Roman" w:hAnsi="Times New Roman"/>
-          <w:iCs/>
-          <w:lang w:val="es-MX"/>
-        </w:rPr>
-        <w:t xml:space="preserve"> Inicializar()</w:t>
-      </w:r>
-    </w:p>
-    <w:p>
-      <w:pPr>
-        <w:rPr>
-          <w:rFonts w:ascii="Times New Roman" w:hAnsi="Times New Roman"/>
-          <w:iCs/>
-          <w:lang w:val="es-MX"/>
-        </w:rPr>
-      </w:pPr>
-      <w:r>
-        <w:rPr>
-          <w:rFonts w:ascii="Times New Roman" w:hAnsi="Times New Roman"/>
-          <w:iCs/>
-          <w:lang w:val="es-MX"/>
-        </w:rPr>
-        <w:t xml:space="preserve">numerosUsados </w:t>
-      </w:r>
-      <w:r>
-        <w:rPr>
-          <w:rFonts w:ascii="Times New Roman" w:hAnsi="Times New Roman"/>
-          <w:iCs/>
-          <w:lang w:val="es-MX"/>
-        </w:rPr>
-        <w:sym w:font="Wingdings" w:char="F0DF"/>
-      </w:r>
-      <w:r>
-        <w:rPr>
-          <w:rFonts w:ascii="Times New Roman" w:hAnsi="Times New Roman"/>
-          <w:iCs/>
-          <w:lang w:val="es-MX"/>
-        </w:rPr>
-        <w:t xml:space="preserve"> Rellenar(0)</w:t>
-      </w:r>
-    </w:p>
-    <w:p>
-      <w:pPr>
-        <w:rPr>
-          <w:rFonts w:ascii="Times New Roman" w:hAnsi="Times New Roman"/>
-          <w:iCs/>
-          <w:lang w:val="es-MX"/>
-        </w:rPr>
-      </w:pPr>
-      <w:r>
-        <w:rPr>
-          <w:rFonts w:ascii="Times New Roman" w:hAnsi="Times New Roman"/>
-          <w:iCs/>
-          <w:lang w:val="es-MX"/>
-        </w:rPr>
-        <w:t xml:space="preserve">List&lt;Entero&gt; operadoresUsados </w:t>
-      </w:r>
-      <w:r>
-        <w:rPr>
-          <w:rFonts w:ascii="Times New Roman" w:hAnsi="Times New Roman"/>
-          <w:iCs/>
-          <w:lang w:val="es-MX"/>
-        </w:rPr>
-        <w:sym w:font="Wingdings" w:char="F0DF"/>
-      </w:r>
-      <w:r>
-        <w:rPr>
-          <w:rFonts w:ascii="Times New Roman" w:hAnsi="Times New Roman"/>
-          <w:iCs/>
-          <w:lang w:val="es-MX"/>
-        </w:rPr>
-        <w:t xml:space="preserve"> Inicializar()</w:t>
-      </w:r>
-    </w:p>
-    <w:p>
-      <w:pPr>
-        <w:rPr>
-          <w:rFonts w:ascii="Times New Roman" w:hAnsi="Times New Roman"/>
-          <w:iCs/>
-          <w:lang w:val="es-MX"/>
-        </w:rPr>
-      </w:pPr>
-      <w:r>
-        <w:rPr>
-          <w:rFonts w:ascii="Times New Roman" w:hAnsi="Times New Roman"/>
-          <w:iCs/>
-          <w:lang w:val="es-MX"/>
-        </w:rPr>
-        <w:t xml:space="preserve">operadoresUsados </w:t>
-      </w:r>
-      <w:r>
-        <w:rPr>
-          <w:rFonts w:ascii="Times New Roman" w:hAnsi="Times New Roman"/>
-          <w:iCs/>
-          <w:lang w:val="es-MX"/>
-        </w:rPr>
-        <w:sym w:font="Wingdings" w:char="F0DF"/>
-      </w:r>
-      <w:r>
-        <w:rPr>
-          <w:rFonts w:ascii="Times New Roman" w:hAnsi="Times New Roman"/>
-          <w:iCs/>
-          <w:lang w:val="es-MX"/>
-        </w:rPr>
-        <w:t xml:space="preserve"> Rellernar(0)</w:t>
-      </w:r>
-    </w:p>
-    <w:p>
-      <w:pPr>
-        <w:rPr>
-          <w:rFonts w:ascii="Times New Roman" w:hAnsi="Times New Roman"/>
-          <w:iCs/>
-          <w:lang w:val="es-MX"/>
-        </w:rPr>
-      </w:pPr>
-      <w:r>
-        <w:rPr>
-          <w:rFonts w:ascii="Times New Roman" w:hAnsi="Times New Roman"/>
-          <w:iCs/>
-          <w:lang w:val="es-MX"/>
-        </w:rPr>
-        <w:t xml:space="preserve">List&lt;Operadores&gt; ordenOperadores </w:t>
-      </w:r>
-      <w:r>
-        <w:rPr>
-          <w:rFonts w:ascii="Times New Roman" w:hAnsi="Times New Roman"/>
-          <w:iCs/>
-          <w:lang w:val="es-MX"/>
-        </w:rPr>
-        <w:sym w:font="Wingdings" w:char="F0DF"/>
-      </w:r>
-      <w:r>
-        <w:rPr>
-          <w:rFonts w:ascii="Times New Roman" w:hAnsi="Times New Roman"/>
-          <w:iCs/>
-          <w:lang w:val="es-MX"/>
-        </w:rPr>
-        <w:t xml:space="preserve"> Inicializar()</w:t>
-      </w:r>
-    </w:p>
-    <w:p>
-      <w:pPr>
-        <w:rPr>
-          <w:rFonts w:ascii="Times New Roman" w:hAnsi="Times New Roman"/>
-          <w:iCs/>
-          <w:lang w:val="es-MX"/>
-        </w:rPr>
-      </w:pPr>
-      <w:r>
-        <w:rPr>
-          <w:rFonts w:ascii="Times New Roman" w:hAnsi="Times New Roman"/>
-          <w:iCs/>
-          <w:lang w:val="es-MX"/>
-        </w:rPr>
-        <w:t xml:space="preserve">Entero etapaOp </w:t>
-      </w:r>
-      <w:r>
-        <w:rPr>
-          <w:rFonts w:ascii="Times New Roman" w:hAnsi="Times New Roman"/>
-          <w:iCs/>
-          <w:lang w:val="es-MX"/>
-        </w:rPr>
-        <w:sym w:font="Wingdings" w:char="F0DF"/>
-      </w:r>
-      <w:r>
-        <w:rPr>
-          <w:rFonts w:ascii="Times New Roman" w:hAnsi="Times New Roman"/>
-          <w:iCs/>
-          <w:lang w:val="es-MX"/>
-        </w:rPr>
-        <w:t xml:space="preserve"> 0</w:t>
-      </w:r>
-    </w:p>
-    <w:p>
-      <w:pPr>
-        <w:rPr>
-          <w:rFonts w:ascii="Times New Roman" w:hAnsi="Times New Roman"/>
-          <w:iCs/>
-          <w:lang w:val="es-MX"/>
-        </w:rPr>
-      </w:pPr>
-      <w:r>
-        <w:rPr>
-          <w:rFonts w:ascii="Times New Roman" w:hAnsi="Times New Roman"/>
-          <w:iCs/>
-          <w:lang w:val="es-MX"/>
-        </w:rPr>
-        <w:t xml:space="preserve">Entero etapaNum </w:t>
-      </w:r>
-      <w:r>
-        <w:rPr>
-          <w:rFonts w:ascii="Times New Roman" w:hAnsi="Times New Roman"/>
-          <w:iCs/>
-          <w:lang w:val="es-MX"/>
-        </w:rPr>
-        <w:sym w:font="Wingdings" w:char="F0DF"/>
-      </w:r>
-      <w:r>
-        <w:rPr>
-          <w:rFonts w:ascii="Times New Roman" w:hAnsi="Times New Roman"/>
-          <w:iCs/>
-          <w:lang w:val="es-MX"/>
-        </w:rPr>
-        <w:t xml:space="preserve"> 0</w:t>
-      </w:r>
-    </w:p>
-    <w:p>
-      <w:pPr>
-        <w:rPr>
-          <w:rFonts w:ascii="Times New Roman" w:hAnsi="Times New Roman"/>
-          <w:iCs/>
-          <w:lang w:val="es-MX"/>
-        </w:rPr>
-      </w:pPr>
-    </w:p>
-    <w:p>
-      <w:pPr>
-        <w:rPr>
-          <w:rFonts w:ascii="Times New Roman" w:hAnsi="Times New Roman"/>
-          <w:iCs/>
-          <w:lang w:val="es-MX"/>
-        </w:rPr>
-      </w:pPr>
-      <w:r>
-        <w:rPr>
-          <w:rFonts w:ascii="Times New Roman" w:hAnsi="Times New Roman"/>
-          <w:iCs/>
-          <w:lang w:val="es-MX"/>
-        </w:rPr>
-        <w:t xml:space="preserve">List&lt;Combinacion&gt; combinacionesObtenidas </w:t>
-      </w:r>
-      <w:r>
-        <w:rPr>
-          <w:rFonts w:ascii="Times New Roman" w:hAnsi="Times New Roman"/>
-          <w:iCs/>
-          <w:lang w:val="es-MX"/>
-        </w:rPr>
-        <w:sym w:font="Wingdings" w:char="F0DF"/>
-      </w:r>
-      <w:r>
-        <w:rPr>
-          <w:rFonts w:ascii="Times New Roman" w:hAnsi="Times New Roman"/>
-          <w:iCs/>
-          <w:lang w:val="es-MX"/>
-        </w:rPr>
-        <w:t xml:space="preserve"> buscarCombinaciones(numerosUsar, valorBuscado, operadores, operadoresUsados, ordenOperadores, numerosDouble, numerosUsados, ordenNumeros, etapaOp, etapaNum)</w:t>
-      </w:r>
-    </w:p>
-    <w:p>
-      <w:pPr>
-        <w:rPr>
-          <w:rFonts w:ascii="Times New Roman" w:hAnsi="Times New Roman"/>
-          <w:iCs/>
-          <w:lang w:val="es-MX"/>
-        </w:rPr>
-      </w:pPr>
-    </w:p>
-    <w:p>
-      <w:pPr>
-        <w:rPr>
-          <w:rStyle w:val="Strong"/>
-        </w:rPr>
-      </w:pPr>
-    </w:p>
-    <w:p>
-      <w:pPr>
-        <w:rPr>
-          <w:rStyle w:val="Strong"/>
-        </w:rPr>
-      </w:pPr>
-    </w:p>
-    <w:p>
-      <w:pPr>
-        <w:rPr>
-          <w:rStyle w:val="Strong"/>
-        </w:rPr>
-      </w:pPr>
-      <w:r>
-        <w:rPr>
-          <w:rStyle w:val="Strong"/>
-        </w:rPr>
-        <w:t>Algoritmo buscarCombinaciones</w:t>
+        <w:t>(List&lt;Entero&gt; numeros, List&lt;Operadores&gt; operadores,  Entero valorBuscado, Entero numerosUsar)</w:t>
       </w:r>
     </w:p>
     <w:p>
@@ -1872,16 +1424,59 @@
           <w:szCs w:val="24"/>
           <w:lang w:val="es-MX"/>
         </w:rPr>
-        <w:t>Entrada:</w:t>
-      </w:r>
-      <w:r>
-        <w:rPr>
-          <w:rFonts w:ascii="Times New Roman" w:hAnsi="Times New Roman"/>
+        <w:t>Salida</w:t>
+      </w:r>
+      <w:r>
+        <w:rPr>
+          <w:rFonts w:ascii="Times New Roman" w:hAnsi="Times New Roman"/>
+          <w:b/>
+          <w:bCs/>
           <w:iCs/>
           <w:sz w:val="24"/>
           <w:szCs w:val="24"/>
           <w:lang w:val="es-MX"/>
         </w:rPr>
+        <w:t>: (</w:t>
+      </w:r>
+      <w:r>
+        <w:rPr>
+          <w:rFonts w:ascii="Times New Roman" w:hAnsi="Times New Roman"/>
+          <w:iCs/>
+          <w:lang w:val="es-MX"/>
+        </w:rPr>
+        <w:t>List</w:t>
+      </w:r>
+      <w:r>
+        <w:rPr>
+          <w:rFonts w:ascii="Times New Roman" w:hAnsi="Times New Roman"/>
+          <w:iCs/>
+          <w:lang w:val="es-MX"/>
+        </w:rPr>
+        <w:t>&lt;Combinacion&gt; combinacionesObtenidas)</w:t>
+      </w:r>
+    </w:p>
+    <w:p>
+      <w:pPr>
+        <w:rPr>
+          <w:rFonts w:ascii="Times New Roman" w:hAnsi="Times New Roman"/>
+          <w:iCs/>
+          <w:lang w:val="es-MX"/>
+        </w:rPr>
+      </w:pPr>
+      <w:r>
+        <w:rPr>
+          <w:rFonts w:ascii="Times New Roman" w:hAnsi="Times New Roman"/>
+          <w:iCs/>
+          <w:lang w:val="es-MX"/>
+        </w:rPr>
+        <w:t>List&lt;Combinacion&gt; combinacionesObtenidas</w:t>
+      </w:r>
+      <w:r>
+        <w:rPr>
+          <w:rFonts w:ascii="Times New Roman" w:hAnsi="Times New Roman"/>
+          <w:iCs/>
+          <w:lang w:val="es-MX"/>
+        </w:rPr>
         <w:t xml:space="preserve"> </w:t>
       </w:r>
       <w:r>
@@ -1890,6 +1485,155 @@
           <w:iCs/>
           <w:lang w:val="es-MX"/>
         </w:rPr>
+        <w:sym w:font="Wingdings" w:char="F0DF"/>
+      </w:r>
+      <w:r>
+        <w:rPr>
+          <w:rFonts w:ascii="Times New Roman" w:hAnsi="Times New Roman"/>
+          <w:iCs/>
+          <w:lang w:val="es-MX"/>
+        </w:rPr>
+        <w:t xml:space="preserve"> Inicializar()</w:t>
+      </w:r>
+    </w:p>
+    <w:p>
+      <w:pPr>
+        <w:rPr>
+          <w:rFonts w:ascii="Times New Roman" w:hAnsi="Times New Roman"/>
+          <w:iCs/>
+          <w:lang w:val="es-MX"/>
+        </w:rPr>
+      </w:pPr>
+      <w:r>
+        <w:rPr>
+          <w:rFonts w:ascii="Times New Roman" w:hAnsi="Times New Roman"/>
+          <w:iCs/>
+          <w:lang w:val="es-MX"/>
+        </w:rPr>
+        <w:t>Si numerosUsar &lt;</w:t>
+      </w:r>
+      <w:r>
+        <w:rPr>
+          <w:rFonts w:ascii="Times New Roman" w:hAnsi="Times New Roman"/>
+          <w:iCs/>
+          <w:lang w:val="es-MX"/>
+        </w:rPr>
+        <w:t>=</w:t>
+      </w:r>
+      <w:r>
+        <w:rPr>
+          <w:rFonts w:ascii="Times New Roman" w:hAnsi="Times New Roman"/>
+          <w:iCs/>
+          <w:lang w:val="es-MX"/>
+        </w:rPr>
+        <w:t xml:space="preserve"> numeros.tamaño</w:t>
+      </w:r>
+    </w:p>
+    <w:p>
+      <w:pPr>
+        <w:rPr>
+          <w:rFonts w:ascii="Times New Roman" w:hAnsi="Times New Roman"/>
+          <w:iCs/>
+          <w:lang w:val="es-MX"/>
+        </w:rPr>
+      </w:pPr>
+      <w:r>
+        <w:rPr>
+          <w:rFonts w:ascii="Times New Roman" w:hAnsi="Times New Roman"/>
+          <w:iCs/>
+          <w:lang w:val="es-MX"/>
+        </w:rPr>
+        <w:tab/>
+        <w:t>Si</w:t>
+      </w:r>
+      <w:r>
+        <w:rPr>
+          <w:rFonts w:ascii="Times New Roman" w:hAnsi="Times New Roman"/>
+          <w:iCs/>
+          <w:lang w:val="es-MX"/>
+        </w:rPr>
+        <w:t xml:space="preserve"> </w:t>
+      </w:r>
+      <w:r>
+        <w:rPr>
+          <w:rFonts w:ascii="Times New Roman" w:hAnsi="Times New Roman"/>
+          <w:iCs/>
+          <w:lang w:val="es-MX"/>
+        </w:rPr>
+        <w:t xml:space="preserve">operadores.tamaño + 1 </w:t>
+      </w:r>
+      <w:r>
+        <w:rPr>
+          <w:rFonts w:ascii="Times New Roman" w:hAnsi="Times New Roman"/>
+          <w:iCs/>
+          <w:lang w:val="es-MX"/>
+        </w:rPr>
+        <w:t>&lt;</w:t>
+      </w:r>
+      <w:r>
+        <w:rPr>
+          <w:rFonts w:ascii="Times New Roman" w:hAnsi="Times New Roman"/>
+          <w:iCs/>
+          <w:lang w:val="es-MX"/>
+        </w:rPr>
+        <w:t>= numeros.tamaño</w:t>
+      </w:r>
+    </w:p>
+    <w:p>
+      <w:pPr>
+        <w:ind w:left="1416"/>
+        <w:rPr>
+          <w:rFonts w:ascii="Times New Roman" w:hAnsi="Times New Roman"/>
+          <w:iCs/>
+          <w:lang w:val="es-MX"/>
+        </w:rPr>
+      </w:pPr>
+      <w:r>
+        <w:rPr>
+          <w:rFonts w:ascii="Times New Roman" w:hAnsi="Times New Roman"/>
+          <w:iCs/>
+          <w:lang w:val="es-MX"/>
+        </w:rPr>
+        <w:t xml:space="preserve">List&lt;Double&gt; numerosDouble </w:t>
+      </w:r>
+      <w:r>
+        <w:rPr>
+          <w:rFonts w:ascii="Times New Roman" w:hAnsi="Times New Roman"/>
+          <w:iCs/>
+          <w:lang w:val="es-MX"/>
+        </w:rPr>
+        <w:sym w:font="Wingdings" w:char="F0DF"/>
+      </w:r>
+      <w:r>
+        <w:rPr>
+          <w:rFonts w:ascii="Times New Roman" w:hAnsi="Times New Roman"/>
+          <w:iCs/>
+          <w:lang w:val="es-MX"/>
+        </w:rPr>
+        <w:t xml:space="preserve"> </w:t>
+      </w:r>
+      <w:r>
+        <w:rPr>
+          <w:rFonts w:ascii="Times New Roman" w:hAnsi="Times New Roman"/>
+          <w:iCs/>
+          <w:lang w:val="es-MX"/>
+        </w:rPr>
+        <w:t>I</w:t>
+      </w:r>
+      <w:r>
+        <w:rPr>
+          <w:rFonts w:ascii="Times New Roman" w:hAnsi="Times New Roman"/>
+          <w:iCs/>
+          <w:lang w:val="es-MX"/>
+        </w:rPr>
+        <w:t>nicializar</w:t>
+      </w:r>
+      <w:r>
+        <w:rPr>
+          <w:rFonts w:ascii="Times New Roman" w:hAnsi="Times New Roman"/>
+          <w:iCs/>
+          <w:lang w:val="es-MX"/>
+        </w:rPr>
         <w:t>(</w:t>
       </w:r>
       <w:r>
@@ -1898,175 +1642,454 @@
           <w:iCs/>
           <w:lang w:val="es-MX"/>
         </w:rPr>
-        <w:t>Entero</w:t>
-      </w:r>
-      <w:r>
-        <w:rPr>
-          <w:rFonts w:ascii="Times New Roman" w:hAnsi="Times New Roman"/>
-          <w:iCs/>
-          <w:lang w:val="es-MX"/>
-        </w:rPr>
-        <w:t xml:space="preserve"> n,  </w:t>
-      </w:r>
-      <w:r>
-        <w:rPr>
-          <w:rFonts w:ascii="Times New Roman" w:hAnsi="Times New Roman"/>
-          <w:iCs/>
-          <w:lang w:val="es-MX"/>
-        </w:rPr>
-        <w:t>Double</w:t>
-      </w:r>
-      <w:r>
-        <w:rPr>
-          <w:rFonts w:ascii="Times New Roman" w:hAnsi="Times New Roman"/>
-          <w:iCs/>
-          <w:lang w:val="es-MX"/>
-        </w:rPr>
-        <w:t xml:space="preserve"> </w:t>
-      </w:r>
-      <w:r>
-        <w:rPr>
-          <w:rFonts w:ascii="Times New Roman" w:hAnsi="Times New Roman"/>
-          <w:iCs/>
-          <w:lang w:val="es-MX"/>
-        </w:rPr>
-        <w:t>x</w:t>
-      </w:r>
-      <w:r>
-        <w:rPr>
-          <w:rFonts w:ascii="Times New Roman" w:hAnsi="Times New Roman"/>
-          <w:iCs/>
-          <w:lang w:val="es-MX"/>
-        </w:rPr>
-        <w:t>, List&lt;</w:t>
-      </w:r>
-      <w:r>
-        <w:rPr>
-          <w:rFonts w:ascii="Times New Roman" w:hAnsi="Times New Roman"/>
-          <w:iCs/>
-          <w:lang w:val="es-MX"/>
-        </w:rPr>
-        <w:t>Operadores</w:t>
-      </w:r>
-      <w:r>
-        <w:rPr>
-          <w:rFonts w:ascii="Times New Roman" w:hAnsi="Times New Roman"/>
-          <w:iCs/>
-          <w:lang w:val="es-MX"/>
-        </w:rPr>
-        <w:t>&gt; listaOperadores, List&lt;</w:t>
-      </w:r>
-      <w:r>
-        <w:rPr>
-          <w:rFonts w:ascii="Times New Roman" w:hAnsi="Times New Roman"/>
-          <w:iCs/>
-          <w:lang w:val="es-MX"/>
-        </w:rPr>
-        <w:t>Entero</w:t>
-      </w:r>
-      <w:r>
-        <w:rPr>
-          <w:rFonts w:ascii="Times New Roman" w:hAnsi="Times New Roman"/>
-          <w:iCs/>
-          <w:lang w:val="es-MX"/>
-        </w:rPr>
-        <w:t xml:space="preserve">&gt; listaOperadoresUsados, </w:t>
-      </w:r>
-      <w:r>
-        <w:rPr>
-          <w:rFonts w:ascii="Times New Roman" w:hAnsi="Times New Roman"/>
-          <w:iCs/>
-          <w:lang w:val="es-MX"/>
-        </w:rPr>
-        <w:t xml:space="preserve"> List&lt;</w:t>
-      </w:r>
-      <w:r>
-        <w:rPr>
-          <w:rFonts w:ascii="Times New Roman" w:hAnsi="Times New Roman"/>
-          <w:iCs/>
-          <w:lang w:val="es-MX"/>
-        </w:rPr>
-        <w:t>Operadores</w:t>
-      </w:r>
-      <w:r>
-        <w:rPr>
-          <w:rFonts w:ascii="Times New Roman" w:hAnsi="Times New Roman"/>
-          <w:iCs/>
-          <w:lang w:val="es-MX"/>
-        </w:rPr>
-        <w:t xml:space="preserve">&gt; ordenOperadores, </w:t>
-      </w:r>
-      <w:r>
-        <w:rPr>
-          <w:rFonts w:ascii="Times New Roman" w:hAnsi="Times New Roman"/>
-          <w:iCs/>
-          <w:lang w:val="es-MX"/>
-        </w:rPr>
-        <w:t>List&lt;</w:t>
-      </w:r>
-      <w:r>
-        <w:rPr>
-          <w:rFonts w:ascii="Times New Roman" w:hAnsi="Times New Roman"/>
-          <w:iCs/>
-          <w:lang w:val="es-MX"/>
-        </w:rPr>
-        <w:t>Double</w:t>
-      </w:r>
-      <w:r>
-        <w:rPr>
-          <w:rFonts w:ascii="Times New Roman" w:hAnsi="Times New Roman"/>
-          <w:iCs/>
-          <w:lang w:val="es-MX"/>
-        </w:rPr>
-        <w:t>&gt; listaNumeros, List&lt;</w:t>
-      </w:r>
-      <w:r>
-        <w:rPr>
-          <w:rFonts w:ascii="Times New Roman" w:hAnsi="Times New Roman"/>
-          <w:iCs/>
-          <w:lang w:val="es-MX"/>
-        </w:rPr>
-        <w:t>Entero</w:t>
-      </w:r>
-      <w:r>
-        <w:rPr>
-          <w:rFonts w:ascii="Times New Roman" w:hAnsi="Times New Roman"/>
-          <w:iCs/>
-          <w:lang w:val="es-MX"/>
-        </w:rPr>
-        <w:t xml:space="preserve">&gt; listaNumerosUsados, </w:t>
-      </w:r>
-      <w:r>
-        <w:rPr>
-          <w:rFonts w:ascii="Times New Roman" w:hAnsi="Times New Roman"/>
-          <w:iCs/>
-          <w:lang w:val="es-MX"/>
-        </w:rPr>
-        <w:t>List&lt;</w:t>
-      </w:r>
-      <w:r>
-        <w:rPr>
-          <w:rFonts w:ascii="Times New Roman" w:hAnsi="Times New Roman"/>
-          <w:iCs/>
-          <w:lang w:val="es-MX"/>
-        </w:rPr>
-        <w:t>Double</w:t>
-      </w:r>
-      <w:r>
-        <w:rPr>
-          <w:rFonts w:ascii="Times New Roman" w:hAnsi="Times New Roman"/>
-          <w:iCs/>
-          <w:lang w:val="es-MX"/>
-        </w:rPr>
-        <w:t xml:space="preserve">&gt; ordenNumeros, </w:t>
-      </w:r>
-      <w:r>
-        <w:rPr>
-          <w:rFonts w:ascii="Times New Roman" w:hAnsi="Times New Roman"/>
-          <w:iCs/>
-          <w:lang w:val="es-MX"/>
-        </w:rPr>
-        <w:t>etapaOperadores, etapaNumeros)</w:t>
+        <w:t>)</w:t>
+      </w:r>
+    </w:p>
+    <w:p>
+      <w:pPr>
+        <w:ind w:left="1416"/>
+        <w:rPr>
+          <w:rFonts w:ascii="Times New Roman" w:hAnsi="Times New Roman"/>
+          <w:iCs/>
+          <w:lang w:val="es-MX"/>
+        </w:rPr>
+      </w:pPr>
+      <w:r>
+        <w:rPr>
+          <w:rFonts w:ascii="Times New Roman" w:hAnsi="Times New Roman"/>
+          <w:iCs/>
+          <w:lang w:val="es-MX"/>
+        </w:rPr>
+        <w:t xml:space="preserve">numerosDouble </w:t>
+      </w:r>
+      <w:r>
+        <w:rPr>
+          <w:rFonts w:ascii="Times New Roman" w:hAnsi="Times New Roman"/>
+          <w:iCs/>
+          <w:lang w:val="es-MX"/>
+        </w:rPr>
+        <w:sym w:font="Wingdings" w:char="F0DF"/>
+      </w:r>
+      <w:r>
+        <w:rPr>
+          <w:rFonts w:ascii="Times New Roman" w:hAnsi="Times New Roman"/>
+          <w:iCs/>
+          <w:lang w:val="es-MX"/>
+        </w:rPr>
+        <w:t xml:space="preserve"> Copiar(numeros)</w:t>
+      </w:r>
+    </w:p>
+    <w:p>
+      <w:pPr>
+        <w:ind w:left="1416"/>
+        <w:rPr>
+          <w:rFonts w:ascii="Times New Roman" w:hAnsi="Times New Roman"/>
+          <w:iCs/>
+          <w:lang w:val="es-MX"/>
+        </w:rPr>
+      </w:pPr>
+      <w:r>
+        <w:rPr>
+          <w:rFonts w:ascii="Times New Roman" w:hAnsi="Times New Roman"/>
+          <w:iCs/>
+          <w:lang w:val="es-MX"/>
+        </w:rPr>
+        <w:t xml:space="preserve">List&lt;Double&gt; ordenNumeros </w:t>
+      </w:r>
+      <w:r>
+        <w:rPr>
+          <w:rFonts w:ascii="Times New Roman" w:hAnsi="Times New Roman"/>
+          <w:iCs/>
+          <w:lang w:val="es-MX"/>
+        </w:rPr>
+        <w:sym w:font="Wingdings" w:char="F0DF"/>
+      </w:r>
+      <w:r>
+        <w:rPr>
+          <w:rFonts w:ascii="Times New Roman" w:hAnsi="Times New Roman"/>
+          <w:iCs/>
+          <w:lang w:val="es-MX"/>
+        </w:rPr>
+        <w:t xml:space="preserve"> Inicializar()</w:t>
+      </w:r>
+    </w:p>
+    <w:p>
+      <w:pPr>
+        <w:ind w:left="1416"/>
+        <w:rPr>
+          <w:rFonts w:ascii="Times New Roman" w:hAnsi="Times New Roman"/>
+          <w:iCs/>
+          <w:lang w:val="es-MX"/>
+        </w:rPr>
+      </w:pPr>
+      <w:r>
+        <w:rPr>
+          <w:rFonts w:ascii="Times New Roman" w:hAnsi="Times New Roman"/>
+          <w:iCs/>
+          <w:lang w:val="es-MX"/>
+        </w:rPr>
+        <w:t xml:space="preserve">List&lt;Entero&gt; numerosUsados </w:t>
+      </w:r>
+      <w:r>
+        <w:rPr>
+          <w:rFonts w:ascii="Times New Roman" w:hAnsi="Times New Roman"/>
+          <w:iCs/>
+          <w:lang w:val="es-MX"/>
+        </w:rPr>
+        <w:sym w:font="Wingdings" w:char="F0DF"/>
+      </w:r>
+      <w:r>
+        <w:rPr>
+          <w:rFonts w:ascii="Times New Roman" w:hAnsi="Times New Roman"/>
+          <w:iCs/>
+          <w:lang w:val="es-MX"/>
+        </w:rPr>
+        <w:t xml:space="preserve"> Inicializar()</w:t>
+      </w:r>
+    </w:p>
+    <w:p>
+      <w:pPr>
+        <w:ind w:left="1416"/>
+        <w:rPr>
+          <w:rFonts w:ascii="Times New Roman" w:hAnsi="Times New Roman"/>
+          <w:iCs/>
+          <w:lang w:val="es-MX"/>
+        </w:rPr>
+      </w:pPr>
+      <w:r>
+        <w:rPr>
+          <w:rFonts w:ascii="Times New Roman" w:hAnsi="Times New Roman"/>
+          <w:iCs/>
+          <w:lang w:val="es-MX"/>
+        </w:rPr>
+        <w:t xml:space="preserve">numerosUsados </w:t>
+      </w:r>
+      <w:r>
+        <w:rPr>
+          <w:rFonts w:ascii="Times New Roman" w:hAnsi="Times New Roman"/>
+          <w:iCs/>
+          <w:lang w:val="es-MX"/>
+        </w:rPr>
+        <w:sym w:font="Wingdings" w:char="F0DF"/>
+      </w:r>
+      <w:r>
+        <w:rPr>
+          <w:rFonts w:ascii="Times New Roman" w:hAnsi="Times New Roman"/>
+          <w:iCs/>
+          <w:lang w:val="es-MX"/>
+        </w:rPr>
+        <w:t xml:space="preserve"> Rellenar(0)</w:t>
+      </w:r>
+    </w:p>
+    <w:p>
+      <w:pPr>
+        <w:ind w:left="1416"/>
+        <w:rPr>
+          <w:rFonts w:ascii="Times New Roman" w:hAnsi="Times New Roman"/>
+          <w:iCs/>
+          <w:lang w:val="es-MX"/>
+        </w:rPr>
+      </w:pPr>
+      <w:r>
+        <w:rPr>
+          <w:rFonts w:ascii="Times New Roman" w:hAnsi="Times New Roman"/>
+          <w:iCs/>
+          <w:lang w:val="es-MX"/>
+        </w:rPr>
+        <w:t xml:space="preserve">List&lt;Entero&gt; operadoresUsados </w:t>
+      </w:r>
+      <w:r>
+        <w:rPr>
+          <w:rFonts w:ascii="Times New Roman" w:hAnsi="Times New Roman"/>
+          <w:iCs/>
+          <w:lang w:val="es-MX"/>
+        </w:rPr>
+        <w:sym w:font="Wingdings" w:char="F0DF"/>
+      </w:r>
+      <w:r>
+        <w:rPr>
+          <w:rFonts w:ascii="Times New Roman" w:hAnsi="Times New Roman"/>
+          <w:iCs/>
+          <w:lang w:val="es-MX"/>
+        </w:rPr>
+        <w:t xml:space="preserve"> Inicializar()</w:t>
+      </w:r>
+    </w:p>
+    <w:p>
+      <w:pPr>
+        <w:ind w:left="1416"/>
+        <w:rPr>
+          <w:rFonts w:ascii="Times New Roman" w:hAnsi="Times New Roman"/>
+          <w:iCs/>
+          <w:lang w:val="es-MX"/>
+        </w:rPr>
+      </w:pPr>
+      <w:r>
+        <w:rPr>
+          <w:rFonts w:ascii="Times New Roman" w:hAnsi="Times New Roman"/>
+          <w:iCs/>
+          <w:lang w:val="es-MX"/>
+        </w:rPr>
+        <w:t xml:space="preserve">operadoresUsados </w:t>
+      </w:r>
+      <w:r>
+        <w:rPr>
+          <w:rFonts w:ascii="Times New Roman" w:hAnsi="Times New Roman"/>
+          <w:iCs/>
+          <w:lang w:val="es-MX"/>
+        </w:rPr>
+        <w:sym w:font="Wingdings" w:char="F0DF"/>
+      </w:r>
+      <w:r>
+        <w:rPr>
+          <w:rFonts w:ascii="Times New Roman" w:hAnsi="Times New Roman"/>
+          <w:iCs/>
+          <w:lang w:val="es-MX"/>
+        </w:rPr>
+        <w:t xml:space="preserve"> Rellernar(0)</w:t>
+      </w:r>
+    </w:p>
+    <w:p>
+      <w:pPr>
+        <w:ind w:left="1416"/>
+        <w:rPr>
+          <w:rFonts w:ascii="Times New Roman" w:hAnsi="Times New Roman"/>
+          <w:iCs/>
+          <w:lang w:val="es-MX"/>
+        </w:rPr>
+      </w:pPr>
+      <w:r>
+        <w:rPr>
+          <w:rFonts w:ascii="Times New Roman" w:hAnsi="Times New Roman"/>
+          <w:iCs/>
+          <w:lang w:val="es-MX"/>
+        </w:rPr>
+        <w:t xml:space="preserve">List&lt;Operadores&gt; ordenOperadores </w:t>
+      </w:r>
+      <w:r>
+        <w:rPr>
+          <w:rFonts w:ascii="Times New Roman" w:hAnsi="Times New Roman"/>
+          <w:iCs/>
+          <w:lang w:val="es-MX"/>
+        </w:rPr>
+        <w:sym w:font="Wingdings" w:char="F0DF"/>
+      </w:r>
+      <w:r>
+        <w:rPr>
+          <w:rFonts w:ascii="Times New Roman" w:hAnsi="Times New Roman"/>
+          <w:iCs/>
+          <w:lang w:val="es-MX"/>
+        </w:rPr>
+        <w:t xml:space="preserve"> Inicializar()</w:t>
+      </w:r>
+    </w:p>
+    <w:p>
+      <w:pPr>
+        <w:ind w:left="1416"/>
+        <w:rPr>
+          <w:rFonts w:ascii="Times New Roman" w:hAnsi="Times New Roman"/>
+          <w:iCs/>
+          <w:lang w:val="es-MX"/>
+        </w:rPr>
+      </w:pPr>
+      <w:r>
+        <w:rPr>
+          <w:rFonts w:ascii="Times New Roman" w:hAnsi="Times New Roman"/>
+          <w:iCs/>
+          <w:lang w:val="es-MX"/>
+        </w:rPr>
+        <w:t xml:space="preserve">Entero etapaOp </w:t>
+      </w:r>
+      <w:r>
+        <w:rPr>
+          <w:rFonts w:ascii="Times New Roman" w:hAnsi="Times New Roman"/>
+          <w:iCs/>
+          <w:lang w:val="es-MX"/>
+        </w:rPr>
+        <w:sym w:font="Wingdings" w:char="F0DF"/>
+      </w:r>
+      <w:r>
+        <w:rPr>
+          <w:rFonts w:ascii="Times New Roman" w:hAnsi="Times New Roman"/>
+          <w:iCs/>
+          <w:lang w:val="es-MX"/>
+        </w:rPr>
+        <w:t xml:space="preserve"> 0</w:t>
+      </w:r>
+    </w:p>
+    <w:p>
+      <w:pPr>
+        <w:ind w:left="1416"/>
+        <w:rPr>
+          <w:rFonts w:ascii="Times New Roman" w:hAnsi="Times New Roman"/>
+          <w:iCs/>
+          <w:lang w:val="es-MX"/>
+        </w:rPr>
+      </w:pPr>
+      <w:r>
+        <w:rPr>
+          <w:rFonts w:ascii="Times New Roman" w:hAnsi="Times New Roman"/>
+          <w:iCs/>
+          <w:lang w:val="es-MX"/>
+        </w:rPr>
+        <w:t xml:space="preserve">Entero etapaNum </w:t>
+      </w:r>
+      <w:r>
+        <w:rPr>
+          <w:rFonts w:ascii="Times New Roman" w:hAnsi="Times New Roman"/>
+          <w:iCs/>
+          <w:lang w:val="es-MX"/>
+        </w:rPr>
+        <w:sym w:font="Wingdings" w:char="F0DF"/>
+      </w:r>
+      <w:r>
+        <w:rPr>
+          <w:rFonts w:ascii="Times New Roman" w:hAnsi="Times New Roman"/>
+          <w:iCs/>
+          <w:lang w:val="es-MX"/>
+        </w:rPr>
+        <w:t xml:space="preserve"> 0</w:t>
+      </w:r>
+    </w:p>
+    <w:p>
+      <w:pPr>
+        <w:ind w:left="1416"/>
+        <w:rPr>
+          <w:rFonts w:ascii="Times New Roman" w:hAnsi="Times New Roman"/>
+          <w:iCs/>
+          <w:lang w:val="es-MX"/>
+        </w:rPr>
+      </w:pPr>
+    </w:p>
+    <w:p>
+      <w:pPr>
+        <w:ind w:left="1416"/>
+        <w:rPr>
+          <w:rFonts w:ascii="Times New Roman" w:hAnsi="Times New Roman"/>
+          <w:iCs/>
+          <w:lang w:val="es-MX"/>
+        </w:rPr>
+      </w:pPr>
+      <w:r>
+        <w:rPr>
+          <w:rFonts w:ascii="Times New Roman" w:hAnsi="Times New Roman"/>
+          <w:iCs/>
+          <w:lang w:val="es-MX"/>
+        </w:rPr>
+        <w:t xml:space="preserve">List&lt;Combinacion&gt; combinacionesObtenidas </w:t>
+      </w:r>
+      <w:r>
+        <w:rPr>
+          <w:rFonts w:ascii="Times New Roman" w:hAnsi="Times New Roman"/>
+          <w:iCs/>
+          <w:lang w:val="es-MX"/>
+        </w:rPr>
+        <w:sym w:font="Wingdings" w:char="F0DF"/>
+      </w:r>
+      <w:r>
+        <w:rPr>
+          <w:rFonts w:ascii="Times New Roman" w:hAnsi="Times New Roman"/>
+          <w:iCs/>
+          <w:lang w:val="es-MX"/>
+        </w:rPr>
+        <w:t xml:space="preserve"> buscarCombinaciones(numerosUsar, valorBuscado, operadores, operadoresUsados, ordenOperadores, numerosDouble, numerosUsados, ordenNumeros, etapaOp, etapaNum)</w:t>
+      </w:r>
+    </w:p>
+    <w:p>
+      <w:pPr>
+        <w:rPr>
+          <w:rFonts w:ascii="Times New Roman" w:hAnsi="Times New Roman"/>
+          <w:iCs/>
+          <w:lang w:val="es-MX"/>
+        </w:rPr>
+      </w:pPr>
+      <w:r>
+        <w:rPr>
+          <w:rFonts w:ascii="Times New Roman" w:hAnsi="Times New Roman"/>
+          <w:iCs/>
+          <w:lang w:val="es-MX"/>
+        </w:rPr>
+        <w:tab/>
+        <w:t>Fin si</w:t>
+      </w:r>
+    </w:p>
+    <w:p>
+      <w:pPr>
+        <w:rPr>
+          <w:rFonts w:ascii="Times New Roman" w:hAnsi="Times New Roman"/>
+          <w:iCs/>
+          <w:lang w:val="es-MX"/>
+        </w:rPr>
+      </w:pPr>
+      <w:r>
+        <w:rPr>
+          <w:rFonts w:ascii="Times New Roman" w:hAnsi="Times New Roman"/>
+          <w:iCs/>
+          <w:lang w:val="es-MX"/>
+        </w:rPr>
+        <w:t>Fin si</w:t>
+      </w:r>
+    </w:p>
+    <w:p>
+      <w:pPr>
+        <w:rPr>
+          <w:rFonts w:ascii="Times New Roman" w:hAnsi="Times New Roman"/>
+          <w:iCs/>
+          <w:lang w:val="es-MX"/>
+        </w:rPr>
+      </w:pPr>
+    </w:p>
+    <w:p>
+      <w:pPr>
+        <w:rPr>
+          <w:rFonts w:ascii="Times New Roman" w:hAnsi="Times New Roman"/>
+          <w:iCs/>
+          <w:lang w:val="es-MX"/>
+        </w:rPr>
+      </w:pPr>
+      <w:r>
+        <w:rPr>
+          <w:rFonts w:ascii="Times New Roman" w:hAnsi="Times New Roman"/>
+          <w:iCs/>
+          <w:lang w:val="es-MX"/>
+        </w:rPr>
+        <w:t>Devolver combinacionesObtenidas</w:t>
+      </w:r>
+    </w:p>
+    <w:p>
+      <w:pPr>
+        <w:rPr>
+          <w:rFonts w:ascii="Times New Roman" w:hAnsi="Times New Roman"/>
+          <w:iCs/>
+          <w:lang w:val="es-MX"/>
+        </w:rPr>
+      </w:pPr>
+    </w:p>
+    <w:p>
+      <w:pPr>
+        <w:rPr>
+          <w:rStyle w:val="Strong"/>
+        </w:rPr>
+      </w:pPr>
+    </w:p>
+    <w:p>
+      <w:pPr>
+        <w:rPr>
+          <w:rStyle w:val="Strong"/>
+        </w:rPr>
+      </w:pPr>
+    </w:p>
+    <w:p>
+      <w:pPr>
+        <w:rPr>
+          <w:rStyle w:val="Strong"/>
+        </w:rPr>
+      </w:pPr>
+      <w:r>
+        <w:rPr>
+          <w:rStyle w:val="Strong"/>
+        </w:rPr>
+        <w:t>Algoritmo buscarCombinaciones</w:t>
       </w:r>
     </w:p>
     <w:p>
@@ -2087,7 +2110,7 @@
           <w:szCs w:val="24"/>
           <w:lang w:val="es-MX"/>
         </w:rPr>
-        <w:t>Salida:</w:t>
+        <w:t>Entrada:</w:t>
       </w:r>
       <w:r>
         <w:rPr>
@@ -2113,6 +2136,221 @@
           <w:iCs/>
           <w:lang w:val="es-MX"/>
         </w:rPr>
+        <w:t>Entero</w:t>
+      </w:r>
+      <w:r>
+        <w:rPr>
+          <w:rFonts w:ascii="Times New Roman" w:hAnsi="Times New Roman"/>
+          <w:iCs/>
+          <w:lang w:val="es-MX"/>
+        </w:rPr>
+        <w:t xml:space="preserve"> n,  </w:t>
+      </w:r>
+      <w:r>
+        <w:rPr>
+          <w:rFonts w:ascii="Times New Roman" w:hAnsi="Times New Roman"/>
+          <w:iCs/>
+          <w:lang w:val="es-MX"/>
+        </w:rPr>
+        <w:t>Double</w:t>
+      </w:r>
+      <w:r>
+        <w:rPr>
+          <w:rFonts w:ascii="Times New Roman" w:hAnsi="Times New Roman"/>
+          <w:iCs/>
+          <w:lang w:val="es-MX"/>
+        </w:rPr>
+        <w:t xml:space="preserve"> </w:t>
+      </w:r>
+      <w:r>
+        <w:rPr>
+          <w:rFonts w:ascii="Times New Roman" w:hAnsi="Times New Roman"/>
+          <w:iCs/>
+          <w:lang w:val="es-MX"/>
+        </w:rPr>
+        <w:t>x</w:t>
+      </w:r>
+      <w:r>
+        <w:rPr>
+          <w:rFonts w:ascii="Times New Roman" w:hAnsi="Times New Roman"/>
+          <w:iCs/>
+          <w:lang w:val="es-MX"/>
+        </w:rPr>
+        <w:t>, List&lt;</w:t>
+      </w:r>
+      <w:r>
+        <w:rPr>
+          <w:rFonts w:ascii="Times New Roman" w:hAnsi="Times New Roman"/>
+          <w:iCs/>
+          <w:lang w:val="es-MX"/>
+        </w:rPr>
+        <w:t>Operadores</w:t>
+      </w:r>
+      <w:r>
+        <w:rPr>
+          <w:rFonts w:ascii="Times New Roman" w:hAnsi="Times New Roman"/>
+          <w:iCs/>
+          <w:lang w:val="es-MX"/>
+        </w:rPr>
+        <w:t>&gt; listaOperadores, List&lt;</w:t>
+      </w:r>
+      <w:r>
+        <w:rPr>
+          <w:rFonts w:ascii="Times New Roman" w:hAnsi="Times New Roman"/>
+          <w:iCs/>
+          <w:lang w:val="es-MX"/>
+        </w:rPr>
+        <w:t>Entero</w:t>
+      </w:r>
+      <w:r>
+        <w:rPr>
+          <w:rFonts w:ascii="Times New Roman" w:hAnsi="Times New Roman"/>
+          <w:iCs/>
+          <w:lang w:val="es-MX"/>
+        </w:rPr>
+        <w:t xml:space="preserve">&gt; listaOperadoresUsados, </w:t>
+      </w:r>
+      <w:r>
+        <w:rPr>
+          <w:rFonts w:ascii="Times New Roman" w:hAnsi="Times New Roman"/>
+          <w:iCs/>
+          <w:lang w:val="es-MX"/>
+        </w:rPr>
+        <w:t xml:space="preserve"> List&lt;</w:t>
+      </w:r>
+      <w:r>
+        <w:rPr>
+          <w:rFonts w:ascii="Times New Roman" w:hAnsi="Times New Roman"/>
+          <w:iCs/>
+          <w:lang w:val="es-MX"/>
+        </w:rPr>
+        <w:t>Operadores</w:t>
+      </w:r>
+      <w:r>
+        <w:rPr>
+          <w:rFonts w:ascii="Times New Roman" w:hAnsi="Times New Roman"/>
+          <w:iCs/>
+          <w:lang w:val="es-MX"/>
+        </w:rPr>
+        <w:t xml:space="preserve">&gt; ordenOperadores, </w:t>
+      </w:r>
+      <w:r>
+        <w:rPr>
+          <w:rFonts w:ascii="Times New Roman" w:hAnsi="Times New Roman"/>
+          <w:iCs/>
+          <w:lang w:val="es-MX"/>
+        </w:rPr>
+        <w:t>List&lt;</w:t>
+      </w:r>
+      <w:r>
+        <w:rPr>
+          <w:rFonts w:ascii="Times New Roman" w:hAnsi="Times New Roman"/>
+          <w:iCs/>
+          <w:lang w:val="es-MX"/>
+        </w:rPr>
+        <w:t>Double</w:t>
+      </w:r>
+      <w:r>
+        <w:rPr>
+          <w:rFonts w:ascii="Times New Roman" w:hAnsi="Times New Roman"/>
+          <w:iCs/>
+          <w:lang w:val="es-MX"/>
+        </w:rPr>
+        <w:t>&gt; listaNumeros, List&lt;</w:t>
+      </w:r>
+      <w:r>
+        <w:rPr>
+          <w:rFonts w:ascii="Times New Roman" w:hAnsi="Times New Roman"/>
+          <w:iCs/>
+          <w:lang w:val="es-MX"/>
+        </w:rPr>
+        <w:t>Entero</w:t>
+      </w:r>
+      <w:r>
+        <w:rPr>
+          <w:rFonts w:ascii="Times New Roman" w:hAnsi="Times New Roman"/>
+          <w:iCs/>
+          <w:lang w:val="es-MX"/>
+        </w:rPr>
+        <w:t xml:space="preserve">&gt; listaNumerosUsados, </w:t>
+      </w:r>
+      <w:r>
+        <w:rPr>
+          <w:rFonts w:ascii="Times New Roman" w:hAnsi="Times New Roman"/>
+          <w:iCs/>
+          <w:lang w:val="es-MX"/>
+        </w:rPr>
+        <w:t>List&lt;</w:t>
+      </w:r>
+      <w:r>
+        <w:rPr>
+          <w:rFonts w:ascii="Times New Roman" w:hAnsi="Times New Roman"/>
+          <w:iCs/>
+          <w:lang w:val="es-MX"/>
+        </w:rPr>
+        <w:t>Double</w:t>
+      </w:r>
+      <w:r>
+        <w:rPr>
+          <w:rFonts w:ascii="Times New Roman" w:hAnsi="Times New Roman"/>
+          <w:iCs/>
+          <w:lang w:val="es-MX"/>
+        </w:rPr>
+        <w:t xml:space="preserve">&gt; ordenNumeros, </w:t>
+      </w:r>
+      <w:r>
+        <w:rPr>
+          <w:rFonts w:ascii="Times New Roman" w:hAnsi="Times New Roman"/>
+          <w:iCs/>
+          <w:lang w:val="es-MX"/>
+        </w:rPr>
+        <w:t>etapaOperadores, etapaNumeros)</w:t>
+      </w:r>
+    </w:p>
+    <w:p>
+      <w:pPr>
+        <w:rPr>
+          <w:rFonts w:ascii="Times New Roman" w:hAnsi="Times New Roman"/>
+          <w:iCs/>
+          <w:lang w:val="es-MX"/>
+        </w:rPr>
+      </w:pPr>
+      <w:r>
+        <w:rPr>
+          <w:rFonts w:ascii="Times New Roman" w:hAnsi="Times New Roman"/>
+          <w:b/>
+          <w:bCs/>
+          <w:iCs/>
+          <w:sz w:val="24"/>
+          <w:szCs w:val="24"/>
+          <w:lang w:val="es-MX"/>
+        </w:rPr>
+        <w:t>Salida:</w:t>
+      </w:r>
+      <w:r>
+        <w:rPr>
+          <w:rFonts w:ascii="Times New Roman" w:hAnsi="Times New Roman"/>
+          <w:iCs/>
+          <w:sz w:val="24"/>
+          <w:szCs w:val="24"/>
+          <w:lang w:val="es-MX"/>
+        </w:rPr>
+        <w:t xml:space="preserve"> </w:t>
+      </w:r>
+      <w:r>
+        <w:rPr>
+          <w:rFonts w:ascii="Times New Roman" w:hAnsi="Times New Roman"/>
+          <w:iCs/>
+          <w:lang w:val="es-MX"/>
+        </w:rPr>
+        <w:t>(</w:t>
+      </w:r>
+      <w:r>
+        <w:rPr>
+          <w:rFonts w:ascii="Times New Roman" w:hAnsi="Times New Roman"/>
+          <w:iCs/>
+          <w:lang w:val="es-MX"/>
+        </w:rPr>
         <w:t>List&lt;Combinacion&gt; listadoCombinaciones</w:t>
       </w:r>
       <w:r>
@@ -2147,7 +2385,6 @@
           <w:iCs/>
           <w:lang w:val="es-MX"/>
         </w:rPr>
-        <w:lastRenderedPageBreak/>
         <w:t>Si etapaOperadores = listaOperadores.size</w:t>
       </w:r>
     </w:p>
@@ -2687,6 +2924,7 @@
           <w:iCs/>
           <w:lang w:val="es-MX"/>
         </w:rPr>
+        <w:lastRenderedPageBreak/>
         <w:t>Sino</w:t>
       </w:r>
     </w:p>
@@ -2974,7 +3212,6 @@
           <w:iCs/>
           <w:lang w:val="es-MX"/>
         </w:rPr>
-        <w:lastRenderedPageBreak/>
         <w:t>Fin Sino</w:t>
       </w:r>
     </w:p>
@@ -4052,6 +4289,7 @@
           <w:iCs/>
           <w:lang w:val="es-MX"/>
         </w:rPr>
+        <w:lastRenderedPageBreak/>
         <w:t xml:space="preserve">listaOperadoresUsados </w:t>
       </w:r>
       <w:r>
@@ -4358,7 +4596,6 @@
           <w:iCs/>
           <w:lang w:val="es-MX"/>
         </w:rPr>
-        <w:lastRenderedPageBreak/>
         <w:t xml:space="preserve">Entero j </w:t>
       </w:r>
       <w:r>
@@ -4875,6 +5112,7 @@
           <w:iCs/>
           <w:lang w:val="es-MX"/>
         </w:rPr>
+        <w:lastRenderedPageBreak/>
         <w:t>numerosAux</w:t>
       </w:r>
       <w:r>
@@ -5018,7 +5256,6 @@
         <w:rPr>
           <w:rStyle w:val="Strong"/>
         </w:rPr>
-        <w:lastRenderedPageBreak/>
         <w:t>Algoritmo calculoSimple</w:t>
       </w:r>
     </w:p>
@@ -5441,15 +5678,7 @@
           <w:iCs/>
           <w:lang w:val="es-MX"/>
         </w:rPr>
-        <w:t>Costo</w:t>
-      </w:r>
-      <w:r>
-        <w:rPr>
-          <w:rFonts w:ascii="Times New Roman" w:hAnsi="Times New Roman"/>
-          <w:iCs/>
-          <w:lang w:val="es-MX"/>
-        </w:rPr>
-        <w:t>: O(N) Dado por la función copiar.</w:t>
+        <w:t>Costo: O(N) Dado por la función copiar.</w:t>
       </w:r>
     </w:p>
     <w:p>
@@ -5486,217 +5715,217 @@
           <w:iCs/>
           <w:lang w:val="es-MX"/>
         </w:rPr>
+        <w:t xml:space="preserve">Costo: P! * </w:t>
+      </w:r>
+      <w:r>
+        <w:rPr>
+          <w:rFonts w:ascii="Times New Roman" w:hAnsi="Times New Roman"/>
+          <w:iCs/>
+          <w:lang w:val="es-MX"/>
+        </w:rPr>
+        <w:t>V n r</w:t>
+      </w:r>
+      <w:r>
+        <w:rPr>
+          <w:rFonts w:ascii="Times New Roman" w:hAnsi="Times New Roman"/>
+          <w:iCs/>
+          <w:lang w:val="es-MX"/>
+        </w:rPr>
+        <w:t>.</w:t>
+      </w:r>
+    </w:p>
+    <w:p>
+      <w:pPr>
+        <w:rPr>
+          <w:rFonts w:ascii="Times New Roman" w:hAnsi="Times New Roman"/>
+          <w:iCs/>
+          <w:lang w:val="es-MX"/>
+        </w:rPr>
+      </w:pPr>
+      <w:r>
+        <w:rPr>
+          <w:rFonts w:ascii="Times New Roman" w:hAnsi="Times New Roman"/>
+          <w:iCs/>
+          <w:lang w:val="es-MX"/>
+        </w:rPr>
+        <w:t>Siendo P = la cantidad de Operadores disponibles y P! referiendose a todas las permutaciones de orden de estas.</w:t>
+      </w:r>
+    </w:p>
+    <w:p>
+      <w:pPr>
+        <w:rPr>
+          <w:rFonts w:ascii="Times New Roman" w:hAnsi="Times New Roman"/>
+          <w:iCs/>
+          <w:lang w:val="es-MX"/>
+        </w:rPr>
+      </w:pPr>
+      <w:r>
+        <w:rPr>
+          <w:rFonts w:ascii="Times New Roman" w:hAnsi="Times New Roman"/>
+          <w:iCs/>
+          <w:lang w:val="es-MX"/>
+        </w:rPr>
+        <w:t>Siendo V n r = El calculo de la variación sin repetición de N numeros en R puestos.</w:t>
+      </w:r>
+    </w:p>
+    <w:p>
+      <w:pPr>
+        <w:rPr>
+          <w:rFonts w:ascii="Times New Roman" w:hAnsi="Times New Roman"/>
+          <w:iCs/>
+          <w:lang w:val="es-MX"/>
+        </w:rPr>
+      </w:pPr>
+      <w:r>
+        <w:rPr>
+          <w:rFonts w:ascii="Times New Roman" w:hAnsi="Times New Roman"/>
+          <w:iCs/>
+          <w:lang w:val="es-MX"/>
+        </w:rPr>
+        <w:t>N = La cantidad de números disponibles</w:t>
+      </w:r>
+    </w:p>
+    <w:p>
+      <w:pPr>
+        <w:rPr>
+          <w:rFonts w:ascii="Times New Roman" w:hAnsi="Times New Roman"/>
+          <w:iCs/>
+          <w:lang w:val="es-MX"/>
+        </w:rPr>
+      </w:pPr>
+      <w:r>
+        <w:rPr>
+          <w:rFonts w:ascii="Times New Roman" w:hAnsi="Times New Roman"/>
+          <w:iCs/>
+          <w:lang w:val="es-MX"/>
+        </w:rPr>
+        <w:t>R = La cantidad de números a usar.</w:t>
+      </w:r>
+    </w:p>
+    <w:p>
+      <w:pPr>
+        <w:rPr>
+          <w:rFonts w:ascii="Times New Roman" w:hAnsi="Times New Roman"/>
+          <w:iCs/>
+          <w:lang w:val="es-MX"/>
+        </w:rPr>
+      </w:pPr>
+    </w:p>
+    <w:p>
+      <w:pPr>
+        <w:rPr>
+          <w:lang w:val="es-MX"/>
+        </w:rPr>
+      </w:pPr>
+      <w:r>
+        <w:rPr>
+          <w:rFonts w:ascii="Times New Roman" w:hAnsi="Times New Roman"/>
+          <w:iCs/>
+          <w:lang w:val="es-MX"/>
+        </w:rPr>
+        <w:t>Tal costo es obtenido debido a que el algoritmo diseñado calcula todas las permutaciones posibles de orden de los operadores y cada variacion de los numeros a usar para cada una de tales permutaciones.</w:t>
+      </w:r>
+    </w:p>
+    <w:p>
+      <w:pPr>
+        <w:rPr>
+          <w:lang w:val="es-MX"/>
+        </w:rPr>
+      </w:pPr>
+    </w:p>
+    <w:p>
+      <w:pPr>
+        <w:rPr>
+          <w:lang w:val="es-MX"/>
+        </w:rPr>
+      </w:pPr>
+    </w:p>
+    <w:p>
+      <w:pPr>
+        <w:rPr>
+          <w:rStyle w:val="Strong"/>
+        </w:rPr>
+      </w:pPr>
+      <w:r>
+        <w:rPr>
+          <w:rStyle w:val="Strong"/>
+        </w:rPr>
+        <w:t>Algoritmo puedeUsarse</w:t>
+      </w:r>
+    </w:p>
+    <w:p>
+      <w:pPr>
+        <w:rPr>
+          <w:lang w:val="es-MX"/>
+        </w:rPr>
+      </w:pPr>
+      <w:r>
+        <w:rPr>
+          <w:rFonts w:ascii="Times New Roman" w:hAnsi="Times New Roman"/>
+          <w:iCs/>
+          <w:lang w:val="es-MX"/>
+        </w:rPr>
+        <w:t>Costo: 0(1) - Constante</w:t>
+      </w:r>
+    </w:p>
+    <w:p>
+      <w:pPr>
+        <w:rPr>
+          <w:lang w:val="es-MX"/>
+        </w:rPr>
+      </w:pPr>
+    </w:p>
+    <w:p>
+      <w:pPr>
+        <w:rPr>
+          <w:rStyle w:val="Strong"/>
+        </w:rPr>
+      </w:pPr>
+      <w:r>
+        <w:rPr>
+          <w:rStyle w:val="Strong"/>
+        </w:rPr>
+        <w:t>Algoritmo marcarUsado</w:t>
+      </w:r>
+      <w:r>
+        <w:rPr>
+          <w:rStyle w:val="Strong"/>
+        </w:rPr>
+        <w:t>Numero</w:t>
+      </w:r>
+    </w:p>
+    <w:p>
+      <w:pPr>
+        <w:rPr>
+          <w:rFonts w:ascii="Times New Roman" w:hAnsi="Times New Roman"/>
+          <w:iCs/>
+          <w:lang w:val="es-MX"/>
+        </w:rPr>
+      </w:pPr>
+      <w:r>
+        <w:rPr>
+          <w:rFonts w:ascii="Times New Roman" w:hAnsi="Times New Roman"/>
+          <w:iCs/>
+          <w:lang w:val="es-MX"/>
+        </w:rPr>
+        <w:t>Costo: 0(n) en promedio – Dado por la función Agregar.</w:t>
+      </w:r>
+    </w:p>
+    <w:p>
+      <w:pPr>
+        <w:rPr>
+          <w:rFonts w:ascii="Times New Roman" w:hAnsi="Times New Roman"/>
+          <w:iCs/>
+          <w:lang w:val="es-MX"/>
+        </w:rPr>
+      </w:pPr>
+      <w:r>
+        <w:rPr>
+          <w:rFonts w:ascii="Times New Roman" w:hAnsi="Times New Roman"/>
+          <w:iCs/>
+          <w:lang w:val="es-MX"/>
+        </w:rPr>
         <w:lastRenderedPageBreak/>
-        <w:t xml:space="preserve">Costo: P! * </w:t>
-      </w:r>
-      <w:r>
-        <w:rPr>
-          <w:rFonts w:ascii="Times New Roman" w:hAnsi="Times New Roman"/>
-          <w:iCs/>
-          <w:lang w:val="es-MX"/>
-        </w:rPr>
-        <w:t>V n r</w:t>
-      </w:r>
-      <w:r>
-        <w:rPr>
-          <w:rFonts w:ascii="Times New Roman" w:hAnsi="Times New Roman"/>
-          <w:iCs/>
-          <w:lang w:val="es-MX"/>
-        </w:rPr>
-        <w:t>.</w:t>
-      </w:r>
-    </w:p>
-    <w:p>
-      <w:pPr>
-        <w:rPr>
-          <w:rFonts w:ascii="Times New Roman" w:hAnsi="Times New Roman"/>
-          <w:iCs/>
-          <w:lang w:val="es-MX"/>
-        </w:rPr>
-      </w:pPr>
-      <w:r>
-        <w:rPr>
-          <w:rFonts w:ascii="Times New Roman" w:hAnsi="Times New Roman"/>
-          <w:iCs/>
-          <w:lang w:val="es-MX"/>
-        </w:rPr>
-        <w:t>Siendo P = la cantidad de Operadores disponibles y P! referiendose a todas las permutaciones de orden de estas.</w:t>
-      </w:r>
-    </w:p>
-    <w:p>
-      <w:pPr>
-        <w:rPr>
-          <w:rFonts w:ascii="Times New Roman" w:hAnsi="Times New Roman"/>
-          <w:iCs/>
-          <w:lang w:val="es-MX"/>
-        </w:rPr>
-      </w:pPr>
-      <w:r>
-        <w:rPr>
-          <w:rFonts w:ascii="Times New Roman" w:hAnsi="Times New Roman"/>
-          <w:iCs/>
-          <w:lang w:val="es-MX"/>
-        </w:rPr>
-        <w:t>Siendo V n r = El calculo de la variación sin repetición de N numeros en R puestos.</w:t>
-      </w:r>
-    </w:p>
-    <w:p>
-      <w:pPr>
-        <w:rPr>
-          <w:rFonts w:ascii="Times New Roman" w:hAnsi="Times New Roman"/>
-          <w:iCs/>
-          <w:lang w:val="es-MX"/>
-        </w:rPr>
-      </w:pPr>
-      <w:r>
-        <w:rPr>
-          <w:rFonts w:ascii="Times New Roman" w:hAnsi="Times New Roman"/>
-          <w:iCs/>
-          <w:lang w:val="es-MX"/>
-        </w:rPr>
-        <w:t>N = La cantidad de números disponibles</w:t>
-      </w:r>
-    </w:p>
-    <w:p>
-      <w:pPr>
-        <w:rPr>
-          <w:rFonts w:ascii="Times New Roman" w:hAnsi="Times New Roman"/>
-          <w:iCs/>
-          <w:lang w:val="es-MX"/>
-        </w:rPr>
-      </w:pPr>
-      <w:r>
-        <w:rPr>
-          <w:rFonts w:ascii="Times New Roman" w:hAnsi="Times New Roman"/>
-          <w:iCs/>
-          <w:lang w:val="es-MX"/>
-        </w:rPr>
-        <w:t>R = La cantidad de números a usar.</w:t>
-      </w:r>
-    </w:p>
-    <w:p>
-      <w:pPr>
-        <w:rPr>
-          <w:rFonts w:ascii="Times New Roman" w:hAnsi="Times New Roman"/>
-          <w:iCs/>
-          <w:lang w:val="es-MX"/>
-        </w:rPr>
-      </w:pPr>
-    </w:p>
-    <w:p>
-      <w:pPr>
-        <w:rPr>
-          <w:lang w:val="es-MX"/>
-        </w:rPr>
-      </w:pPr>
-      <w:r>
-        <w:rPr>
-          <w:rFonts w:ascii="Times New Roman" w:hAnsi="Times New Roman"/>
-          <w:iCs/>
-          <w:lang w:val="es-MX"/>
-        </w:rPr>
-        <w:t>Tal costo es obtenido debido a que el algoritmo diseñado calcula todas las permutaciones posibles de orden de los operadores y cada variacion de los numeros a usar para cada una de tales permutaciones.</w:t>
-      </w:r>
-    </w:p>
-    <w:p>
-      <w:pPr>
-        <w:rPr>
-          <w:lang w:val="es-MX"/>
-        </w:rPr>
-      </w:pPr>
-    </w:p>
-    <w:p>
-      <w:pPr>
-        <w:rPr>
-          <w:lang w:val="es-MX"/>
-        </w:rPr>
-      </w:pPr>
-    </w:p>
-    <w:p>
-      <w:pPr>
-        <w:rPr>
-          <w:rStyle w:val="Strong"/>
-        </w:rPr>
-      </w:pPr>
-      <w:r>
-        <w:rPr>
-          <w:rStyle w:val="Strong"/>
-        </w:rPr>
-        <w:t>Algoritmo puedeUsarse</w:t>
-      </w:r>
-    </w:p>
-    <w:p>
-      <w:pPr>
-        <w:rPr>
-          <w:lang w:val="es-MX"/>
-        </w:rPr>
-      </w:pPr>
-      <w:r>
-        <w:rPr>
-          <w:rFonts w:ascii="Times New Roman" w:hAnsi="Times New Roman"/>
-          <w:iCs/>
-          <w:lang w:val="es-MX"/>
-        </w:rPr>
-        <w:t>Costo: 0(1) - Constante</w:t>
-      </w:r>
-    </w:p>
-    <w:p>
-      <w:pPr>
-        <w:rPr>
-          <w:lang w:val="es-MX"/>
-        </w:rPr>
-      </w:pPr>
-    </w:p>
-    <w:p>
-      <w:pPr>
-        <w:rPr>
-          <w:rStyle w:val="Strong"/>
-        </w:rPr>
-      </w:pPr>
-      <w:r>
-        <w:rPr>
-          <w:rStyle w:val="Strong"/>
-        </w:rPr>
-        <w:t>Algoritmo marcarUsado</w:t>
-      </w:r>
-      <w:r>
-        <w:rPr>
-          <w:rStyle w:val="Strong"/>
-        </w:rPr>
-        <w:t>Numero</w:t>
-      </w:r>
-    </w:p>
-    <w:p>
-      <w:pPr>
-        <w:rPr>
-          <w:rFonts w:ascii="Times New Roman" w:hAnsi="Times New Roman"/>
-          <w:iCs/>
-          <w:lang w:val="es-MX"/>
-        </w:rPr>
-      </w:pPr>
-      <w:r>
-        <w:rPr>
-          <w:rFonts w:ascii="Times New Roman" w:hAnsi="Times New Roman"/>
-          <w:iCs/>
-          <w:lang w:val="es-MX"/>
-        </w:rPr>
-        <w:t>Costo: 0(n) en promedio – Dado por la función Agregar.</w:t>
-      </w:r>
-    </w:p>
-    <w:p>
-      <w:pPr>
-        <w:rPr>
-          <w:rFonts w:ascii="Times New Roman" w:hAnsi="Times New Roman"/>
-          <w:iCs/>
-          <w:lang w:val="es-MX"/>
-        </w:rPr>
-      </w:pPr>
-      <w:r>
-        <w:rPr>
-          <w:rFonts w:ascii="Times New Roman" w:hAnsi="Times New Roman"/>
-          <w:iCs/>
-          <w:lang w:val="es-MX"/>
-        </w:rPr>
         <w:t>Costo Constante en caso de que la función agregar funcione en complejidad O(1)</w:t>
       </w:r>
     </w:p>
@@ -7954,21 +8183,6 @@
 </file>
 
 <file path=customXml/item1.xml><?xml version="1.0" encoding="utf-8"?>
-<p:properties xmlns:p="http://schemas.microsoft.com/office/2006/metadata/properties" xmlns:xsi="http://www.w3.org/2001/XMLSchema-instance" xmlns:pc="http://schemas.microsoft.com/office/infopath/2007/PartnerControls">
-  <documentManagement/>
-</p:properties>
-</file>
-
-<file path=customXml/item2.xml><?xml version="1.0" encoding="utf-8"?>
-<?mso-contentType ?>
-<FormTemplates xmlns="http://schemas.microsoft.com/sharepoint/v3/contenttype/forms">
-  <Display>DocumentLibraryForm</Display>
-  <Edit>DocumentLibraryForm</Edit>
-  <New>DocumentLibraryForm</New>
-</FormTemplates>
-</file>
-
-<file path=customXml/item3.xml><?xml version="1.0" encoding="utf-8"?>
 <ct:contentTypeSchema xmlns:ct="http://schemas.microsoft.com/office/2006/metadata/contentType" xmlns:ma="http://schemas.microsoft.com/office/2006/metadata/properties/metaAttributes" ct:_="" ma:_="" ma:contentTypeName="Document" ma:contentTypeID="0x010100900591FE01F62142A4AD2530F024751F" ma:contentTypeVersion="5" ma:contentTypeDescription="Create a new document." ma:contentTypeScope="" ma:versionID="8bc2cd261a69248b86993630fce0837a">
   <xsd:schema xmlns:xsd="http://www.w3.org/2001/XMLSchema" xmlns:xs="http://www.w3.org/2001/XMLSchema" xmlns:p="http://schemas.microsoft.com/office/2006/metadata/properties" xmlns:ns2="fa0453c9-9d97-4900-9744-04399406ca54" targetNamespace="http://schemas.microsoft.com/office/2006/metadata/properties" ma:root="true" ma:fieldsID="158957f6ad6bb716c82663883df2e0af" ns2:_="">
     <xsd:import namespace="fa0453c9-9d97-4900-9744-04399406ca54"/>
@@ -8118,24 +8332,22 @@
 </ct:contentTypeSchema>
 </file>
 
-<file path=customXml/itemProps1.xml><?xml version="1.0" encoding="utf-8"?>
-<ds:datastoreItem xmlns:ds="http://schemas.openxmlformats.org/officeDocument/2006/customXml" ds:itemID="{10589949-2987-41EA-8057-8F07B35D66C7}">
-  <ds:schemaRefs>
-    <ds:schemaRef ds:uri="http://schemas.microsoft.com/office/2006/metadata/properties"/>
-    <ds:schemaRef ds:uri="http://schemas.microsoft.com/office/infopath/2007/PartnerControls"/>
-  </ds:schemaRefs>
-</ds:datastoreItem>
+<file path=customXml/item2.xml><?xml version="1.0" encoding="utf-8"?>
+<?mso-contentType ?>
+<FormTemplates xmlns="http://schemas.microsoft.com/sharepoint/v3/contenttype/forms">
+  <Display>DocumentLibraryForm</Display>
+  <Edit>DocumentLibraryForm</Edit>
+  <New>DocumentLibraryForm</New>
+</FormTemplates>
 </file>
 
-<file path=customXml/itemProps2.xml><?xml version="1.0" encoding="utf-8"?>
-<ds:datastoreItem xmlns:ds="http://schemas.openxmlformats.org/officeDocument/2006/customXml" ds:itemID="{BE0086F0-30CA-4B67-9EDB-310700281CAB}">
-  <ds:schemaRefs>
-    <ds:schemaRef ds:uri="http://schemas.microsoft.com/sharepoint/v3/contenttype/forms"/>
-  </ds:schemaRefs>
-</ds:datastoreItem>
+<file path=customXml/item3.xml><?xml version="1.0" encoding="utf-8"?>
+<p:properties xmlns:p="http://schemas.microsoft.com/office/2006/metadata/properties" xmlns:xsi="http://www.w3.org/2001/XMLSchema-instance" xmlns:pc="http://schemas.microsoft.com/office/infopath/2007/PartnerControls">
+  <documentManagement/>
+</p:properties>
 </file>
 
-<file path=customXml/itemProps3.xml><?xml version="1.0" encoding="utf-8"?>
+<file path=customXml/itemProps1.xml><?xml version="1.0" encoding="utf-8"?>
 <ds:datastoreItem xmlns:ds="http://schemas.openxmlformats.org/officeDocument/2006/customXml" ds:itemID="{EE6388C7-CBE3-45D8-B0ED-E45C7C706B14}">
   <ds:schemaRefs>
     <ds:schemaRef ds:uri="http://schemas.microsoft.com/office/2006/metadata/contentType"/>
@@ -8151,4 +8363,21 @@
     <ds:schemaRef ds:uri="http://schemas.microsoft.com/internal/obd"/>
   </ds:schemaRefs>
 </ds:datastoreItem>
+</file>
+
+<file path=customXml/itemProps2.xml><?xml version="1.0" encoding="utf-8"?>
+<ds:datastoreItem xmlns:ds="http://schemas.openxmlformats.org/officeDocument/2006/customXml" ds:itemID="{BE0086F0-30CA-4B67-9EDB-310700281CAB}">
+  <ds:schemaRefs>
+    <ds:schemaRef ds:uri="http://schemas.microsoft.com/sharepoint/v3/contenttype/forms"/>
+  </ds:schemaRefs>
+</ds:datastoreItem>
+</file>
+
+<file path=customXml/itemProps3.xml><?xml version="1.0" encoding="utf-8"?>
+<ds:datastoreItem xmlns:ds="http://schemas.openxmlformats.org/officeDocument/2006/customXml" ds:itemID="{10589949-2987-41EA-8057-8F07B35D66C7}">
+  <ds:schemaRefs>
+    <ds:schemaRef ds:uri="http://schemas.microsoft.com/office/2006/metadata/properties"/>
+    <ds:schemaRef ds:uri="http://schemas.microsoft.com/office/infopath/2007/PartnerControls"/>
+  </ds:schemaRefs>
+</ds:datastoreItem>
 </file>
</xml_diff>

<commit_message>
Algoritmo hecho sin correccion
Por alguna razon usa al reves a veces el orden de los numeros en el momento de calcular combinacion, pero los calculos se demuestran correctos igualmente.
</commit_message>
<xml_diff>
--- a/InformeTPO - Grupo 5.docx
+++ b/InformeTPO - Grupo 5.docx
@@ -307,21 +307,12 @@
         </w:rPr>
         <w:tab/>
       </w:r>
-      <w:proofErr w:type="spellStart"/>
       <w:r>
         <w:rPr>
           <w:sz w:val="28"/>
           <w:szCs w:val="28"/>
         </w:rPr>
-        <w:t>Von</w:t>
-      </w:r>
-      <w:proofErr w:type="spellEnd"/>
-      <w:r>
-        <w:rPr>
-          <w:sz w:val="28"/>
-          <w:szCs w:val="28"/>
-        </w:rPr>
-        <w:t xml:space="preserve"> Elm</w:t>
+        <w:t>Von Elm</w:t>
       </w:r>
       <w:r>
         <w:rPr>
@@ -1444,40 +1435,24 @@
           <w:iCs/>
           <w:lang w:val="es-MX"/>
         </w:rPr>
-        <w:t>List</w:t>
-      </w:r>
-      <w:r>
-        <w:rPr>
-          <w:rFonts w:ascii="Times New Roman" w:hAnsi="Times New Roman"/>
-          <w:iCs/>
-          <w:lang w:val="es-MX"/>
-        </w:rPr>
-        <w:t>&lt;Combinacion&gt; combinacionesObtenidas)</w:t>
-      </w:r>
-    </w:p>
-    <w:p>
-      <w:pPr>
-        <w:rPr>
-          <w:rFonts w:ascii="Times New Roman" w:hAnsi="Times New Roman"/>
-          <w:iCs/>
-          <w:lang w:val="es-MX"/>
-        </w:rPr>
-      </w:pPr>
-      <w:r>
-        <w:rPr>
-          <w:rFonts w:ascii="Times New Roman" w:hAnsi="Times New Roman"/>
-          <w:iCs/>
-          <w:lang w:val="es-MX"/>
-        </w:rPr>
-        <w:t>List&lt;Combinacion&gt; combinacionesObtenidas</w:t>
-      </w:r>
-      <w:r>
-        <w:rPr>
-          <w:rFonts w:ascii="Times New Roman" w:hAnsi="Times New Roman"/>
-          <w:iCs/>
-          <w:lang w:val="es-MX"/>
-        </w:rPr>
-        <w:t xml:space="preserve"> </w:t>
+        <w:t>List&lt;Combinacion&gt; combinacionesObtenidas)</w:t>
+      </w:r>
+    </w:p>
+    <w:p>
+      <w:pPr>
+        <w:rPr>
+          <w:rFonts w:ascii="Times New Roman" w:hAnsi="Times New Roman"/>
+          <w:iCs/>
+          <w:lang w:val="es-MX"/>
+        </w:rPr>
+      </w:pPr>
+      <w:r>
+        <w:rPr>
+          <w:rFonts w:ascii="Times New Roman" w:hAnsi="Times New Roman"/>
+          <w:iCs/>
+          <w:lang w:val="es-MX"/>
+        </w:rPr>
+        <w:t xml:space="preserve">List&lt;Combinacion&gt; combinacionesObtenidas </w:t>
       </w:r>
       <w:r>
         <w:rPr>
@@ -3364,7 +3339,23 @@
           <w:iCs/>
           <w:lang w:val="es-MX"/>
         </w:rPr>
-        <w:t>Devolver listaUsados.obtener(x) = 0</w:t>
+        <w:t>Devolver listaUsados</w:t>
+      </w:r>
+      <w:r>
+        <w:rPr>
+          <w:rFonts w:ascii="Times New Roman" w:hAnsi="Times New Roman"/>
+          <w:iCs/>
+          <w:lang w:val="es-MX"/>
+        </w:rPr>
+        <w:t>[x]</w:t>
+      </w:r>
+      <w:r>
+        <w:rPr>
+          <w:rFonts w:ascii="Times New Roman" w:hAnsi="Times New Roman"/>
+          <w:iCs/>
+          <w:lang w:val="es-MX"/>
+        </w:rPr>
+        <w:t>= 0</w:t>
       </w:r>
     </w:p>
     <w:p>
@@ -3494,7 +3485,15 @@
           <w:iCs/>
           <w:lang w:val="es-MX"/>
         </w:rPr>
-        <w:t xml:space="preserve"> listaNumeros.obtener(x)</w:t>
+        <w:t xml:space="preserve"> listaNumeros</w:t>
+      </w:r>
+      <w:r>
+        <w:rPr>
+          <w:rFonts w:ascii="Times New Roman" w:hAnsi="Times New Roman"/>
+          <w:iCs/>
+          <w:lang w:val="es-MX"/>
+        </w:rPr>
+        <w:t>[x]</w:t>
       </w:r>
     </w:p>
     <w:p>
@@ -4020,7 +4019,7 @@
           <w:iCs/>
           <w:lang w:val="es-MX"/>
         </w:rPr>
-        <w:t>.obtener(x)</w:t>
+        <w:t>[x]</w:t>
       </w:r>
     </w:p>
     <w:p>
@@ -8183,6 +8182,21 @@
 </file>
 
 <file path=customXml/item1.xml><?xml version="1.0" encoding="utf-8"?>
+<p:properties xmlns:p="http://schemas.microsoft.com/office/2006/metadata/properties" xmlns:xsi="http://www.w3.org/2001/XMLSchema-instance" xmlns:pc="http://schemas.microsoft.com/office/infopath/2007/PartnerControls">
+  <documentManagement/>
+</p:properties>
+</file>
+
+<file path=customXml/item2.xml><?xml version="1.0" encoding="utf-8"?>
+<?mso-contentType ?>
+<FormTemplates xmlns="http://schemas.microsoft.com/sharepoint/v3/contenttype/forms">
+  <Display>DocumentLibraryForm</Display>
+  <Edit>DocumentLibraryForm</Edit>
+  <New>DocumentLibraryForm</New>
+</FormTemplates>
+</file>
+
+<file path=customXml/item3.xml><?xml version="1.0" encoding="utf-8"?>
 <ct:contentTypeSchema xmlns:ct="http://schemas.microsoft.com/office/2006/metadata/contentType" xmlns:ma="http://schemas.microsoft.com/office/2006/metadata/properties/metaAttributes" ct:_="" ma:_="" ma:contentTypeName="Document" ma:contentTypeID="0x010100900591FE01F62142A4AD2530F024751F" ma:contentTypeVersion="5" ma:contentTypeDescription="Create a new document." ma:contentTypeScope="" ma:versionID="8bc2cd261a69248b86993630fce0837a">
   <xsd:schema xmlns:xsd="http://www.w3.org/2001/XMLSchema" xmlns:xs="http://www.w3.org/2001/XMLSchema" xmlns:p="http://schemas.microsoft.com/office/2006/metadata/properties" xmlns:ns2="fa0453c9-9d97-4900-9744-04399406ca54" targetNamespace="http://schemas.microsoft.com/office/2006/metadata/properties" ma:root="true" ma:fieldsID="158957f6ad6bb716c82663883df2e0af" ns2:_="">
     <xsd:import namespace="fa0453c9-9d97-4900-9744-04399406ca54"/>
@@ -8332,22 +8346,24 @@
 </ct:contentTypeSchema>
 </file>
 
-<file path=customXml/item2.xml><?xml version="1.0" encoding="utf-8"?>
-<?mso-contentType ?>
-<FormTemplates xmlns="http://schemas.microsoft.com/sharepoint/v3/contenttype/forms">
-  <Display>DocumentLibraryForm</Display>
-  <Edit>DocumentLibraryForm</Edit>
-  <New>DocumentLibraryForm</New>
-</FormTemplates>
+<file path=customXml/itemProps1.xml><?xml version="1.0" encoding="utf-8"?>
+<ds:datastoreItem xmlns:ds="http://schemas.openxmlformats.org/officeDocument/2006/customXml" ds:itemID="{10589949-2987-41EA-8057-8F07B35D66C7}">
+  <ds:schemaRefs>
+    <ds:schemaRef ds:uri="http://schemas.microsoft.com/office/2006/metadata/properties"/>
+    <ds:schemaRef ds:uri="http://schemas.microsoft.com/office/infopath/2007/PartnerControls"/>
+  </ds:schemaRefs>
+</ds:datastoreItem>
 </file>
 
-<file path=customXml/item3.xml><?xml version="1.0" encoding="utf-8"?>
-<p:properties xmlns:p="http://schemas.microsoft.com/office/2006/metadata/properties" xmlns:xsi="http://www.w3.org/2001/XMLSchema-instance" xmlns:pc="http://schemas.microsoft.com/office/infopath/2007/PartnerControls">
-  <documentManagement/>
-</p:properties>
+<file path=customXml/itemProps2.xml><?xml version="1.0" encoding="utf-8"?>
+<ds:datastoreItem xmlns:ds="http://schemas.openxmlformats.org/officeDocument/2006/customXml" ds:itemID="{BE0086F0-30CA-4B67-9EDB-310700281CAB}">
+  <ds:schemaRefs>
+    <ds:schemaRef ds:uri="http://schemas.microsoft.com/sharepoint/v3/contenttype/forms"/>
+  </ds:schemaRefs>
+</ds:datastoreItem>
 </file>
 
-<file path=customXml/itemProps1.xml><?xml version="1.0" encoding="utf-8"?>
+<file path=customXml/itemProps3.xml><?xml version="1.0" encoding="utf-8"?>
 <ds:datastoreItem xmlns:ds="http://schemas.openxmlformats.org/officeDocument/2006/customXml" ds:itemID="{EE6388C7-CBE3-45D8-B0ED-E45C7C706B14}">
   <ds:schemaRefs>
     <ds:schemaRef ds:uri="http://schemas.microsoft.com/office/2006/metadata/contentType"/>
@@ -8363,21 +8379,4 @@
     <ds:schemaRef ds:uri="http://schemas.microsoft.com/internal/obd"/>
   </ds:schemaRefs>
 </ds:datastoreItem>
-</file>
-
-<file path=customXml/itemProps2.xml><?xml version="1.0" encoding="utf-8"?>
-<ds:datastoreItem xmlns:ds="http://schemas.openxmlformats.org/officeDocument/2006/customXml" ds:itemID="{BE0086F0-30CA-4B67-9EDB-310700281CAB}">
-  <ds:schemaRefs>
-    <ds:schemaRef ds:uri="http://schemas.microsoft.com/sharepoint/v3/contenttype/forms"/>
-  </ds:schemaRefs>
-</ds:datastoreItem>
-</file>
-
-<file path=customXml/itemProps3.xml><?xml version="1.0" encoding="utf-8"?>
-<ds:datastoreItem xmlns:ds="http://schemas.openxmlformats.org/officeDocument/2006/customXml" ds:itemID="{10589949-2987-41EA-8057-8F07B35D66C7}">
-  <ds:schemaRefs>
-    <ds:schemaRef ds:uri="http://schemas.microsoft.com/office/2006/metadata/properties"/>
-    <ds:schemaRef ds:uri="http://schemas.microsoft.com/office/infopath/2007/PartnerControls"/>
-  </ds:schemaRefs>
-</ds:datastoreItem>
 </file>
</xml_diff>

<commit_message>
MergeSortMaxAMin y Poda de division de 0
</commit_message>
<xml_diff>
--- a/InformeTPO - Grupo 5.docx
+++ b/InformeTPO - Grupo 5.docx
@@ -1241,6 +1241,26 @@
     </w:p>
     <w:p>
       <w:pPr>
+        <w:rPr>
+          <w:rFonts w:ascii="Arial" w:hAnsi="Arial" w:cs="Arial"/>
+          <w:sz w:val="24"/>
+          <w:szCs w:val="24"/>
+          <w:lang w:val="es-MX"/>
+        </w:rPr>
+      </w:pPr>
+    </w:p>
+    <w:p>
+      <w:pPr>
+        <w:rPr>
+          <w:rFonts w:ascii="Arial" w:hAnsi="Arial" w:cs="Arial"/>
+          <w:sz w:val="24"/>
+          <w:szCs w:val="24"/>
+          <w:lang w:val="es-MX"/>
+        </w:rPr>
+      </w:pPr>
+    </w:p>
+    <w:p>
+      <w:pPr>
         <w:pStyle w:val="Heading2"/>
         <w:rPr>
           <w:rFonts w:ascii="Arial" w:hAnsi="Arial" w:cs="Arial"/>
@@ -1348,7 +1368,6 @@
         <w:rPr>
           <w:rStyle w:val="Strong"/>
         </w:rPr>
-        <w:lastRenderedPageBreak/>
         <w:t xml:space="preserve">Algoritmo </w:t>
       </w:r>
       <w:r>
@@ -2855,6 +2874,7 @@
           <w:iCs/>
           <w:lang w:val="es-MX"/>
         </w:rPr>
+        <w:lastRenderedPageBreak/>
         <w:tab/>
       </w:r>
       <w:r>
@@ -2899,7 +2919,6 @@
           <w:iCs/>
           <w:lang w:val="es-MX"/>
         </w:rPr>
-        <w:lastRenderedPageBreak/>
         <w:t>Sino</w:t>
       </w:r>
     </w:p>
@@ -3510,6 +3529,7 @@
           <w:iCs/>
           <w:lang w:val="es-MX"/>
         </w:rPr>
+        <w:lastRenderedPageBreak/>
         <w:t xml:space="preserve">listaNumerosUsados </w:t>
       </w:r>
       <w:r>
@@ -4198,6 +4218,7 @@
           <w:iCs/>
           <w:lang w:val="es-MX"/>
         </w:rPr>
+        <w:lastRenderedPageBreak/>
         <w:t>Entrada</w:t>
       </w:r>
       <w:r>
@@ -4288,7 +4309,6 @@
           <w:iCs/>
           <w:lang w:val="es-MX"/>
         </w:rPr>
-        <w:lastRenderedPageBreak/>
         <w:t xml:space="preserve">listaOperadoresUsados </w:t>
       </w:r>
       <w:r>
@@ -5001,6 +5021,7 @@
           <w:iCs/>
           <w:lang w:val="es-MX"/>
         </w:rPr>
+        <w:lastRenderedPageBreak/>
         <w:t xml:space="preserve">calculoAux </w:t>
       </w:r>
       <w:r>
@@ -5111,7 +5132,6 @@
           <w:iCs/>
           <w:lang w:val="es-MX"/>
         </w:rPr>
-        <w:lastRenderedPageBreak/>
         <w:t>numerosAux</w:t>
       </w:r>
       <w:r>
@@ -5523,6 +5543,7 @@
           <w:iCs/>
           <w:lang w:val="es-MX"/>
         </w:rPr>
+        <w:lastRenderedPageBreak/>
         <w:t xml:space="preserve"> </w:t>
       </w:r>
     </w:p>
@@ -5864,6 +5885,7 @@
           <w:iCs/>
           <w:lang w:val="es-MX"/>
         </w:rPr>
+        <w:lastRenderedPageBreak/>
         <w:t>Costo: 0(1) - Constante</w:t>
       </w:r>
     </w:p>
@@ -5924,7 +5946,6 @@
           <w:iCs/>
           <w:lang w:val="es-MX"/>
         </w:rPr>
-        <w:lastRenderedPageBreak/>
         <w:t>Costo Constante en caso de que la función agregar funcione en complejidad O(1)</w:t>
       </w:r>
     </w:p>
@@ -6208,6 +6229,7 @@
           <w:iCs/>
           <w:lang w:val="es-MX"/>
         </w:rPr>
+        <w:lastRenderedPageBreak/>
         <w:t>Costo: O(2J) Siendo J la cantidad de operadores.</w:t>
       </w:r>
     </w:p>
@@ -8182,21 +8204,6 @@
 </file>
 
 <file path=customXml/item1.xml><?xml version="1.0" encoding="utf-8"?>
-<p:properties xmlns:p="http://schemas.microsoft.com/office/2006/metadata/properties" xmlns:xsi="http://www.w3.org/2001/XMLSchema-instance" xmlns:pc="http://schemas.microsoft.com/office/infopath/2007/PartnerControls">
-  <documentManagement/>
-</p:properties>
-</file>
-
-<file path=customXml/item2.xml><?xml version="1.0" encoding="utf-8"?>
-<?mso-contentType ?>
-<FormTemplates xmlns="http://schemas.microsoft.com/sharepoint/v3/contenttype/forms">
-  <Display>DocumentLibraryForm</Display>
-  <Edit>DocumentLibraryForm</Edit>
-  <New>DocumentLibraryForm</New>
-</FormTemplates>
-</file>
-
-<file path=customXml/item3.xml><?xml version="1.0" encoding="utf-8"?>
 <ct:contentTypeSchema xmlns:ct="http://schemas.microsoft.com/office/2006/metadata/contentType" xmlns:ma="http://schemas.microsoft.com/office/2006/metadata/properties/metaAttributes" ct:_="" ma:_="" ma:contentTypeName="Document" ma:contentTypeID="0x010100900591FE01F62142A4AD2530F024751F" ma:contentTypeVersion="5" ma:contentTypeDescription="Create a new document." ma:contentTypeScope="" ma:versionID="8bc2cd261a69248b86993630fce0837a">
   <xsd:schema xmlns:xsd="http://www.w3.org/2001/XMLSchema" xmlns:xs="http://www.w3.org/2001/XMLSchema" xmlns:p="http://schemas.microsoft.com/office/2006/metadata/properties" xmlns:ns2="fa0453c9-9d97-4900-9744-04399406ca54" targetNamespace="http://schemas.microsoft.com/office/2006/metadata/properties" ma:root="true" ma:fieldsID="158957f6ad6bb716c82663883df2e0af" ns2:_="">
     <xsd:import namespace="fa0453c9-9d97-4900-9744-04399406ca54"/>
@@ -8346,24 +8353,22 @@
 </ct:contentTypeSchema>
 </file>
 
-<file path=customXml/itemProps1.xml><?xml version="1.0" encoding="utf-8"?>
-<ds:datastoreItem xmlns:ds="http://schemas.openxmlformats.org/officeDocument/2006/customXml" ds:itemID="{10589949-2987-41EA-8057-8F07B35D66C7}">
-  <ds:schemaRefs>
-    <ds:schemaRef ds:uri="http://schemas.microsoft.com/office/2006/metadata/properties"/>
-    <ds:schemaRef ds:uri="http://schemas.microsoft.com/office/infopath/2007/PartnerControls"/>
-  </ds:schemaRefs>
-</ds:datastoreItem>
+<file path=customXml/item2.xml><?xml version="1.0" encoding="utf-8"?>
+<?mso-contentType ?>
+<FormTemplates xmlns="http://schemas.microsoft.com/sharepoint/v3/contenttype/forms">
+  <Display>DocumentLibraryForm</Display>
+  <Edit>DocumentLibraryForm</Edit>
+  <New>DocumentLibraryForm</New>
+</FormTemplates>
 </file>
 
-<file path=customXml/itemProps2.xml><?xml version="1.0" encoding="utf-8"?>
-<ds:datastoreItem xmlns:ds="http://schemas.openxmlformats.org/officeDocument/2006/customXml" ds:itemID="{BE0086F0-30CA-4B67-9EDB-310700281CAB}">
-  <ds:schemaRefs>
-    <ds:schemaRef ds:uri="http://schemas.microsoft.com/sharepoint/v3/contenttype/forms"/>
-  </ds:schemaRefs>
-</ds:datastoreItem>
+<file path=customXml/item3.xml><?xml version="1.0" encoding="utf-8"?>
+<p:properties xmlns:p="http://schemas.microsoft.com/office/2006/metadata/properties" xmlns:xsi="http://www.w3.org/2001/XMLSchema-instance" xmlns:pc="http://schemas.microsoft.com/office/infopath/2007/PartnerControls">
+  <documentManagement/>
+</p:properties>
 </file>
 
-<file path=customXml/itemProps3.xml><?xml version="1.0" encoding="utf-8"?>
+<file path=customXml/itemProps1.xml><?xml version="1.0" encoding="utf-8"?>
 <ds:datastoreItem xmlns:ds="http://schemas.openxmlformats.org/officeDocument/2006/customXml" ds:itemID="{EE6388C7-CBE3-45D8-B0ED-E45C7C706B14}">
   <ds:schemaRefs>
     <ds:schemaRef ds:uri="http://schemas.microsoft.com/office/2006/metadata/contentType"/>
@@ -8379,4 +8384,21 @@
     <ds:schemaRef ds:uri="http://schemas.microsoft.com/internal/obd"/>
   </ds:schemaRefs>
 </ds:datastoreItem>
+</file>
+
+<file path=customXml/itemProps2.xml><?xml version="1.0" encoding="utf-8"?>
+<ds:datastoreItem xmlns:ds="http://schemas.openxmlformats.org/officeDocument/2006/customXml" ds:itemID="{BE0086F0-30CA-4B67-9EDB-310700281CAB}">
+  <ds:schemaRefs>
+    <ds:schemaRef ds:uri="http://schemas.microsoft.com/sharepoint/v3/contenttype/forms"/>
+  </ds:schemaRefs>
+</ds:datastoreItem>
+</file>
+
+<file path=customXml/itemProps3.xml><?xml version="1.0" encoding="utf-8"?>
+<ds:datastoreItem xmlns:ds="http://schemas.openxmlformats.org/officeDocument/2006/customXml" ds:itemID="{10589949-2987-41EA-8057-8F07B35D66C7}">
+  <ds:schemaRefs>
+    <ds:schemaRef ds:uri="http://schemas.microsoft.com/office/2006/metadata/properties"/>
+    <ds:schemaRef ds:uri="http://schemas.microsoft.com/office/infopath/2007/PartnerControls"/>
+  </ds:schemaRefs>
+</ds:datastoreItem>
 </file>
</xml_diff>